<commit_message>
Adding the domain analysis for part 2 int the report
</commit_message>
<xml_diff>
--- a/CS251-A1-Part1-Part2_S18_20230553_20230121_20230231.docx
+++ b/CS251-A1-Part1-Part2_S18_20230553_20230121_20230231.docx
@@ -114,7 +114,7 @@
               <w:color w:val="F1A983" w:themeColor="accent2" w:themeTint="99"/>
             </w:rPr>
             <w:drawing>
-              <wp:anchor distT="0" distB="0" distL="114300" distR="114300" simplePos="0" relativeHeight="251660288" behindDoc="0" locked="0" layoutInCell="1" allowOverlap="1" wp14:anchorId="04D37250" wp14:editId="6707D706">
+              <wp:anchor distT="0" distB="0" distL="114300" distR="114300" simplePos="0" relativeHeight="251660288" behindDoc="0" locked="0" layoutInCell="1" allowOverlap="1" wp14:anchorId="04D37250" wp14:editId="16A69EEF">
                 <wp:simplePos x="0" y="0"/>
                 <wp:positionH relativeFrom="column">
                   <wp:posOffset>2286000</wp:posOffset>
@@ -1912,13 +1912,16 @@
       </w:r>
       <w:proofErr w:type="spellEnd"/>
       <w:r>
-        <w:t xml:space="preserve"> = new Scanner(System.in</w:t>
+        <w:t xml:space="preserve"> = new </w:t>
       </w:r>
       <w:proofErr w:type="gramStart"/>
       <w:r>
-        <w:t>);</w:t>
+        <w:t>Scanner(</w:t>
       </w:r>
       <w:proofErr w:type="gramEnd"/>
+      <w:r>
+        <w:t>System.in);</w:t>
+      </w:r>
     </w:p>
     <w:p>
       <w:r>
@@ -1993,21 +1996,7 @@
         <w:rPr>
           <w:highlight w:val="yellow"/>
         </w:rPr>
-        <w:t xml:space="preserve">&gt; </w:t>
-      </w:r>
-      <w:proofErr w:type="spellStart"/>
-      <w:r>
-        <w:rPr>
-          <w:highlight w:val="yellow"/>
-        </w:rPr>
-        <w:t>foodList</w:t>
-      </w:r>
-      <w:proofErr w:type="spellEnd"/>
-      <w:r>
-        <w:rPr>
-          <w:highlight w:val="yellow"/>
-        </w:rPr>
-        <w:t xml:space="preserve"> = </w:t>
+        <w:t xml:space="preserve">&gt; foodList = </w:t>
       </w:r>
       <w:proofErr w:type="spellStart"/>
       <w:r>
@@ -2042,11 +2031,11 @@
     </w:p>
     <w:p>
       <w:r>
-        <w:t>while (</w:t>
+        <w:t>while (true</w:t>
       </w:r>
       <w:proofErr w:type="gramStart"/>
       <w:r>
-        <w:t>true){</w:t>
+        <w:t>){</w:t>
       </w:r>
       <w:proofErr w:type="gramEnd"/>
     </w:p>
@@ -2055,6 +2044,7 @@
         <w:t xml:space="preserve">            </w:t>
       </w:r>
       <w:proofErr w:type="spellStart"/>
+      <w:proofErr w:type="gramStart"/>
       <w:r>
         <w:t>printBanner</w:t>
       </w:r>
@@ -2062,76 +2052,369 @@
       <w:r>
         <w:t>(</w:t>
       </w:r>
+      <w:proofErr w:type="gramEnd"/>
+      <w:r>
+        <w:t>);</w:t>
+      </w:r>
+    </w:p>
+    <w:p>
+      <w:r>
+        <w:t xml:space="preserve">            int menu = </w:t>
+      </w:r>
+      <w:proofErr w:type="spellStart"/>
+      <w:r>
+        <w:rPr>
+          <w:highlight w:val="yellow"/>
+        </w:rPr>
+        <w:t>optionsMenu</w:t>
+      </w:r>
+      <w:proofErr w:type="spellEnd"/>
+      <w:r>
+        <w:rPr>
+          <w:highlight w:val="yellow"/>
+        </w:rPr>
+        <w:t>(scanner</w:t>
+      </w:r>
       <w:proofErr w:type="gramStart"/>
       <w:r>
+        <w:rPr>
+          <w:highlight w:val="yellow"/>
+        </w:rPr>
         <w:t>);</w:t>
       </w:r>
       <w:proofErr w:type="gramEnd"/>
     </w:p>
     <w:p>
       <w:r>
-        <w:t xml:space="preserve">            int menu = </w:t>
+        <w:t>            switch(menu)</w:t>
+      </w:r>
+    </w:p>
+    <w:p>
+      <w:r>
+        <w:t>            {</w:t>
+      </w:r>
+    </w:p>
+    <w:p>
+      <w:r>
+        <w:t>                // Alternative Food</w:t>
+      </w:r>
+    </w:p>
+    <w:p>
+      <w:r>
+        <w:t>                case 1:</w:t>
+      </w:r>
+    </w:p>
+    <w:p>
+      <w:r>
+        <w:t xml:space="preserve">                    </w:t>
       </w:r>
       <w:proofErr w:type="spellStart"/>
+      <w:proofErr w:type="gramStart"/>
       <w:r>
         <w:rPr>
           <w:highlight w:val="yellow"/>
         </w:rPr>
-        <w:t>optionsMenu</w:t>
+        <w:t>foodMenu</w:t>
       </w:r>
       <w:proofErr w:type="spellEnd"/>
       <w:r>
         <w:rPr>
           <w:highlight w:val="yellow"/>
         </w:rPr>
+        <w:t>(</w:t>
+      </w:r>
+      <w:proofErr w:type="gramEnd"/>
+      <w:r>
+        <w:rPr>
+          <w:highlight w:val="yellow"/>
+        </w:rPr>
+        <w:t xml:space="preserve">scanner, </w:t>
+      </w:r>
+      <w:proofErr w:type="spellStart"/>
+      <w:r>
+        <w:rPr>
+          <w:highlight w:val="yellow"/>
+        </w:rPr>
+        <w:t>foodList</w:t>
+      </w:r>
+      <w:proofErr w:type="spellEnd"/>
+      <w:r>
+        <w:rPr>
+          <w:highlight w:val="yellow"/>
+        </w:rPr>
+        <w:t>);</w:t>
+      </w:r>
+    </w:p>
+    <w:p>
+      <w:r>
+        <w:t xml:space="preserve">                    int </w:t>
+      </w:r>
+      <w:proofErr w:type="spellStart"/>
+      <w:r>
+        <w:t>ans</w:t>
+      </w:r>
+      <w:proofErr w:type="spellEnd"/>
+      <w:r>
+        <w:t xml:space="preserve"> = </w:t>
+      </w:r>
+      <w:proofErr w:type="spellStart"/>
+      <w:r>
+        <w:t>continueApp</w:t>
+      </w:r>
+      <w:proofErr w:type="spellEnd"/>
+      <w:r>
         <w:t>(scanner</w:t>
       </w:r>
       <w:proofErr w:type="gramStart"/>
       <w:r>
+        <w:t>);</w:t>
+      </w:r>
+      <w:proofErr w:type="gramEnd"/>
+    </w:p>
+    <w:p>
+      <w:r>
+        <w:t>                    if (</w:t>
+      </w:r>
+      <w:proofErr w:type="spellStart"/>
+      <w:r>
+        <w:t>ans</w:t>
+      </w:r>
+      <w:proofErr w:type="spellEnd"/>
+      <w:r>
+        <w:t xml:space="preserve"> == </w:t>
+      </w:r>
+      <w:proofErr w:type="gramStart"/>
+      <w:r>
+        <w:t>0){</w:t>
+      </w:r>
+      <w:proofErr w:type="gramEnd"/>
+    </w:p>
+    <w:p>
+      <w:r>
+        <w:t xml:space="preserve">                        </w:t>
+      </w:r>
+      <w:proofErr w:type="spellStart"/>
+      <w:proofErr w:type="gramStart"/>
+      <w:r>
+        <w:t>scanner.close</w:t>
+      </w:r>
+      <w:proofErr w:type="spellEnd"/>
+      <w:proofErr w:type="gramEnd"/>
+      <w:r>
+        <w:t>();</w:t>
+      </w:r>
+    </w:p>
+    <w:p>
+      <w:r>
+        <w:t xml:space="preserve">                        </w:t>
+      </w:r>
+      <w:proofErr w:type="spellStart"/>
+      <w:r>
+        <w:t>System.exit</w:t>
+      </w:r>
+      <w:proofErr w:type="spellEnd"/>
+      <w:r>
+        <w:t>(0</w:t>
+      </w:r>
+      <w:proofErr w:type="gramStart"/>
+      <w:r>
+        <w:t>);</w:t>
+      </w:r>
+      <w:proofErr w:type="gramEnd"/>
+    </w:p>
+    <w:p>
+      <w:r>
+        <w:t>                    }</w:t>
+      </w:r>
+    </w:p>
+    <w:p>
+      <w:r>
+        <w:t xml:space="preserve">                    </w:t>
+      </w:r>
+      <w:proofErr w:type="gramStart"/>
+      <w:r>
+        <w:t>break;</w:t>
+      </w:r>
+      <w:proofErr w:type="gramEnd"/>
+    </w:p>
+    <w:p>
+      <w:r>
+        <w:t>                //Add new Food</w:t>
+      </w:r>
+    </w:p>
+    <w:p>
+      <w:r>
+        <w:t>                case 2:</w:t>
+      </w:r>
+    </w:p>
+    <w:p>
+      <w:r>
+        <w:t xml:space="preserve">                    </w:t>
+      </w:r>
+      <w:proofErr w:type="spellStart"/>
+      <w:proofErr w:type="gramStart"/>
+      <w:r>
         <w:rPr>
           <w:highlight w:val="yellow"/>
         </w:rPr>
+        <w:t>addFood</w:t>
+      </w:r>
+      <w:proofErr w:type="spellEnd"/>
+      <w:r>
+        <w:rPr>
+          <w:highlight w:val="yellow"/>
+        </w:rPr>
+        <w:t>(</w:t>
+      </w:r>
+      <w:proofErr w:type="gramEnd"/>
+      <w:r>
+        <w:rPr>
+          <w:highlight w:val="yellow"/>
+        </w:rPr>
+        <w:t xml:space="preserve">scanner, </w:t>
+      </w:r>
+      <w:proofErr w:type="spellStart"/>
+      <w:r>
+        <w:rPr>
+          <w:highlight w:val="yellow"/>
+        </w:rPr>
+        <w:t>foodList</w:t>
+      </w:r>
+      <w:proofErr w:type="spellEnd"/>
+      <w:r>
+        <w:rPr>
+          <w:highlight w:val="yellow"/>
+        </w:rPr>
+        <w:t xml:space="preserve">, </w:t>
+      </w:r>
+      <w:proofErr w:type="spellStart"/>
+      <w:r>
+        <w:rPr>
+          <w:highlight w:val="yellow"/>
+        </w:rPr>
+        <w:t>jsonPath</w:t>
+      </w:r>
+      <w:proofErr w:type="spellEnd"/>
+      <w:r>
+        <w:rPr>
+          <w:highlight w:val="yellow"/>
+        </w:rPr>
         <w:t>);</w:t>
       </w:r>
+    </w:p>
+    <w:p>
+      <w:r>
+        <w:t xml:space="preserve">                    int ans2 = </w:t>
+      </w:r>
+      <w:proofErr w:type="spellStart"/>
+      <w:r>
+        <w:t>continueApp</w:t>
+      </w:r>
+      <w:proofErr w:type="spellEnd"/>
+      <w:r>
+        <w:t>(scanner</w:t>
+      </w:r>
+      <w:proofErr w:type="gramStart"/>
+      <w:r>
+        <w:t>);</w:t>
+      </w:r>
       <w:proofErr w:type="gramEnd"/>
     </w:p>
     <w:p>
       <w:r>
-        <w:t>            switch(menu)</w:t>
-      </w:r>
-    </w:p>
-    <w:p>
-      <w:r>
-        <w:t>            {</w:t>
-      </w:r>
-    </w:p>
-    <w:p>
-      <w:r>
-        <w:t>                // Alternative Food</w:t>
-      </w:r>
-    </w:p>
-    <w:p>
-      <w:r>
-        <w:t>                case 1:</w:t>
-      </w:r>
-    </w:p>
-    <w:p>
-      <w:r>
+        <w:t xml:space="preserve">                    if (ans2 == </w:t>
+      </w:r>
+      <w:proofErr w:type="gramStart"/>
+      <w:r>
+        <w:t>0){</w:t>
+      </w:r>
+      <w:proofErr w:type="gramEnd"/>
+    </w:p>
+    <w:p>
+      <w:r>
+        <w:t xml:space="preserve">                        </w:t>
+      </w:r>
+      <w:proofErr w:type="spellStart"/>
+      <w:proofErr w:type="gramStart"/>
+      <w:r>
+        <w:t>scanner.close</w:t>
+      </w:r>
+      <w:proofErr w:type="spellEnd"/>
+      <w:proofErr w:type="gramEnd"/>
+      <w:r>
+        <w:t>();</w:t>
+      </w:r>
+    </w:p>
+    <w:p>
+      <w:r>
+        <w:t xml:space="preserve">                        </w:t>
+      </w:r>
+      <w:proofErr w:type="spellStart"/>
+      <w:r>
+        <w:t>System.exit</w:t>
+      </w:r>
+      <w:proofErr w:type="spellEnd"/>
+      <w:r>
+        <w:t>(0</w:t>
+      </w:r>
+      <w:proofErr w:type="gramStart"/>
+      <w:r>
+        <w:t>);</w:t>
+      </w:r>
+      <w:proofErr w:type="gramEnd"/>
+    </w:p>
+    <w:p>
+      <w:r>
+        <w:t>                    }</w:t>
+      </w:r>
+    </w:p>
+    <w:p>
+      <w:r>
+        <w:lastRenderedPageBreak/>
         <w:t xml:space="preserve">                    </w:t>
       </w:r>
+      <w:proofErr w:type="gramStart"/>
+      <w:r>
+        <w:t>break;</w:t>
+      </w:r>
+      <w:proofErr w:type="gramEnd"/>
+    </w:p>
+    <w:p/>
+    <w:p>
+      <w:r>
+        <w:t>                // Delete Food</w:t>
+      </w:r>
+    </w:p>
+    <w:p>
+      <w:r>
+        <w:t>                case 3:</w:t>
+      </w:r>
+    </w:p>
+    <w:p>
+      <w:r>
+        <w:t xml:space="preserve">                    </w:t>
+      </w:r>
       <w:proofErr w:type="spellStart"/>
+      <w:proofErr w:type="gramStart"/>
       <w:r>
         <w:rPr>
           <w:highlight w:val="yellow"/>
         </w:rPr>
-        <w:t>foodMenu</w:t>
+        <w:t>deleteFood</w:t>
       </w:r>
       <w:proofErr w:type="spellEnd"/>
       <w:r>
         <w:rPr>
           <w:highlight w:val="yellow"/>
         </w:rPr>
-        <w:t xml:space="preserve">(scanner, </w:t>
+        <w:t>(</w:t>
+      </w:r>
+      <w:proofErr w:type="gramEnd"/>
+      <w:r>
+        <w:rPr>
+          <w:highlight w:val="yellow"/>
+        </w:rPr>
+        <w:t xml:space="preserve">scanner, </w:t>
       </w:r>
       <w:proofErr w:type="spellStart"/>
       <w:r>
@@ -2139,523 +2422,235 @@
           <w:highlight w:val="yellow"/>
         </w:rPr>
         <w:t>foodList</w:t>
+      </w:r>
+      <w:proofErr w:type="spellEnd"/>
+      <w:r>
+        <w:rPr>
+          <w:highlight w:val="yellow"/>
+        </w:rPr>
+        <w:t xml:space="preserve">, </w:t>
+      </w:r>
+      <w:proofErr w:type="spellStart"/>
+      <w:r>
+        <w:rPr>
+          <w:highlight w:val="yellow"/>
+        </w:rPr>
+        <w:t>jsonPath</w:t>
+      </w:r>
+      <w:proofErr w:type="spellEnd"/>
+      <w:r>
+        <w:rPr>
+          <w:highlight w:val="yellow"/>
+        </w:rPr>
+        <w:t>);</w:t>
+      </w:r>
+    </w:p>
+    <w:p>
+      <w:r>
+        <w:t xml:space="preserve">                    int ans3 = </w:t>
+      </w:r>
+      <w:proofErr w:type="spellStart"/>
+      <w:r>
+        <w:t>continueApp</w:t>
+      </w:r>
+      <w:proofErr w:type="spellEnd"/>
+      <w:r>
+        <w:t>(scanner</w:t>
+      </w:r>
+      <w:proofErr w:type="gramStart"/>
+      <w:r>
+        <w:t>);</w:t>
+      </w:r>
+      <w:proofErr w:type="gramEnd"/>
+    </w:p>
+    <w:p>
+      <w:r>
+        <w:t xml:space="preserve">                    if (ans3 == </w:t>
+      </w:r>
+      <w:proofErr w:type="gramStart"/>
+      <w:r>
+        <w:t>0){</w:t>
+      </w:r>
+      <w:proofErr w:type="gramEnd"/>
+    </w:p>
+    <w:p>
+      <w:r>
+        <w:t xml:space="preserve">                        </w:t>
+      </w:r>
+      <w:proofErr w:type="spellStart"/>
+      <w:proofErr w:type="gramStart"/>
+      <w:r>
+        <w:t>scanner.close</w:t>
+      </w:r>
+      <w:proofErr w:type="spellEnd"/>
+      <w:proofErr w:type="gramEnd"/>
+      <w:r>
+        <w:t>();</w:t>
+      </w:r>
+    </w:p>
+    <w:p>
+      <w:r>
+        <w:t xml:space="preserve">                        </w:t>
+      </w:r>
+      <w:proofErr w:type="spellStart"/>
+      <w:r>
+        <w:t>System.exit</w:t>
+      </w:r>
+      <w:proofErr w:type="spellEnd"/>
+      <w:r>
+        <w:t>(0</w:t>
+      </w:r>
+      <w:proofErr w:type="gramStart"/>
+      <w:r>
+        <w:t>);</w:t>
+      </w:r>
+      <w:proofErr w:type="gramEnd"/>
+    </w:p>
+    <w:p>
+      <w:r>
+        <w:t>                    }</w:t>
+      </w:r>
+    </w:p>
+    <w:p>
+      <w:r>
+        <w:t xml:space="preserve">                    </w:t>
+      </w:r>
+      <w:proofErr w:type="gramStart"/>
+      <w:r>
+        <w:t>break;</w:t>
+      </w:r>
+      <w:proofErr w:type="gramEnd"/>
+    </w:p>
+    <w:p>
+      <w:r>
+        <w:t xml:space="preserve">                </w:t>
+      </w:r>
+    </w:p>
+    <w:p>
+      <w:r>
+        <w:t>                case 4:</w:t>
+      </w:r>
+    </w:p>
+    <w:p>
+      <w:r>
+        <w:t xml:space="preserve">                    </w:t>
+      </w:r>
+      <w:proofErr w:type="spellStart"/>
+      <w:proofErr w:type="gramStart"/>
+      <w:r>
+        <w:rPr>
+          <w:highlight w:val="yellow"/>
+        </w:rPr>
+        <w:t>prinInfoBanner</w:t>
+      </w:r>
+      <w:proofErr w:type="spellEnd"/>
+      <w:r>
+        <w:rPr>
+          <w:highlight w:val="yellow"/>
+        </w:rPr>
+        <w:t>(</w:t>
+      </w:r>
+      <w:proofErr w:type="gramEnd"/>
+      <w:r>
+        <w:rPr>
+          <w:highlight w:val="yellow"/>
+        </w:rPr>
+        <w:t>);</w:t>
+      </w:r>
+    </w:p>
+    <w:p>
+      <w:r>
+        <w:t xml:space="preserve">                    int ans4 = </w:t>
+      </w:r>
+      <w:proofErr w:type="spellStart"/>
+      <w:r>
+        <w:t>continueApp</w:t>
+      </w:r>
+      <w:proofErr w:type="spellEnd"/>
+      <w:r>
+        <w:t>(scanner</w:t>
+      </w:r>
+      <w:proofErr w:type="gramStart"/>
+      <w:r>
+        <w:t>);</w:t>
+      </w:r>
+      <w:proofErr w:type="gramEnd"/>
+    </w:p>
+    <w:p>
+      <w:r>
+        <w:t xml:space="preserve">                    if (ans4 == </w:t>
+      </w:r>
+      <w:proofErr w:type="gramStart"/>
+      <w:r>
+        <w:t>0){</w:t>
+      </w:r>
+      <w:proofErr w:type="gramEnd"/>
+    </w:p>
+    <w:p>
+      <w:r>
+        <w:t xml:space="preserve">                        </w:t>
+      </w:r>
+      <w:proofErr w:type="spellStart"/>
+      <w:proofErr w:type="gramStart"/>
+      <w:r>
+        <w:t>scanner.close</w:t>
+      </w:r>
+      <w:proofErr w:type="spellEnd"/>
+      <w:proofErr w:type="gramEnd"/>
+      <w:r>
+        <w:t>();</w:t>
+      </w:r>
+    </w:p>
+    <w:p>
+      <w:r>
+        <w:t xml:space="preserve">                        </w:t>
+      </w:r>
+      <w:proofErr w:type="spellStart"/>
+      <w:r>
+        <w:t>System.exit</w:t>
+      </w:r>
+      <w:proofErr w:type="spellEnd"/>
+      <w:r>
+        <w:t>(0</w:t>
+      </w:r>
+      <w:proofErr w:type="gramStart"/>
+      <w:r>
+        <w:t>);</w:t>
+      </w:r>
+      <w:proofErr w:type="gramEnd"/>
+    </w:p>
+    <w:p>
+      <w:r>
+        <w:t>                    }</w:t>
+      </w:r>
+    </w:p>
+    <w:p>
+      <w:r>
+        <w:t xml:space="preserve">                    </w:t>
+      </w:r>
+      <w:proofErr w:type="gramStart"/>
+      <w:r>
+        <w:t>break;</w:t>
+      </w:r>
+      <w:proofErr w:type="gramEnd"/>
+    </w:p>
+    <w:p/>
+    <w:p>
+      <w:r>
+        <w:t>                case 5:</w:t>
+      </w:r>
+    </w:p>
+    <w:p>
+      <w:r>
+        <w:t xml:space="preserve">                    </w:t>
+      </w:r>
+      <w:proofErr w:type="spellStart"/>
+      <w:r>
+        <w:t>System.out.println</w:t>
       </w:r>
       <w:proofErr w:type="spellEnd"/>
       <w:proofErr w:type="gramStart"/>
       <w:r>
-        <w:rPr>
-          <w:highlight w:val="yellow"/>
-        </w:rPr>
-        <w:t>);</w:t>
-      </w:r>
-      <w:proofErr w:type="gramEnd"/>
-    </w:p>
-    <w:p>
-      <w:r>
-        <w:t xml:space="preserve">                    int </w:t>
-      </w:r>
-      <w:proofErr w:type="spellStart"/>
-      <w:r>
-        <w:t>ans</w:t>
-      </w:r>
-      <w:proofErr w:type="spellEnd"/>
-      <w:r>
-        <w:t xml:space="preserve"> = </w:t>
-      </w:r>
-      <w:proofErr w:type="spellStart"/>
-      <w:r>
-        <w:t>continueApp</w:t>
-      </w:r>
-      <w:proofErr w:type="spellEnd"/>
-      <w:r>
-        <w:t>(scanner</w:t>
-      </w:r>
-      <w:proofErr w:type="gramStart"/>
-      <w:r>
-        <w:t>);</w:t>
-      </w:r>
-      <w:proofErr w:type="gramEnd"/>
-    </w:p>
-    <w:p>
-      <w:r>
-        <w:t>                    if (</w:t>
-      </w:r>
-      <w:proofErr w:type="spellStart"/>
-      <w:r>
-        <w:t>ans</w:t>
-      </w:r>
-      <w:proofErr w:type="spellEnd"/>
-      <w:r>
-        <w:t xml:space="preserve"> == </w:t>
-      </w:r>
-      <w:proofErr w:type="gramStart"/>
-      <w:r>
-        <w:t>0){</w:t>
-      </w:r>
-      <w:proofErr w:type="gramEnd"/>
-    </w:p>
-    <w:p>
-      <w:r>
-        <w:t xml:space="preserve">                        </w:t>
-      </w:r>
-      <w:proofErr w:type="spellStart"/>
-      <w:r>
-        <w:t>scanner.close</w:t>
-      </w:r>
-      <w:proofErr w:type="spellEnd"/>
-      <w:r>
-        <w:t>(</w:t>
-      </w:r>
-      <w:proofErr w:type="gramStart"/>
-      <w:r>
-        <w:t>);</w:t>
-      </w:r>
-      <w:proofErr w:type="gramEnd"/>
-    </w:p>
-    <w:p>
-      <w:r>
-        <w:t xml:space="preserve">                        </w:t>
-      </w:r>
-      <w:proofErr w:type="spellStart"/>
-      <w:r>
-        <w:t>System.exit</w:t>
-      </w:r>
-      <w:proofErr w:type="spellEnd"/>
-      <w:r>
-        <w:t>(0</w:t>
-      </w:r>
-      <w:proofErr w:type="gramStart"/>
-      <w:r>
-        <w:t>);</w:t>
-      </w:r>
-      <w:proofErr w:type="gramEnd"/>
-    </w:p>
-    <w:p>
-      <w:r>
-        <w:t>                    }</w:t>
-      </w:r>
-    </w:p>
-    <w:p>
-      <w:r>
-        <w:t xml:space="preserve">                    </w:t>
-      </w:r>
-      <w:proofErr w:type="gramStart"/>
-      <w:r>
-        <w:t>break;</w:t>
-      </w:r>
-      <w:proofErr w:type="gramEnd"/>
-    </w:p>
-    <w:p>
-      <w:r>
-        <w:t>                //Add new Food</w:t>
-      </w:r>
-    </w:p>
-    <w:p>
-      <w:r>
-        <w:t>                case 2:</w:t>
-      </w:r>
-    </w:p>
-    <w:p>
-      <w:r>
-        <w:t xml:space="preserve">                    </w:t>
-      </w:r>
-      <w:proofErr w:type="spellStart"/>
-      <w:r>
-        <w:rPr>
-          <w:highlight w:val="yellow"/>
-        </w:rPr>
-        <w:t>addFood</w:t>
-      </w:r>
-      <w:proofErr w:type="spellEnd"/>
-      <w:r>
-        <w:rPr>
-          <w:highlight w:val="yellow"/>
-        </w:rPr>
-        <w:t xml:space="preserve">(scanner, </w:t>
-      </w:r>
-      <w:proofErr w:type="spellStart"/>
-      <w:r>
-        <w:rPr>
-          <w:highlight w:val="yellow"/>
-        </w:rPr>
-        <w:t>foodList</w:t>
-      </w:r>
-      <w:proofErr w:type="spellEnd"/>
-      <w:r>
-        <w:rPr>
-          <w:highlight w:val="yellow"/>
-        </w:rPr>
-        <w:t xml:space="preserve">, </w:t>
-      </w:r>
-      <w:proofErr w:type="spellStart"/>
-      <w:r>
-        <w:rPr>
-          <w:highlight w:val="yellow"/>
-        </w:rPr>
-        <w:t>jsonPath</w:t>
-      </w:r>
-      <w:proofErr w:type="spellEnd"/>
-      <w:proofErr w:type="gramStart"/>
-      <w:r>
-        <w:rPr>
-          <w:highlight w:val="yellow"/>
-        </w:rPr>
-        <w:t>);</w:t>
-      </w:r>
-      <w:proofErr w:type="gramEnd"/>
-    </w:p>
-    <w:p>
-      <w:r>
-        <w:t xml:space="preserve">                    int ans2 = </w:t>
-      </w:r>
-      <w:proofErr w:type="spellStart"/>
-      <w:r>
-        <w:t>continueApp</w:t>
-      </w:r>
-      <w:proofErr w:type="spellEnd"/>
-      <w:r>
-        <w:t>(scanner</w:t>
-      </w:r>
-      <w:proofErr w:type="gramStart"/>
-      <w:r>
-        <w:t>);</w:t>
-      </w:r>
-      <w:proofErr w:type="gramEnd"/>
-    </w:p>
-    <w:p>
-      <w:r>
-        <w:t xml:space="preserve">                    if (ans2 == </w:t>
-      </w:r>
-      <w:proofErr w:type="gramStart"/>
-      <w:r>
-        <w:t>0){</w:t>
-      </w:r>
-      <w:proofErr w:type="gramEnd"/>
-    </w:p>
-    <w:p>
-      <w:r>
-        <w:t xml:space="preserve">                        </w:t>
-      </w:r>
-      <w:proofErr w:type="spellStart"/>
-      <w:r>
-        <w:t>scanner.close</w:t>
-      </w:r>
-      <w:proofErr w:type="spellEnd"/>
-      <w:r>
-        <w:t>(</w:t>
-      </w:r>
-      <w:proofErr w:type="gramStart"/>
-      <w:r>
-        <w:t>);</w:t>
-      </w:r>
-      <w:proofErr w:type="gramEnd"/>
-    </w:p>
-    <w:p>
-      <w:r>
-        <w:t xml:space="preserve">                        </w:t>
-      </w:r>
-      <w:proofErr w:type="spellStart"/>
-      <w:r>
-        <w:t>System.exit</w:t>
-      </w:r>
-      <w:proofErr w:type="spellEnd"/>
-      <w:r>
-        <w:t>(0</w:t>
-      </w:r>
-      <w:proofErr w:type="gramStart"/>
-      <w:r>
-        <w:t>);</w:t>
-      </w:r>
-      <w:proofErr w:type="gramEnd"/>
-    </w:p>
-    <w:p>
-      <w:r>
-        <w:t>                    }</w:t>
-      </w:r>
-    </w:p>
-    <w:p>
-      <w:r>
-        <w:lastRenderedPageBreak/>
-        <w:t xml:space="preserve">                    </w:t>
-      </w:r>
-      <w:proofErr w:type="gramStart"/>
-      <w:r>
-        <w:t>break;</w:t>
-      </w:r>
-      <w:proofErr w:type="gramEnd"/>
-    </w:p>
-    <w:p/>
-    <w:p>
-      <w:r>
-        <w:t>                // Delete Food</w:t>
-      </w:r>
-    </w:p>
-    <w:p>
-      <w:r>
-        <w:t>                case 3:</w:t>
-      </w:r>
-    </w:p>
-    <w:p>
-      <w:r>
-        <w:t xml:space="preserve">                    </w:t>
-      </w:r>
-      <w:proofErr w:type="spellStart"/>
-      <w:r>
-        <w:rPr>
-          <w:highlight w:val="yellow"/>
-        </w:rPr>
-        <w:t>deleteFood</w:t>
-      </w:r>
-      <w:proofErr w:type="spellEnd"/>
-      <w:r>
-        <w:rPr>
-          <w:highlight w:val="yellow"/>
-        </w:rPr>
-        <w:t xml:space="preserve">(scanner, </w:t>
-      </w:r>
-      <w:proofErr w:type="spellStart"/>
-      <w:r>
-        <w:rPr>
-          <w:highlight w:val="yellow"/>
-        </w:rPr>
-        <w:t>foodList</w:t>
-      </w:r>
-      <w:proofErr w:type="spellEnd"/>
-      <w:r>
-        <w:rPr>
-          <w:highlight w:val="yellow"/>
-        </w:rPr>
-        <w:t xml:space="preserve">, </w:t>
-      </w:r>
-      <w:proofErr w:type="spellStart"/>
-      <w:r>
-        <w:rPr>
-          <w:highlight w:val="yellow"/>
-        </w:rPr>
-        <w:t>jsonPath</w:t>
-      </w:r>
-      <w:proofErr w:type="spellEnd"/>
-      <w:proofErr w:type="gramStart"/>
-      <w:r>
-        <w:rPr>
-          <w:highlight w:val="yellow"/>
-        </w:rPr>
-        <w:t>);</w:t>
-      </w:r>
-      <w:proofErr w:type="gramEnd"/>
-    </w:p>
-    <w:p>
-      <w:r>
-        <w:t xml:space="preserve">                    int ans3 = </w:t>
-      </w:r>
-      <w:proofErr w:type="spellStart"/>
-      <w:r>
-        <w:t>continueApp</w:t>
-      </w:r>
-      <w:proofErr w:type="spellEnd"/>
-      <w:r>
-        <w:t>(scanner</w:t>
-      </w:r>
-      <w:proofErr w:type="gramStart"/>
-      <w:r>
-        <w:t>);</w:t>
-      </w:r>
-      <w:proofErr w:type="gramEnd"/>
-    </w:p>
-    <w:p>
-      <w:r>
-        <w:t xml:space="preserve">                    if (ans3 == </w:t>
-      </w:r>
-      <w:proofErr w:type="gramStart"/>
-      <w:r>
-        <w:t>0){</w:t>
-      </w:r>
-      <w:proofErr w:type="gramEnd"/>
-    </w:p>
-    <w:p>
-      <w:r>
-        <w:t xml:space="preserve">                        </w:t>
-      </w:r>
-      <w:proofErr w:type="spellStart"/>
-      <w:r>
-        <w:t>scanner.close</w:t>
-      </w:r>
-      <w:proofErr w:type="spellEnd"/>
-      <w:r>
-        <w:t>(</w:t>
-      </w:r>
-      <w:proofErr w:type="gramStart"/>
-      <w:r>
-        <w:t>);</w:t>
-      </w:r>
-      <w:proofErr w:type="gramEnd"/>
-    </w:p>
-    <w:p>
-      <w:r>
-        <w:t xml:space="preserve">                        </w:t>
-      </w:r>
-      <w:proofErr w:type="spellStart"/>
-      <w:r>
-        <w:t>System.exit</w:t>
-      </w:r>
-      <w:proofErr w:type="spellEnd"/>
-      <w:r>
-        <w:t>(0</w:t>
-      </w:r>
-      <w:proofErr w:type="gramStart"/>
-      <w:r>
-        <w:t>);</w:t>
-      </w:r>
-      <w:proofErr w:type="gramEnd"/>
-    </w:p>
-    <w:p>
-      <w:r>
-        <w:t>                    }</w:t>
-      </w:r>
-    </w:p>
-    <w:p>
-      <w:r>
-        <w:t xml:space="preserve">                    </w:t>
-      </w:r>
-      <w:proofErr w:type="gramStart"/>
-      <w:r>
-        <w:t>break;</w:t>
-      </w:r>
-      <w:proofErr w:type="gramEnd"/>
-    </w:p>
-    <w:p>
-      <w:r>
-        <w:t xml:space="preserve">                </w:t>
-      </w:r>
-    </w:p>
-    <w:p>
-      <w:r>
-        <w:t>                case 4:</w:t>
-      </w:r>
-    </w:p>
-    <w:p>
-      <w:r>
-        <w:t xml:space="preserve">                    </w:t>
-      </w:r>
-      <w:proofErr w:type="spellStart"/>
-      <w:r>
-        <w:rPr>
-          <w:highlight w:val="yellow"/>
-        </w:rPr>
-        <w:t>prinInfoBanner</w:t>
-      </w:r>
-      <w:proofErr w:type="spellEnd"/>
-      <w:r>
-        <w:rPr>
-          <w:highlight w:val="yellow"/>
-        </w:rPr>
-        <w:t>(</w:t>
-      </w:r>
-      <w:proofErr w:type="gramStart"/>
-      <w:r>
-        <w:rPr>
-          <w:highlight w:val="yellow"/>
-        </w:rPr>
-        <w:t>);</w:t>
-      </w:r>
-      <w:proofErr w:type="gramEnd"/>
-    </w:p>
-    <w:p>
-      <w:r>
-        <w:t xml:space="preserve">                    int ans4 = </w:t>
-      </w:r>
-      <w:proofErr w:type="spellStart"/>
-      <w:r>
-        <w:t>continueApp</w:t>
-      </w:r>
-      <w:proofErr w:type="spellEnd"/>
-      <w:r>
-        <w:t>(scanner</w:t>
-      </w:r>
-      <w:proofErr w:type="gramStart"/>
-      <w:r>
-        <w:t>);</w:t>
-      </w:r>
-      <w:proofErr w:type="gramEnd"/>
-    </w:p>
-    <w:p>
-      <w:r>
-        <w:t xml:space="preserve">                    if (ans4 == </w:t>
-      </w:r>
-      <w:proofErr w:type="gramStart"/>
-      <w:r>
-        <w:t>0){</w:t>
-      </w:r>
-      <w:proofErr w:type="gramEnd"/>
-    </w:p>
-    <w:p>
-      <w:r>
-        <w:t xml:space="preserve">                        </w:t>
-      </w:r>
-      <w:proofErr w:type="spellStart"/>
-      <w:r>
-        <w:t>scanner.close</w:t>
-      </w:r>
-      <w:proofErr w:type="spellEnd"/>
-      <w:r>
-        <w:t>(</w:t>
-      </w:r>
-      <w:proofErr w:type="gramStart"/>
-      <w:r>
-        <w:t>);</w:t>
-      </w:r>
-      <w:proofErr w:type="gramEnd"/>
-    </w:p>
-    <w:p>
-      <w:r>
-        <w:t xml:space="preserve">                        </w:t>
-      </w:r>
-      <w:proofErr w:type="spellStart"/>
-      <w:r>
-        <w:t>System.exit</w:t>
-      </w:r>
-      <w:proofErr w:type="spellEnd"/>
-      <w:r>
-        <w:t>(0</w:t>
-      </w:r>
-      <w:proofErr w:type="gramStart"/>
-      <w:r>
-        <w:t>);</w:t>
-      </w:r>
-      <w:proofErr w:type="gramEnd"/>
-    </w:p>
-    <w:p>
-      <w:r>
-        <w:t>                    }</w:t>
-      </w:r>
-    </w:p>
-    <w:p>
-      <w:r>
-        <w:t xml:space="preserve">                    </w:t>
-      </w:r>
-      <w:proofErr w:type="gramStart"/>
-      <w:r>
-        <w:t>break;</w:t>
-      </w:r>
-      <w:proofErr w:type="gramEnd"/>
-    </w:p>
-    <w:p/>
-    <w:p>
-      <w:r>
-        <w:t>                case 5:</w:t>
-      </w:r>
-    </w:p>
-    <w:p>
-      <w:r>
-        <w:t xml:space="preserve">                    </w:t>
-      </w:r>
-      <w:proofErr w:type="spellStart"/>
-      <w:r>
-        <w:t>System.out.println</w:t>
-      </w:r>
-      <w:proofErr w:type="spellEnd"/>
-      <w:proofErr w:type="gramStart"/>
-      <w:r>
         <w:t>("\</w:t>
       </w:r>
       <w:proofErr w:type="spellStart"/>
@@ -2678,18 +2673,15 @@
         <w:t xml:space="preserve">                    </w:t>
       </w:r>
       <w:proofErr w:type="spellStart"/>
+      <w:proofErr w:type="gramStart"/>
       <w:r>
         <w:t>scanner.close</w:t>
       </w:r>
       <w:proofErr w:type="spellEnd"/>
-      <w:r>
-        <w:t>(</w:t>
-      </w:r>
-      <w:proofErr w:type="gramStart"/>
-      <w:r>
-        <w:t>);</w:t>
-      </w:r>
       <w:proofErr w:type="gramEnd"/>
+      <w:r>
+        <w:t>();</w:t>
+      </w:r>
     </w:p>
     <w:p>
       <w:r>
@@ -3800,8 +3792,16 @@
         <w:rPr>
           <w:rFonts w:ascii="Consolas" w:eastAsia="Consolas" w:hAnsi="Consolas" w:cs="Consolas"/>
         </w:rPr>
-        <w:t xml:space="preserve">        // 2 removing an expense :</w:t>
-      </w:r>
+        <w:t xml:space="preserve">        // 2 removing an </w:t>
+      </w:r>
+      <w:proofErr w:type="gramStart"/>
+      <w:r>
+        <w:rPr>
+          <w:rFonts w:ascii="Consolas" w:eastAsia="Consolas" w:hAnsi="Consolas" w:cs="Consolas"/>
+        </w:rPr>
+        <w:t>expense :</w:t>
+      </w:r>
+      <w:proofErr w:type="gramEnd"/>
       <w:r>
         <w:br/>
       </w:r>
@@ -3832,8 +3832,16 @@
         <w:rPr>
           <w:rFonts w:ascii="Consolas" w:eastAsia="Consolas" w:hAnsi="Consolas" w:cs="Consolas"/>
         </w:rPr>
-        <w:t xml:space="preserve">        // 3 Display the expenses list :</w:t>
-      </w:r>
+        <w:t xml:space="preserve">        // 3 Display the expenses </w:t>
+      </w:r>
+      <w:proofErr w:type="gramStart"/>
+      <w:r>
+        <w:rPr>
+          <w:rFonts w:ascii="Consolas" w:eastAsia="Consolas" w:hAnsi="Consolas" w:cs="Consolas"/>
+        </w:rPr>
+        <w:t>list :</w:t>
+      </w:r>
+      <w:proofErr w:type="gramEnd"/>
       <w:r>
         <w:br/>
       </w:r>
@@ -3864,7 +3872,21 @@
         <w:rPr>
           <w:rFonts w:ascii="Consolas" w:eastAsia="Consolas" w:hAnsi="Consolas" w:cs="Consolas"/>
         </w:rPr>
-        <w:t xml:space="preserve">        // 4 Sort the expenses list : </w:t>
+        <w:t xml:space="preserve">        // 4 Sort the expenses </w:t>
+      </w:r>
+      <w:proofErr w:type="gramStart"/>
+      <w:r>
+        <w:rPr>
+          <w:rFonts w:ascii="Consolas" w:eastAsia="Consolas" w:hAnsi="Consolas" w:cs="Consolas"/>
+        </w:rPr>
+        <w:t>list :</w:t>
+      </w:r>
+      <w:proofErr w:type="gramEnd"/>
+      <w:r>
+        <w:rPr>
+          <w:rFonts w:ascii="Consolas" w:eastAsia="Consolas" w:hAnsi="Consolas" w:cs="Consolas"/>
+        </w:rPr>
+        <w:t xml:space="preserve"> </w:t>
       </w:r>
       <w:r>
         <w:br/>
@@ -3896,8 +3918,16 @@
         <w:rPr>
           <w:rFonts w:ascii="Consolas" w:eastAsia="Consolas" w:hAnsi="Consolas" w:cs="Consolas"/>
         </w:rPr>
-        <w:t xml:space="preserve">        // 5 Export the expenses list to a file :</w:t>
-      </w:r>
+        <w:t xml:space="preserve">        // 5 Export the expenses list to a </w:t>
+      </w:r>
+      <w:proofErr w:type="gramStart"/>
+      <w:r>
+        <w:rPr>
+          <w:rFonts w:ascii="Consolas" w:eastAsia="Consolas" w:hAnsi="Consolas" w:cs="Consolas"/>
+        </w:rPr>
+        <w:t>file :</w:t>
+      </w:r>
+      <w:proofErr w:type="gramEnd"/>
       <w:r>
         <w:br/>
       </w:r>
@@ -3942,8 +3972,16 @@
         <w:rPr>
           <w:rFonts w:ascii="Consolas" w:eastAsia="Consolas" w:hAnsi="Consolas" w:cs="Consolas"/>
         </w:rPr>
-        <w:t xml:space="preserve">        // 6 Exit the app :</w:t>
-      </w:r>
+        <w:t xml:space="preserve">        // 6 Exit the </w:t>
+      </w:r>
+      <w:proofErr w:type="gramStart"/>
+      <w:r>
+        <w:rPr>
+          <w:rFonts w:ascii="Consolas" w:eastAsia="Consolas" w:hAnsi="Consolas" w:cs="Consolas"/>
+        </w:rPr>
+        <w:t>app :</w:t>
+      </w:r>
+      <w:proofErr w:type="gramEnd"/>
       <w:r>
         <w:br/>
       </w:r>
@@ -4889,30 +4927,81 @@
         <w:t xml:space="preserve"> = new </w:t>
       </w:r>
       <w:proofErr w:type="spellStart"/>
+      <w:proofErr w:type="gramStart"/>
       <w:r>
         <w:t>ParkingLot</w:t>
       </w:r>
       <w:proofErr w:type="spellEnd"/>
       <w:r>
-        <w:t>(10</w:t>
+        <w:t>(</w:t>
+      </w:r>
+      <w:proofErr w:type="gramEnd"/>
+      <w:r>
+        <w:t>10);</w:t>
+      </w:r>
+    </w:p>
+    <w:p>
+      <w:r>
+        <w:t xml:space="preserve">Scanner </w:t>
+      </w:r>
+      <w:proofErr w:type="spellStart"/>
+      <w:r>
+        <w:t>scanner</w:t>
+      </w:r>
+      <w:proofErr w:type="spellEnd"/>
+      <w:r>
+        <w:t xml:space="preserve"> = new </w:t>
       </w:r>
       <w:proofErr w:type="gramStart"/>
       <w:r>
+        <w:t>Scanner(</w:t>
+      </w:r>
+      <w:proofErr w:type="gramEnd"/>
+      <w:r>
+        <w:t>System.in);</w:t>
+      </w:r>
+    </w:p>
+    <w:p/>
+    <w:p>
+      <w:proofErr w:type="spellStart"/>
+      <w:r>
+        <w:t>parkingLot.displayGrid</w:t>
+      </w:r>
+      <w:proofErr w:type="spellEnd"/>
+      <w:r>
+        <w:t>(</w:t>
+      </w:r>
+      <w:proofErr w:type="gramStart"/>
+      <w:r>
         <w:t>);</w:t>
       </w:r>
       <w:proofErr w:type="gramEnd"/>
     </w:p>
-    <w:p>
-      <w:r>
-        <w:t xml:space="preserve">Scanner </w:t>
+    <w:p/>
+    <w:p>
+      <w:r>
+        <w:t>// Track the last time we checked for expired reservations</w:t>
+      </w:r>
+    </w:p>
+    <w:p>
+      <w:r>
+        <w:t xml:space="preserve">long </w:t>
       </w:r>
       <w:proofErr w:type="spellStart"/>
       <w:r>
-        <w:t>scanner</w:t>
+        <w:t>lastReservationCheck</w:t>
       </w:r>
       <w:proofErr w:type="spellEnd"/>
       <w:r>
-        <w:t xml:space="preserve"> = new Scanner(System.in</w:t>
+        <w:t xml:space="preserve"> = </w:t>
+      </w:r>
+      <w:proofErr w:type="spellStart"/>
+      <w:r>
+        <w:t>System.currentTimeMillis</w:t>
+      </w:r>
+      <w:proofErr w:type="spellEnd"/>
+      <w:r>
+        <w:t>(</w:t>
       </w:r>
       <w:proofErr w:type="gramStart"/>
       <w:r>
@@ -4922,12 +5011,33 @@
     </w:p>
     <w:p/>
     <w:p>
+      <w:r>
+        <w:t>while (true) {</w:t>
+      </w:r>
+    </w:p>
+    <w:p>
+      <w:r>
+        <w:t xml:space="preserve">    // Check for expired reservations every 5 seconds</w:t>
+      </w:r>
+    </w:p>
+    <w:p>
+      <w:r>
+        <w:t xml:space="preserve">    long </w:t>
+      </w:r>
       <w:proofErr w:type="spellStart"/>
       <w:r>
-        <w:t>parkingLot.displayGrid</w:t>
+        <w:t>currentTime</w:t>
       </w:r>
       <w:proofErr w:type="spellEnd"/>
       <w:r>
+        <w:t xml:space="preserve"> = </w:t>
+      </w:r>
+      <w:proofErr w:type="spellStart"/>
+      <w:r>
+        <w:t>System.currentTimeMillis</w:t>
+      </w:r>
+      <w:proofErr w:type="spellEnd"/>
+      <w:r>
         <w:t>(</w:t>
       </w:r>
       <w:proofErr w:type="gramStart"/>
@@ -4936,94 +5046,33 @@
       </w:r>
       <w:proofErr w:type="gramEnd"/>
     </w:p>
-    <w:p/>
-    <w:p>
-      <w:r>
-        <w:t>// Track the last time we checked for expired reservations</w:t>
-      </w:r>
-    </w:p>
-    <w:p>
-      <w:r>
-        <w:t xml:space="preserve">long </w:t>
+    <w:p>
+      <w:r>
+        <w:t xml:space="preserve">    if (</w:t>
       </w:r>
       <w:proofErr w:type="spellStart"/>
       <w:r>
+        <w:t>currentTime</w:t>
+      </w:r>
+      <w:proofErr w:type="spellEnd"/>
+      <w:r>
+        <w:t xml:space="preserve"> - </w:t>
+      </w:r>
+      <w:proofErr w:type="spellStart"/>
+      <w:r>
         <w:t>lastReservationCheck</w:t>
       </w:r>
       <w:proofErr w:type="spellEnd"/>
       <w:r>
-        <w:t xml:space="preserve"> = </w:t>
-      </w:r>
-      <w:proofErr w:type="spellStart"/>
-      <w:r>
-        <w:t>System.currentTimeMillis</w:t>
-      </w:r>
-      <w:proofErr w:type="spellEnd"/>
-      <w:r>
-        <w:t>(</w:t>
+        <w:t xml:space="preserve"> &gt; 5000) </w:t>
       </w:r>
       <w:proofErr w:type="gramStart"/>
       <w:r>
-        <w:t>);</w:t>
+        <w:t>{ /</w:t>
       </w:r>
       <w:proofErr w:type="gramEnd"/>
-    </w:p>
-    <w:p/>
-    <w:p>
-      <w:r>
-        <w:t>while (true) {</w:t>
-      </w:r>
-    </w:p>
-    <w:p>
-      <w:r>
-        <w:t xml:space="preserve">    // Check for expired reservations every 5 seconds</w:t>
-      </w:r>
-    </w:p>
-    <w:p>
-      <w:r>
-        <w:t xml:space="preserve">    long </w:t>
-      </w:r>
-      <w:proofErr w:type="spellStart"/>
-      <w:r>
-        <w:t>currentTime</w:t>
-      </w:r>
-      <w:proofErr w:type="spellEnd"/>
-      <w:r>
-        <w:t xml:space="preserve"> = </w:t>
-      </w:r>
-      <w:proofErr w:type="spellStart"/>
-      <w:r>
-        <w:t>System.currentTimeMillis</w:t>
-      </w:r>
-      <w:proofErr w:type="spellEnd"/>
-      <w:r>
-        <w:t>(</w:t>
-      </w:r>
-      <w:proofErr w:type="gramStart"/>
-      <w:r>
-        <w:t>);</w:t>
-      </w:r>
-      <w:proofErr w:type="gramEnd"/>
-    </w:p>
-    <w:p>
-      <w:r>
-        <w:t xml:space="preserve">    if (</w:t>
-      </w:r>
-      <w:proofErr w:type="spellStart"/>
-      <w:r>
-        <w:t>currentTime</w:t>
-      </w:r>
-      <w:proofErr w:type="spellEnd"/>
-      <w:r>
-        <w:t xml:space="preserve"> - </w:t>
-      </w:r>
-      <w:proofErr w:type="spellStart"/>
-      <w:r>
-        <w:t>lastReservationCheck</w:t>
-      </w:r>
-      <w:proofErr w:type="spellEnd"/>
-      <w:r>
-        <w:t xml:space="preserve"> &gt; 5000) { // 5 seconds</w:t>
+      <w:r>
+        <w:t>/ 5 seconds</w:t>
       </w:r>
     </w:p>
     <w:p>
@@ -5160,10 +5209,46 @@
         <w:t xml:space="preserve">    int choice = </w:t>
       </w:r>
       <w:proofErr w:type="spellStart"/>
+      <w:proofErr w:type="gramStart"/>
       <w:r>
         <w:t>scanner.nextInt</w:t>
       </w:r>
       <w:proofErr w:type="spellEnd"/>
+      <w:proofErr w:type="gramEnd"/>
+      <w:r>
+        <w:t>();</w:t>
+      </w:r>
+    </w:p>
+    <w:p>
+      <w:r>
+        <w:t xml:space="preserve">    </w:t>
+      </w:r>
+      <w:proofErr w:type="spellStart"/>
+      <w:proofErr w:type="gramStart"/>
+      <w:r>
+        <w:t>scanner.nextLine</w:t>
+      </w:r>
+      <w:proofErr w:type="spellEnd"/>
+      <w:proofErr w:type="gramEnd"/>
+      <w:r>
+        <w:t>();</w:t>
+      </w:r>
+    </w:p>
+    <w:p/>
+    <w:p>
+      <w:r>
+        <w:t xml:space="preserve">    // Check for expired reservations after any user action</w:t>
+      </w:r>
+    </w:p>
+    <w:p>
+      <w:r>
+        <w:t xml:space="preserve">    </w:t>
+      </w:r>
+      <w:proofErr w:type="spellStart"/>
+      <w:r>
+        <w:t>parkingLot.checkReservations</w:t>
+      </w:r>
+      <w:proofErr w:type="spellEnd"/>
       <w:r>
         <w:t>(</w:t>
       </w:r>
@@ -5173,17 +5258,66 @@
       </w:r>
       <w:proofErr w:type="gramEnd"/>
     </w:p>
-    <w:p>
-      <w:r>
-        <w:t xml:space="preserve">    </w:t>
+    <w:p/>
+    <w:p>
+      <w:r>
+        <w:t xml:space="preserve">    switch (</w:t>
+      </w:r>
+      <w:proofErr w:type="gramStart"/>
+      <w:r>
+        <w:t>choice) {</w:t>
+      </w:r>
+      <w:proofErr w:type="gramEnd"/>
+    </w:p>
+    <w:p>
+      <w:r>
+        <w:t xml:space="preserve">        case 1:</w:t>
+      </w:r>
+    </w:p>
+    <w:p>
+      <w:r>
+        <w:t xml:space="preserve">            </w:t>
       </w:r>
       <w:proofErr w:type="spellStart"/>
       <w:r>
+        <w:t>System.out.print</w:t>
+      </w:r>
+      <w:proofErr w:type="spellEnd"/>
+      <w:r>
+        <w:t>("Enter license plate: "</w:t>
+      </w:r>
+      <w:proofErr w:type="gramStart"/>
+      <w:r>
+        <w:t>);</w:t>
+      </w:r>
+      <w:proofErr w:type="gramEnd"/>
+    </w:p>
+    <w:p>
+      <w:r>
+        <w:t xml:space="preserve">            String plate = </w:t>
+      </w:r>
+      <w:proofErr w:type="spellStart"/>
+      <w:proofErr w:type="gramStart"/>
+      <w:r>
         <w:t>scanner.nextLine</w:t>
       </w:r>
       <w:proofErr w:type="spellEnd"/>
-      <w:r>
-        <w:t>(</w:t>
+      <w:proofErr w:type="gramEnd"/>
+      <w:r>
+        <w:t>();</w:t>
+      </w:r>
+    </w:p>
+    <w:p>
+      <w:r>
+        <w:t xml:space="preserve">            </w:t>
+      </w:r>
+      <w:proofErr w:type="spellStart"/>
+      <w:r>
+        <w:t>System.out.print</w:t>
+      </w:r>
+      <w:proofErr w:type="spellEnd"/>
+      <w:r>
+        <w:t>("VIP Slot? (yes/no): "</w:t>
       </w:r>
       <w:proofErr w:type="gramStart"/>
       <w:r>
@@ -5191,193 +5325,85 @@
       </w:r>
       <w:proofErr w:type="gramEnd"/>
     </w:p>
-    <w:p/>
-    <w:p>
-      <w:r>
-        <w:t xml:space="preserve">    // Check for expired reservations after any user action</w:t>
-      </w:r>
-    </w:p>
-    <w:p>
-      <w:r>
-        <w:t xml:space="preserve">    </w:t>
+    <w:p>
+      <w:r>
+        <w:t xml:space="preserve">            </w:t>
       </w:r>
       <w:proofErr w:type="spellStart"/>
       <w:r>
-        <w:t>parkingLot.checkReservations</w:t>
+        <w:t>boolean</w:t>
       </w:r>
       <w:proofErr w:type="spellEnd"/>
       <w:r>
-        <w:t>(</w:t>
-      </w:r>
+        <w:t xml:space="preserve"> isVIP = </w:t>
+      </w:r>
+      <w:proofErr w:type="spellStart"/>
       <w:proofErr w:type="gramStart"/>
       <w:r>
+        <w:t>scanner.nextLine</w:t>
+      </w:r>
+      <w:proofErr w:type="spellEnd"/>
+      <w:proofErr w:type="gramEnd"/>
+      <w:r>
+        <w:t>().</w:t>
+      </w:r>
+      <w:proofErr w:type="spellStart"/>
+      <w:r>
+        <w:t>equalsIgnoreCase</w:t>
+      </w:r>
+      <w:proofErr w:type="spellEnd"/>
+      <w:r>
+        <w:t>("yes");</w:t>
+      </w:r>
+    </w:p>
+    <w:p>
+      <w:r>
+        <w:t xml:space="preserve">            </w:t>
+      </w:r>
+      <w:proofErr w:type="spellStart"/>
+      <w:r>
+        <w:t>System.out.print</w:t>
+      </w:r>
+      <w:proofErr w:type="spellEnd"/>
+      <w:r>
+        <w:t>("Vehicle type (car/motorcycle/truck): "</w:t>
+      </w:r>
+      <w:proofErr w:type="gramStart"/>
+      <w:r>
         <w:t>);</w:t>
       </w:r>
       <w:proofErr w:type="gramEnd"/>
     </w:p>
-    <w:p/>
-    <w:p>
-      <w:r>
-        <w:t xml:space="preserve">    switch (</w:t>
-      </w:r>
+    <w:p>
+      <w:r>
+        <w:t xml:space="preserve">            String </w:t>
+      </w:r>
+      <w:proofErr w:type="spellStart"/>
+      <w:r>
+        <w:t>vehicleType</w:t>
+      </w:r>
+      <w:proofErr w:type="spellEnd"/>
+      <w:r>
+        <w:t xml:space="preserve"> = </w:t>
+      </w:r>
+      <w:proofErr w:type="spellStart"/>
       <w:proofErr w:type="gramStart"/>
       <w:r>
-        <w:t>choice) {</w:t>
-      </w:r>
+        <w:t>scanner.nextLine</w:t>
+      </w:r>
+      <w:proofErr w:type="spellEnd"/>
       <w:proofErr w:type="gramEnd"/>
-    </w:p>
-    <w:p>
-      <w:r>
-        <w:t xml:space="preserve">        case 1:</w:t>
-      </w:r>
-    </w:p>
-    <w:p>
-      <w:r>
-        <w:t xml:space="preserve">            </w:t>
+      <w:r>
+        <w:t>().</w:t>
       </w:r>
       <w:proofErr w:type="spellStart"/>
       <w:r>
-        <w:t>System.out.print</w:t>
+        <w:t>toLowerCase</w:t>
       </w:r>
       <w:proofErr w:type="spellEnd"/>
       <w:r>
-        <w:t>("Enter license plate: "</w:t>
-      </w:r>
-      <w:proofErr w:type="gramStart"/>
-      <w:r>
-        <w:t>);</w:t>
-      </w:r>
-      <w:proofErr w:type="gramEnd"/>
-    </w:p>
-    <w:p>
-      <w:r>
-        <w:t xml:space="preserve">            String plate = </w:t>
-      </w:r>
-      <w:proofErr w:type="spellStart"/>
-      <w:r>
-        <w:t>scanner.nextLine</w:t>
-      </w:r>
-      <w:proofErr w:type="spellEnd"/>
-      <w:r>
-        <w:t>(</w:t>
-      </w:r>
-      <w:proofErr w:type="gramStart"/>
-      <w:r>
-        <w:t>);</w:t>
-      </w:r>
-      <w:proofErr w:type="gramEnd"/>
-    </w:p>
-    <w:p>
-      <w:r>
-        <w:t xml:space="preserve">            </w:t>
-      </w:r>
-      <w:proofErr w:type="spellStart"/>
-      <w:r>
-        <w:t>System.out.print</w:t>
-      </w:r>
-      <w:proofErr w:type="spellEnd"/>
-      <w:r>
-        <w:t>("VIP Slot? (yes/no): "</w:t>
-      </w:r>
-      <w:proofErr w:type="gramStart"/>
-      <w:r>
-        <w:t>);</w:t>
-      </w:r>
-      <w:proofErr w:type="gramEnd"/>
-    </w:p>
-    <w:p>
-      <w:r>
-        <w:t xml:space="preserve">            </w:t>
-      </w:r>
-      <w:proofErr w:type="spellStart"/>
-      <w:r>
-        <w:t>boolean</w:t>
-      </w:r>
-      <w:proofErr w:type="spellEnd"/>
-      <w:r>
-        <w:t xml:space="preserve"> </w:t>
-      </w:r>
-      <w:proofErr w:type="spellStart"/>
-      <w:r>
-        <w:t>isVIP</w:t>
-      </w:r>
-      <w:proofErr w:type="spellEnd"/>
-      <w:r>
-        <w:t xml:space="preserve"> = </w:t>
-      </w:r>
-      <w:proofErr w:type="spellStart"/>
-      <w:r>
-        <w:t>scanner.nextLine</w:t>
-      </w:r>
-      <w:proofErr w:type="spellEnd"/>
-      <w:r>
-        <w:t>().</w:t>
-      </w:r>
-      <w:proofErr w:type="spellStart"/>
-      <w:r>
-        <w:t>equalsIgnoreCase</w:t>
-      </w:r>
-      <w:proofErr w:type="spellEnd"/>
-      <w:r>
-        <w:t>("yes"</w:t>
-      </w:r>
-      <w:proofErr w:type="gramStart"/>
-      <w:r>
-        <w:t>);</w:t>
-      </w:r>
-      <w:proofErr w:type="gramEnd"/>
-    </w:p>
-    <w:p>
-      <w:r>
-        <w:t xml:space="preserve">            </w:t>
-      </w:r>
-      <w:proofErr w:type="spellStart"/>
-      <w:r>
-        <w:t>System.out.print</w:t>
-      </w:r>
-      <w:proofErr w:type="spellEnd"/>
-      <w:r>
-        <w:t>("Vehicle type (car/motorcycle/truck): "</w:t>
-      </w:r>
-      <w:proofErr w:type="gramStart"/>
-      <w:r>
-        <w:t>);</w:t>
-      </w:r>
-      <w:proofErr w:type="gramEnd"/>
-    </w:p>
-    <w:p>
-      <w:r>
-        <w:t xml:space="preserve">            String </w:t>
-      </w:r>
-      <w:proofErr w:type="spellStart"/>
-      <w:r>
-        <w:t>vehicleType</w:t>
-      </w:r>
-      <w:proofErr w:type="spellEnd"/>
-      <w:r>
-        <w:t xml:space="preserve"> = </w:t>
-      </w:r>
-      <w:proofErr w:type="spellStart"/>
-      <w:r>
-        <w:t>scanner.nextLine</w:t>
-      </w:r>
-      <w:proofErr w:type="spellEnd"/>
-      <w:r>
-        <w:t>().</w:t>
-      </w:r>
-      <w:proofErr w:type="spellStart"/>
-      <w:r>
-        <w:t>toLowerCase</w:t>
-      </w:r>
-      <w:proofErr w:type="spellEnd"/>
-      <w:r>
-        <w:t>(</w:t>
-      </w:r>
-      <w:proofErr w:type="gramStart"/>
-      <w:r>
-        <w:t>);</w:t>
-      </w:r>
-      <w:proofErr w:type="gramEnd"/>
+        <w:t>();</w:t>
+      </w:r>
     </w:p>
     <w:p>
       <w:r>
@@ -5466,18 +5492,15 @@
         <w:t xml:space="preserve">            plate = </w:t>
       </w:r>
       <w:proofErr w:type="spellStart"/>
+      <w:proofErr w:type="gramStart"/>
       <w:r>
         <w:t>scanner.nextLine</w:t>
       </w:r>
       <w:proofErr w:type="spellEnd"/>
-      <w:r>
-        <w:t>(</w:t>
-      </w:r>
-      <w:proofErr w:type="gramStart"/>
-      <w:r>
-        <w:t>);</w:t>
-      </w:r>
       <w:proofErr w:type="gramEnd"/>
+      <w:r>
+        <w:t>();</w:t>
+      </w:r>
     </w:p>
     <w:p>
       <w:r>
@@ -5595,13 +5618,99 @@
         <w:t xml:space="preserve"> = </w:t>
       </w:r>
       <w:proofErr w:type="spellStart"/>
+      <w:proofErr w:type="gramStart"/>
       <w:r>
         <w:t>scanner.nextInt</w:t>
       </w:r>
       <w:proofErr w:type="spellEnd"/>
+      <w:proofErr w:type="gramEnd"/>
+      <w:r>
+        <w:t>();</w:t>
+      </w:r>
+    </w:p>
+    <w:p>
+      <w:r>
+        <w:t xml:space="preserve">            </w:t>
+      </w:r>
+      <w:proofErr w:type="spellStart"/>
+      <w:proofErr w:type="gramStart"/>
+      <w:r>
+        <w:t>scanner.nextLine</w:t>
+      </w:r>
+      <w:proofErr w:type="spellEnd"/>
+      <w:proofErr w:type="gramEnd"/>
+      <w:r>
+        <w:t>();</w:t>
+      </w:r>
+    </w:p>
+    <w:p>
+      <w:r>
+        <w:t xml:space="preserve">            </w:t>
+      </w:r>
+      <w:proofErr w:type="spellStart"/>
+      <w:r>
+        <w:t>System.out.print</w:t>
+      </w:r>
+      <w:proofErr w:type="spellEnd"/>
+      <w:r>
+        <w:t>("Enter reservation duration (hours): "</w:t>
+      </w:r>
+      <w:proofErr w:type="gramStart"/>
+      <w:r>
+        <w:t>);</w:t>
+      </w:r>
+      <w:proofErr w:type="gramEnd"/>
+    </w:p>
+    <w:p>
+      <w:r>
+        <w:t xml:space="preserve">            int hours = </w:t>
+      </w:r>
+      <w:proofErr w:type="spellStart"/>
+      <w:proofErr w:type="gramStart"/>
+      <w:r>
+        <w:t>scanner.nextInt</w:t>
+      </w:r>
+      <w:proofErr w:type="spellEnd"/>
+      <w:proofErr w:type="gramEnd"/>
+      <w:r>
+        <w:t>();</w:t>
+      </w:r>
+    </w:p>
+    <w:p>
+      <w:r>
+        <w:t xml:space="preserve">            </w:t>
+      </w:r>
+      <w:proofErr w:type="spellStart"/>
+      <w:proofErr w:type="gramStart"/>
+      <w:r>
+        <w:t>scanner.nextLine</w:t>
+      </w:r>
+      <w:proofErr w:type="spellEnd"/>
+      <w:proofErr w:type="gramEnd"/>
+      <w:r>
+        <w:t>();</w:t>
+      </w:r>
+    </w:p>
+    <w:p>
+      <w:r>
+        <w:t xml:space="preserve">            </w:t>
+      </w:r>
+      <w:proofErr w:type="spellStart"/>
+      <w:r>
+        <w:t>parkingLot.reserveSlot</w:t>
+      </w:r>
+      <w:proofErr w:type="spellEnd"/>
       <w:r>
         <w:t>(</w:t>
       </w:r>
+      <w:proofErr w:type="spellStart"/>
+      <w:r>
+        <w:t>slotNum</w:t>
+      </w:r>
+      <w:proofErr w:type="spellEnd"/>
+      <w:r>
+        <w:t>, hours</w:t>
+      </w:r>
       <w:proofErr w:type="gramStart"/>
       <w:r>
         <w:t>);</w:t>
@@ -5612,11 +5721,117 @@
       <w:r>
         <w:t xml:space="preserve">            </w:t>
       </w:r>
+      <w:proofErr w:type="gramStart"/>
+      <w:r>
+        <w:t>break;</w:t>
+      </w:r>
+      <w:proofErr w:type="gramEnd"/>
+    </w:p>
+    <w:p>
+      <w:r>
+        <w:t xml:space="preserve">        case 5:</w:t>
+      </w:r>
+    </w:p>
+    <w:p>
+      <w:r>
+        <w:t xml:space="preserve">            </w:t>
+      </w:r>
       <w:proofErr w:type="spellStart"/>
       <w:r>
+        <w:t>parkingLot.displayParkingHistory</w:t>
+      </w:r>
+      <w:proofErr w:type="spellEnd"/>
+      <w:r>
+        <w:t>(</w:t>
+      </w:r>
+      <w:proofErr w:type="gramStart"/>
+      <w:r>
+        <w:t>);</w:t>
+      </w:r>
+      <w:proofErr w:type="gramEnd"/>
+    </w:p>
+    <w:p>
+      <w:r>
+        <w:t xml:space="preserve">            </w:t>
+      </w:r>
+      <w:proofErr w:type="gramStart"/>
+      <w:r>
+        <w:t>break;</w:t>
+      </w:r>
+      <w:proofErr w:type="gramEnd"/>
+    </w:p>
+    <w:p>
+      <w:r>
+        <w:t xml:space="preserve">        case 6:</w:t>
+      </w:r>
+    </w:p>
+    <w:p>
+      <w:r>
+        <w:t xml:space="preserve">            // Simple password protection for admin mode</w:t>
+      </w:r>
+    </w:p>
+    <w:p>
+      <w:r>
+        <w:t xml:space="preserve">            </w:t>
+      </w:r>
+      <w:proofErr w:type="spellStart"/>
+      <w:r>
+        <w:t>System.out.print</w:t>
+      </w:r>
+      <w:proofErr w:type="spellEnd"/>
+      <w:r>
+        <w:t>("Enter admin password: "</w:t>
+      </w:r>
+      <w:proofErr w:type="gramStart"/>
+      <w:r>
+        <w:t>);</w:t>
+      </w:r>
+      <w:proofErr w:type="gramEnd"/>
+    </w:p>
+    <w:p>
+      <w:r>
+        <w:t xml:space="preserve">            String password = </w:t>
+      </w:r>
+      <w:proofErr w:type="spellStart"/>
+      <w:proofErr w:type="gramStart"/>
+      <w:r>
         <w:t>scanner.nextLine</w:t>
       </w:r>
       <w:proofErr w:type="spellEnd"/>
+      <w:proofErr w:type="gramEnd"/>
+      <w:r>
+        <w:t>();</w:t>
+      </w:r>
+    </w:p>
+    <w:p>
+      <w:r>
+        <w:t xml:space="preserve">            if (</w:t>
+      </w:r>
+      <w:proofErr w:type="spellStart"/>
+      <w:proofErr w:type="gramStart"/>
+      <w:r>
+        <w:t>password.equals</w:t>
+      </w:r>
+      <w:proofErr w:type="spellEnd"/>
+      <w:proofErr w:type="gramEnd"/>
+      <w:r>
+        <w:t>("hoss123"</w:t>
+      </w:r>
+      <w:proofErr w:type="gramStart"/>
+      <w:r>
+        <w:t>)) {</w:t>
+      </w:r>
+      <w:proofErr w:type="gramEnd"/>
+    </w:p>
+    <w:p>
+      <w:r>
+        <w:t xml:space="preserve">                </w:t>
+      </w:r>
+      <w:proofErr w:type="spellStart"/>
+      <w:r>
+        <w:t>parkingLot.adminMode</w:t>
+      </w:r>
+      <w:proofErr w:type="spellEnd"/>
       <w:r>
         <w:t>(</w:t>
       </w:r>
@@ -5628,15 +5843,58 @@
     </w:p>
     <w:p>
       <w:r>
+        <w:t xml:space="preserve">            } else {</w:t>
+      </w:r>
+    </w:p>
+    <w:p>
+      <w:r>
+        <w:t xml:space="preserve">                </w:t>
+      </w:r>
+      <w:proofErr w:type="spellStart"/>
+      <w:r>
+        <w:t>System.out.println</w:t>
+      </w:r>
+      <w:proofErr w:type="spellEnd"/>
+      <w:r>
+        <w:t>("Incorrect password!"</w:t>
+      </w:r>
+      <w:proofErr w:type="gramStart"/>
+      <w:r>
+        <w:t>);</w:t>
+      </w:r>
+      <w:proofErr w:type="gramEnd"/>
+    </w:p>
+    <w:p>
+      <w:r>
+        <w:t xml:space="preserve">            }</w:t>
+      </w:r>
+    </w:p>
+    <w:p>
+      <w:r>
         <w:t xml:space="preserve">            </w:t>
       </w:r>
+      <w:proofErr w:type="gramStart"/>
+      <w:r>
+        <w:t>break;</w:t>
+      </w:r>
+      <w:proofErr w:type="gramEnd"/>
+    </w:p>
+    <w:p>
+      <w:r>
+        <w:t xml:space="preserve">        case 7:</w:t>
+      </w:r>
+    </w:p>
+    <w:p>
+      <w:r>
+        <w:t xml:space="preserve">            </w:t>
+      </w:r>
       <w:proofErr w:type="spellStart"/>
       <w:r>
         <w:t>System.out.print</w:t>
       </w:r>
       <w:proofErr w:type="spellEnd"/>
       <w:r>
-        <w:t>("Enter reservation duration (hours): "</w:t>
+        <w:t>("Enter license plate to search: "</w:t>
       </w:r>
       <w:proofErr w:type="gramStart"/>
       <w:r>
@@ -5646,269 +5904,18 @@
     </w:p>
     <w:p>
       <w:r>
-        <w:t xml:space="preserve">            int hours = </w:t>
+        <w:t xml:space="preserve">            plate = </w:t>
       </w:r>
       <w:proofErr w:type="spellStart"/>
-      <w:r>
-        <w:t>scanner.nextInt</w:t>
+      <w:proofErr w:type="gramStart"/>
+      <w:r>
+        <w:t>scanner.nextLine</w:t>
       </w:r>
       <w:proofErr w:type="spellEnd"/>
-      <w:r>
-        <w:t>(</w:t>
-      </w:r>
-      <w:proofErr w:type="gramStart"/>
-      <w:r>
-        <w:t>);</w:t>
-      </w:r>
       <w:proofErr w:type="gramEnd"/>
-    </w:p>
-    <w:p>
-      <w:r>
-        <w:t xml:space="preserve">            </w:t>
-      </w:r>
-      <w:proofErr w:type="spellStart"/>
-      <w:r>
-        <w:t>scanner.nextLine</w:t>
-      </w:r>
-      <w:proofErr w:type="spellEnd"/>
-      <w:r>
-        <w:t>(</w:t>
-      </w:r>
-      <w:proofErr w:type="gramStart"/>
-      <w:r>
-        <w:t>);</w:t>
-      </w:r>
-      <w:proofErr w:type="gramEnd"/>
-    </w:p>
-    <w:p>
-      <w:r>
-        <w:t xml:space="preserve">            </w:t>
-      </w:r>
-      <w:proofErr w:type="spellStart"/>
-      <w:r>
-        <w:t>parkingLot.reserveSlot</w:t>
-      </w:r>
-      <w:proofErr w:type="spellEnd"/>
-      <w:r>
-        <w:t>(</w:t>
-      </w:r>
-      <w:proofErr w:type="spellStart"/>
-      <w:r>
-        <w:t>slotNum</w:t>
-      </w:r>
-      <w:proofErr w:type="spellEnd"/>
-      <w:r>
-        <w:t>, hours</w:t>
-      </w:r>
-      <w:proofErr w:type="gramStart"/>
-      <w:r>
-        <w:t>);</w:t>
-      </w:r>
-      <w:proofErr w:type="gramEnd"/>
-    </w:p>
-    <w:p>
-      <w:r>
-        <w:t xml:space="preserve">            </w:t>
-      </w:r>
-      <w:proofErr w:type="gramStart"/>
-      <w:r>
-        <w:t>break;</w:t>
-      </w:r>
-      <w:proofErr w:type="gramEnd"/>
-    </w:p>
-    <w:p>
-      <w:r>
-        <w:t xml:space="preserve">        case 5:</w:t>
-      </w:r>
-    </w:p>
-    <w:p>
-      <w:r>
-        <w:t xml:space="preserve">            </w:t>
-      </w:r>
-      <w:proofErr w:type="spellStart"/>
-      <w:r>
-        <w:t>parkingLot.displayParkingHistory</w:t>
-      </w:r>
-      <w:proofErr w:type="spellEnd"/>
-      <w:r>
-        <w:t>(</w:t>
-      </w:r>
-      <w:proofErr w:type="gramStart"/>
-      <w:r>
-        <w:t>);</w:t>
-      </w:r>
-      <w:proofErr w:type="gramEnd"/>
-    </w:p>
-    <w:p>
-      <w:r>
-        <w:t xml:space="preserve">            </w:t>
-      </w:r>
-      <w:proofErr w:type="gramStart"/>
-      <w:r>
-        <w:t>break;</w:t>
-      </w:r>
-      <w:proofErr w:type="gramEnd"/>
-    </w:p>
-    <w:p>
-      <w:r>
-        <w:t xml:space="preserve">        case 6:</w:t>
-      </w:r>
-    </w:p>
-    <w:p>
-      <w:r>
-        <w:t xml:space="preserve">            // Simple password protection for admin mode</w:t>
-      </w:r>
-    </w:p>
-    <w:p>
-      <w:r>
-        <w:t xml:space="preserve">            </w:t>
-      </w:r>
-      <w:proofErr w:type="spellStart"/>
-      <w:r>
-        <w:t>System.out.print</w:t>
-      </w:r>
-      <w:proofErr w:type="spellEnd"/>
-      <w:r>
-        <w:t>("Enter admin password: "</w:t>
-      </w:r>
-      <w:proofErr w:type="gramStart"/>
-      <w:r>
-        <w:t>);</w:t>
-      </w:r>
-      <w:proofErr w:type="gramEnd"/>
-    </w:p>
-    <w:p>
-      <w:r>
-        <w:t xml:space="preserve">            String password = </w:t>
-      </w:r>
-      <w:proofErr w:type="spellStart"/>
-      <w:r>
-        <w:t>scanner.nextLine</w:t>
-      </w:r>
-      <w:proofErr w:type="spellEnd"/>
-      <w:r>
-        <w:t>(</w:t>
-      </w:r>
-      <w:proofErr w:type="gramStart"/>
-      <w:r>
-        <w:t>);</w:t>
-      </w:r>
-      <w:proofErr w:type="gramEnd"/>
-    </w:p>
-    <w:p>
-      <w:r>
-        <w:t xml:space="preserve">            if (</w:t>
-      </w:r>
-      <w:proofErr w:type="spellStart"/>
-      <w:r>
-        <w:t>password.equals</w:t>
-      </w:r>
-      <w:proofErr w:type="spellEnd"/>
-      <w:r>
-        <w:t>("hoss123"</w:t>
-      </w:r>
-      <w:proofErr w:type="gramStart"/>
-      <w:r>
-        <w:t>)) {</w:t>
-      </w:r>
-      <w:proofErr w:type="gramEnd"/>
-    </w:p>
-    <w:p>
-      <w:r>
-        <w:t xml:space="preserve">                </w:t>
-      </w:r>
-      <w:proofErr w:type="spellStart"/>
-      <w:r>
-        <w:t>parkingLot.adminMode</w:t>
-      </w:r>
-      <w:proofErr w:type="spellEnd"/>
-      <w:r>
-        <w:t>(</w:t>
-      </w:r>
-      <w:proofErr w:type="gramStart"/>
-      <w:r>
-        <w:t>);</w:t>
-      </w:r>
-      <w:proofErr w:type="gramEnd"/>
-    </w:p>
-    <w:p>
-      <w:r>
-        <w:t xml:space="preserve">            } else {</w:t>
-      </w:r>
-    </w:p>
-    <w:p>
-      <w:r>
-        <w:t xml:space="preserve">                </w:t>
-      </w:r>
-      <w:proofErr w:type="spellStart"/>
-      <w:r>
-        <w:t>System.out.println</w:t>
-      </w:r>
-      <w:proofErr w:type="spellEnd"/>
-      <w:r>
-        <w:t>("Incorrect password!"</w:t>
-      </w:r>
-      <w:proofErr w:type="gramStart"/>
-      <w:r>
-        <w:t>);</w:t>
-      </w:r>
-      <w:proofErr w:type="gramEnd"/>
-    </w:p>
-    <w:p>
-      <w:r>
-        <w:t xml:space="preserve">            }</w:t>
-      </w:r>
-    </w:p>
-    <w:p>
-      <w:r>
-        <w:t xml:space="preserve">            </w:t>
-      </w:r>
-      <w:proofErr w:type="gramStart"/>
-      <w:r>
-        <w:t>break;</w:t>
-      </w:r>
-      <w:proofErr w:type="gramEnd"/>
-    </w:p>
-    <w:p>
-      <w:r>
-        <w:t xml:space="preserve">        case 7:</w:t>
-      </w:r>
-    </w:p>
-    <w:p>
-      <w:r>
-        <w:t xml:space="preserve">            </w:t>
-      </w:r>
-      <w:proofErr w:type="spellStart"/>
-      <w:r>
-        <w:t>System.out.print</w:t>
-      </w:r>
-      <w:proofErr w:type="spellEnd"/>
-      <w:r>
-        <w:t>("Enter license plate to search: "</w:t>
-      </w:r>
-      <w:proofErr w:type="gramStart"/>
-      <w:r>
-        <w:t>);</w:t>
-      </w:r>
-      <w:proofErr w:type="gramEnd"/>
-    </w:p>
-    <w:p>
-      <w:r>
-        <w:t xml:space="preserve">            plate = </w:t>
-      </w:r>
-      <w:proofErr w:type="spellStart"/>
-      <w:r>
-        <w:t>scanner.nextLine</w:t>
-      </w:r>
-      <w:proofErr w:type="spellEnd"/>
-      <w:r>
-        <w:t>(</w:t>
-      </w:r>
-      <w:proofErr w:type="gramStart"/>
-      <w:r>
-        <w:t>);</w:t>
-      </w:r>
-      <w:proofErr w:type="gramEnd"/>
+      <w:r>
+        <w:t>();</w:t>
+      </w:r>
     </w:p>
     <w:p>
       <w:r>
@@ -5972,36 +5979,76 @@
         <w:t xml:space="preserve">            password = </w:t>
       </w:r>
       <w:proofErr w:type="spellStart"/>
+      <w:proofErr w:type="gramStart"/>
       <w:r>
         <w:t>scanner.nextLine</w:t>
       </w:r>
       <w:proofErr w:type="spellEnd"/>
-      <w:r>
-        <w:t>(</w:t>
-      </w:r>
+      <w:proofErr w:type="gramEnd"/>
+      <w:r>
+        <w:t>();</w:t>
+      </w:r>
+    </w:p>
+    <w:p>
+      <w:r>
+        <w:t xml:space="preserve">            if (</w:t>
+      </w:r>
+      <w:proofErr w:type="spellStart"/>
       <w:proofErr w:type="gramStart"/>
       <w:r>
+        <w:t>password.equals</w:t>
+      </w:r>
+      <w:proofErr w:type="spellEnd"/>
+      <w:proofErr w:type="gramEnd"/>
+      <w:r>
+        <w:t>("hoss123"</w:t>
+      </w:r>
+      <w:proofErr w:type="gramStart"/>
+      <w:r>
+        <w:t>)) {</w:t>
+      </w:r>
+      <w:proofErr w:type="gramEnd"/>
+    </w:p>
+    <w:p>
+      <w:r>
+        <w:t xml:space="preserve">                </w:t>
+      </w:r>
+      <w:proofErr w:type="spellStart"/>
+      <w:r>
+        <w:t>System.out.print</w:t>
+      </w:r>
+      <w:proofErr w:type="spellEnd"/>
+      <w:r>
+        <w:t>("Enter new regular rate: "</w:t>
+      </w:r>
+      <w:proofErr w:type="gramStart"/>
+      <w:r>
         <w:t>);</w:t>
       </w:r>
       <w:proofErr w:type="gramEnd"/>
     </w:p>
     <w:p>
       <w:r>
-        <w:t xml:space="preserve">            if (</w:t>
+        <w:t xml:space="preserve">                double </w:t>
       </w:r>
       <w:proofErr w:type="spellStart"/>
       <w:r>
-        <w:t>password.equals</w:t>
+        <w:t>regularRate</w:t>
       </w:r>
       <w:proofErr w:type="spellEnd"/>
       <w:r>
-        <w:t>("hoss123"</w:t>
-      </w:r>
+        <w:t xml:space="preserve"> = </w:t>
+      </w:r>
+      <w:proofErr w:type="spellStart"/>
       <w:proofErr w:type="gramStart"/>
       <w:r>
-        <w:t>)) {</w:t>
-      </w:r>
+        <w:t>scanner.nextDouble</w:t>
+      </w:r>
+      <w:proofErr w:type="spellEnd"/>
       <w:proofErr w:type="gramEnd"/>
+      <w:r>
+        <w:t>();</w:t>
+      </w:r>
     </w:p>
     <w:p>
       <w:r>
@@ -6013,7 +6060,7 @@
       </w:r>
       <w:proofErr w:type="spellEnd"/>
       <w:r>
-        <w:t>("Enter new regular rate: "</w:t>
+        <w:t>("Enter new VIP rate: "</w:t>
       </w:r>
       <w:proofErr w:type="gramStart"/>
       <w:r>
@@ -6027,87 +6074,37 @@
       </w:r>
       <w:proofErr w:type="spellStart"/>
       <w:r>
-        <w:t>regularRate</w:t>
+        <w:t>vipRate</w:t>
       </w:r>
       <w:proofErr w:type="spellEnd"/>
       <w:r>
         <w:t xml:space="preserve"> = </w:t>
       </w:r>
       <w:proofErr w:type="spellStart"/>
+      <w:proofErr w:type="gramStart"/>
       <w:r>
         <w:t>scanner.nextDouble</w:t>
       </w:r>
       <w:proofErr w:type="spellEnd"/>
-      <w:r>
-        <w:t>(</w:t>
-      </w:r>
+      <w:proofErr w:type="gramEnd"/>
+      <w:r>
+        <w:t>();</w:t>
+      </w:r>
+    </w:p>
+    <w:p>
+      <w:r>
+        <w:t xml:space="preserve">                </w:t>
+      </w:r>
+      <w:proofErr w:type="spellStart"/>
       <w:proofErr w:type="gramStart"/>
       <w:r>
-        <w:t>);</w:t>
-      </w:r>
+        <w:t>scanner.nextLine</w:t>
+      </w:r>
+      <w:proofErr w:type="spellEnd"/>
       <w:proofErr w:type="gramEnd"/>
-    </w:p>
-    <w:p>
-      <w:r>
-        <w:t xml:space="preserve">                </w:t>
-      </w:r>
-      <w:proofErr w:type="spellStart"/>
-      <w:r>
-        <w:t>System.out.print</w:t>
-      </w:r>
-      <w:proofErr w:type="spellEnd"/>
-      <w:r>
-        <w:t>("Enter new VIP rate: "</w:t>
-      </w:r>
-      <w:proofErr w:type="gramStart"/>
-      <w:r>
-        <w:t>);</w:t>
-      </w:r>
-      <w:proofErr w:type="gramEnd"/>
-    </w:p>
-    <w:p>
-      <w:r>
-        <w:t xml:space="preserve">                double </w:t>
-      </w:r>
-      <w:proofErr w:type="spellStart"/>
-      <w:r>
-        <w:t>vipRate</w:t>
-      </w:r>
-      <w:proofErr w:type="spellEnd"/>
-      <w:r>
-        <w:t xml:space="preserve"> = </w:t>
-      </w:r>
-      <w:proofErr w:type="spellStart"/>
-      <w:r>
-        <w:t>scanner.nextDouble</w:t>
-      </w:r>
-      <w:proofErr w:type="spellEnd"/>
-      <w:r>
-        <w:t>(</w:t>
-      </w:r>
-      <w:proofErr w:type="gramStart"/>
-      <w:r>
-        <w:t>);</w:t>
-      </w:r>
-      <w:proofErr w:type="gramEnd"/>
-    </w:p>
-    <w:p>
-      <w:r>
-        <w:t xml:space="preserve">                </w:t>
-      </w:r>
-      <w:proofErr w:type="spellStart"/>
-      <w:r>
-        <w:t>scanner.nextLine</w:t>
-      </w:r>
-      <w:proofErr w:type="spellEnd"/>
-      <w:r>
-        <w:t>(</w:t>
-      </w:r>
-      <w:proofErr w:type="gramStart"/>
-      <w:r>
-        <w:t>);</w:t>
-      </w:r>
-      <w:proofErr w:type="gramEnd"/>
+      <w:r>
+        <w:t>();</w:t>
+      </w:r>
     </w:p>
     <w:p>
       <w:r>
@@ -8704,8 +8701,18 @@
           <w:sz w:val="60"/>
         </w:rPr>
         <w:lastRenderedPageBreak/>
-        <w:t>Pre-Project :</w:t>
-      </w:r>
+        <w:t>Pre-</w:t>
+      </w:r>
+      <w:proofErr w:type="gramStart"/>
+      <w:r>
+        <w:rPr>
+          <w:b/>
+          <w:bCs/>
+          <w:sz w:val="60"/>
+        </w:rPr>
+        <w:t>Project :</w:t>
+      </w:r>
+      <w:proofErr w:type="gramEnd"/>
     </w:p>
     <w:p>
       <w:pPr>
@@ -8723,7 +8730,27 @@
           <w:sz w:val="34"/>
           <w:u w:val="single"/>
         </w:rPr>
-        <w:t>1.  Market and Gap analysis</w:t>
+        <w:t>1</w:t>
+      </w:r>
+      <w:proofErr w:type="gramStart"/>
+      <w:r>
+        <w:rPr>
+          <w:b/>
+          <w:bCs/>
+          <w:sz w:val="34"/>
+          <w:u w:val="single"/>
+        </w:rPr>
+        <w:t>.  Market</w:t>
+      </w:r>
+      <w:proofErr w:type="gramEnd"/>
+      <w:r>
+        <w:rPr>
+          <w:b/>
+          <w:bCs/>
+          <w:sz w:val="34"/>
+          <w:u w:val="single"/>
+        </w:rPr>
+        <w:t xml:space="preserve"> and Gap analysis</w:t>
       </w:r>
     </w:p>
     <w:p>
@@ -9461,29 +9488,7 @@
           <w:szCs w:val="24"/>
           <w14:ligatures w14:val="none"/>
         </w:rPr>
-        <w:t xml:space="preserve">, the apps are fine and do their job but they could really go </w:t>
-      </w:r>
-      <w:proofErr w:type="spellStart"/>
-      <w:r>
-        <w:rPr>
-          <w:rFonts w:eastAsia="Times New Roman" w:cs="Times New Roman"/>
-          <w:kern w:val="0"/>
-          <w:sz w:val="24"/>
-          <w:szCs w:val="24"/>
-          <w14:ligatures w14:val="none"/>
-        </w:rPr>
-        <w:t>an</w:t>
-      </w:r>
-      <w:proofErr w:type="spellEnd"/>
-      <w:r>
-        <w:rPr>
-          <w:rFonts w:eastAsia="Times New Roman" w:cs="Times New Roman"/>
-          <w:kern w:val="0"/>
-          <w:sz w:val="24"/>
-          <w:szCs w:val="24"/>
-          <w14:ligatures w14:val="none"/>
-        </w:rPr>
-        <w:t xml:space="preserve"> extra mile to offer more features in their apps that would be very beneficial for the users such as integrating your bank account so you can track your spendings more accurately.</w:t>
+        <w:t>, the apps are fine and do their job but they could really go an extra mile to offer more features in their apps that would be very beneficial for the users such as integrating your bank account so you can track your spendings more accurately.</w:t>
       </w:r>
     </w:p>
     <w:p>
@@ -9827,6 +9832,7 @@
         <w:lastRenderedPageBreak/>
         <w:t>2</w:t>
       </w:r>
+      <w:proofErr w:type="gramStart"/>
       <w:r>
         <w:rPr>
           <w:b/>
@@ -9843,27 +9849,28 @@
           <w:sz w:val="34"/>
           <w:u w:val="single"/>
         </w:rPr>
-        <w:t>Market Segmentation and Research</w:t>
-      </w:r>
-    </w:p>
-    <w:p>
-      <w:pPr>
+        <w:t>Market</w:t>
+      </w:r>
+      <w:proofErr w:type="gramEnd"/>
+      <w:r>
         <w:rPr>
           <w:b/>
           <w:bCs/>
           <w:sz w:val="34"/>
           <w:u w:val="single"/>
         </w:rPr>
-      </w:pPr>
-      <w:r>
+        <w:t xml:space="preserve"> Segmentation and Research</w:t>
+      </w:r>
+    </w:p>
+    <w:p>
+      <w:pPr>
         <w:rPr>
           <w:b/>
           <w:bCs/>
           <w:sz w:val="34"/>
           <w:u w:val="single"/>
         </w:rPr>
-        <w:t>3</w:t>
-      </w:r>
+      </w:pPr>
       <w:r>
         <w:rPr>
           <w:b/>
@@ -9871,8 +9878,9 @@
           <w:sz w:val="34"/>
           <w:u w:val="single"/>
         </w:rPr>
-        <w:t xml:space="preserve">.  </w:t>
-      </w:r>
+        <w:t>3</w:t>
+      </w:r>
+      <w:proofErr w:type="gramStart"/>
       <w:r>
         <w:rPr>
           <w:b/>
@@ -9880,18 +9888,18 @@
           <w:sz w:val="34"/>
           <w:u w:val="single"/>
         </w:rPr>
-        <w:t>Domain Analysis</w:t>
-      </w:r>
-    </w:p>
-    <w:p>
-      <w:pPr>
+        <w:t xml:space="preserve">.  </w:t>
+      </w:r>
+      <w:r>
         <w:rPr>
           <w:b/>
           <w:bCs/>
           <w:sz w:val="34"/>
           <w:u w:val="single"/>
         </w:rPr>
-      </w:pPr>
+        <w:t>Domain</w:t>
+      </w:r>
+      <w:proofErr w:type="gramEnd"/>
       <w:r>
         <w:rPr>
           <w:b/>
@@ -9899,8 +9907,9 @@
           <w:sz w:val="34"/>
           <w:u w:val="single"/>
         </w:rPr>
-        <w:t>4</w:t>
-      </w:r>
+        <w:t xml:space="preserve"> </w:t>
+      </w:r>
+      <w:proofErr w:type="gramStart"/>
       <w:r>
         <w:rPr>
           <w:b/>
@@ -9908,7 +9917,7 @@
           <w:sz w:val="34"/>
           <w:u w:val="single"/>
         </w:rPr>
-        <w:t xml:space="preserve">.  </w:t>
+        <w:t>Analysis</w:t>
       </w:r>
       <w:r>
         <w:rPr>
@@ -9917,7 +9926,1332 @@
           <w:sz w:val="34"/>
           <w:u w:val="single"/>
         </w:rPr>
-        <w:t>Proposed Solution</w:t>
+        <w:t xml:space="preserve"> :</w:t>
+      </w:r>
+      <w:proofErr w:type="gramEnd"/>
+      <w:r>
+        <w:rPr>
+          <w:b/>
+          <w:bCs/>
+          <w:sz w:val="34"/>
+          <w:u w:val="single"/>
+        </w:rPr>
+        <w:t xml:space="preserve"> </w:t>
+      </w:r>
+    </w:p>
+    <w:p>
+      <w:pPr>
+        <w:rPr>
+          <w:b/>
+          <w:bCs/>
+          <w:sz w:val="28"/>
+          <w:szCs w:val="28"/>
+        </w:rPr>
+      </w:pPr>
+    </w:p>
+    <w:p>
+      <w:pPr>
+        <w:rPr>
+          <w:b/>
+          <w:bCs/>
+          <w:sz w:val="24"/>
+          <w:szCs w:val="24"/>
+        </w:rPr>
+      </w:pPr>
+      <w:r>
+        <w:rPr>
+          <w:b/>
+          <w:bCs/>
+          <w:sz w:val="24"/>
+          <w:szCs w:val="24"/>
+        </w:rPr>
+        <w:t>Introduction:</w:t>
+      </w:r>
+      <w:r>
+        <w:rPr>
+          <w:b/>
+          <w:bCs/>
+          <w:sz w:val="24"/>
+          <w:szCs w:val="24"/>
+        </w:rPr>
+        <w:t xml:space="preserve"> </w:t>
+      </w:r>
+    </w:p>
+    <w:p>
+      <w:pPr>
+        <w:ind w:left="426"/>
+        <w:rPr>
+          <w:sz w:val="24"/>
+          <w:szCs w:val="24"/>
+        </w:rPr>
+      </w:pPr>
+      <w:r>
+        <w:rPr>
+          <w:sz w:val="24"/>
+          <w:szCs w:val="24"/>
+        </w:rPr>
+        <w:t xml:space="preserve">This document describes background information that has been gathered about budgeting </w:t>
+      </w:r>
+      <w:r>
+        <w:rPr>
+          <w:sz w:val="24"/>
+          <w:szCs w:val="24"/>
+        </w:rPr>
+        <w:t>and how</w:t>
+      </w:r>
+      <w:r>
+        <w:rPr>
+          <w:sz w:val="24"/>
+          <w:szCs w:val="24"/>
+        </w:rPr>
+        <w:t xml:space="preserve"> </w:t>
+      </w:r>
+      <w:r>
+        <w:rPr>
+          <w:sz w:val="24"/>
+          <w:szCs w:val="24"/>
+        </w:rPr>
+        <w:t>it is</w:t>
+      </w:r>
+      <w:r>
+        <w:rPr>
+          <w:sz w:val="24"/>
+          <w:szCs w:val="24"/>
+        </w:rPr>
+        <w:t xml:space="preserve"> handled. This information is to be used to guide the development of software to automate the process of making </w:t>
+      </w:r>
+      <w:r>
+        <w:rPr>
+          <w:sz w:val="24"/>
+          <w:szCs w:val="24"/>
+        </w:rPr>
+        <w:t>people</w:t>
+      </w:r>
+      <w:r>
+        <w:rPr>
+          <w:sz w:val="24"/>
+          <w:szCs w:val="24"/>
+        </w:rPr>
+        <w:t xml:space="preserve"> track their </w:t>
+      </w:r>
+      <w:r>
+        <w:rPr>
+          <w:sz w:val="24"/>
+          <w:szCs w:val="24"/>
+        </w:rPr>
+        <w:t>expenses.</w:t>
+      </w:r>
+    </w:p>
+    <w:p>
+      <w:pPr>
+        <w:ind w:left="426"/>
+        <w:rPr>
+          <w:sz w:val="24"/>
+          <w:szCs w:val="24"/>
+        </w:rPr>
+      </w:pPr>
+    </w:p>
+    <w:p>
+      <w:pPr>
+        <w:rPr>
+          <w:b/>
+          <w:bCs/>
+          <w:sz w:val="24"/>
+          <w:szCs w:val="24"/>
+        </w:rPr>
+      </w:pPr>
+      <w:r>
+        <w:rPr>
+          <w:b/>
+          <w:bCs/>
+          <w:sz w:val="24"/>
+          <w:szCs w:val="24"/>
+        </w:rPr>
+        <w:t xml:space="preserve">Glossary: </w:t>
+      </w:r>
+    </w:p>
+    <w:tbl>
+      <w:tblPr>
+        <w:tblStyle w:val="TableGrid"/>
+        <w:tblW w:w="0" w:type="auto"/>
+        <w:tblLook w:val="04A0" w:firstRow="1" w:lastRow="0" w:firstColumn="1" w:lastColumn="0" w:noHBand="0" w:noVBand="1"/>
+      </w:tblPr>
+      <w:tblGrid>
+        <w:gridCol w:w="4675"/>
+        <w:gridCol w:w="4675"/>
+      </w:tblGrid>
+      <w:tr>
+        <w:tc>
+          <w:tcPr>
+            <w:tcW w:w="4675" w:type="dxa"/>
+          </w:tcPr>
+          <w:p>
+            <w:pPr>
+              <w:rPr>
+                <w:b/>
+                <w:bCs/>
+                <w:sz w:val="24"/>
+                <w:szCs w:val="24"/>
+              </w:rPr>
+            </w:pPr>
+            <w:r>
+              <w:rPr>
+                <w:b/>
+                <w:bCs/>
+                <w:sz w:val="24"/>
+                <w:szCs w:val="24"/>
+              </w:rPr>
+              <w:t>Term</w:t>
+            </w:r>
+          </w:p>
+        </w:tc>
+        <w:tc>
+          <w:tcPr>
+            <w:tcW w:w="4675" w:type="dxa"/>
+          </w:tcPr>
+          <w:p>
+            <w:pPr>
+              <w:rPr>
+                <w:b/>
+                <w:bCs/>
+                <w:sz w:val="24"/>
+                <w:szCs w:val="24"/>
+              </w:rPr>
+            </w:pPr>
+            <w:r>
+              <w:rPr>
+                <w:b/>
+                <w:bCs/>
+                <w:sz w:val="24"/>
+                <w:szCs w:val="24"/>
+              </w:rPr>
+              <w:t>Definition</w:t>
+            </w:r>
+          </w:p>
+        </w:tc>
+      </w:tr>
+      <w:tr>
+        <w:tc>
+          <w:tcPr>
+            <w:tcW w:w="4675" w:type="dxa"/>
+          </w:tcPr>
+          <w:p>
+            <w:pPr>
+              <w:rPr>
+                <w:sz w:val="24"/>
+                <w:szCs w:val="24"/>
+              </w:rPr>
+            </w:pPr>
+            <w:r>
+              <w:rPr>
+                <w:sz w:val="24"/>
+                <w:szCs w:val="24"/>
+              </w:rPr>
+              <w:t xml:space="preserve">Income </w:t>
+            </w:r>
+          </w:p>
+        </w:tc>
+        <w:tc>
+          <w:tcPr>
+            <w:tcW w:w="4675" w:type="dxa"/>
+          </w:tcPr>
+          <w:p>
+            <w:r>
+              <w:t>Money received from salaries, businesses, investments, or other sources.</w:t>
+            </w:r>
+          </w:p>
+        </w:tc>
+      </w:tr>
+      <w:tr>
+        <w:tc>
+          <w:tcPr>
+            <w:tcW w:w="4675" w:type="dxa"/>
+          </w:tcPr>
+          <w:p>
+            <w:pPr>
+              <w:rPr>
+                <w:sz w:val="24"/>
+                <w:szCs w:val="24"/>
+              </w:rPr>
+            </w:pPr>
+            <w:r>
+              <w:rPr>
+                <w:sz w:val="24"/>
+                <w:szCs w:val="24"/>
+              </w:rPr>
+              <w:t xml:space="preserve">Expense </w:t>
+            </w:r>
+          </w:p>
+        </w:tc>
+        <w:tc>
+          <w:tcPr>
+            <w:tcW w:w="4675" w:type="dxa"/>
+          </w:tcPr>
+          <w:p>
+            <w:pPr>
+              <w:rPr>
+                <w:sz w:val="24"/>
+                <w:szCs w:val="24"/>
+              </w:rPr>
+            </w:pPr>
+            <w:r>
+              <w:t>Money spent on necessities (rent, food, utilities) and discretionary spending (entertainment, travel</w:t>
+            </w:r>
+            <w:r>
+              <w:rPr>
+                <w:sz w:val="24"/>
+                <w:szCs w:val="24"/>
+              </w:rPr>
+              <w:t>)</w:t>
+            </w:r>
+          </w:p>
+        </w:tc>
+      </w:tr>
+      <w:tr>
+        <w:tc>
+          <w:tcPr>
+            <w:tcW w:w="4675" w:type="dxa"/>
+          </w:tcPr>
+          <w:p>
+            <w:pPr>
+              <w:rPr>
+                <w:sz w:val="24"/>
+                <w:szCs w:val="24"/>
+              </w:rPr>
+            </w:pPr>
+            <w:r>
+              <w:rPr>
+                <w:sz w:val="24"/>
+                <w:szCs w:val="24"/>
+              </w:rPr>
+              <w:t>Budget</w:t>
+            </w:r>
+          </w:p>
+        </w:tc>
+        <w:tc>
+          <w:tcPr>
+            <w:tcW w:w="4675" w:type="dxa"/>
+          </w:tcPr>
+          <w:p>
+            <w:r>
+              <w:t>A financial plan that allocates funds to different spending categories</w:t>
+            </w:r>
+          </w:p>
+        </w:tc>
+      </w:tr>
+      <w:tr>
+        <w:tc>
+          <w:tcPr>
+            <w:tcW w:w="4675" w:type="dxa"/>
+          </w:tcPr>
+          <w:p>
+            <w:pPr>
+              <w:rPr>
+                <w:sz w:val="24"/>
+                <w:szCs w:val="24"/>
+              </w:rPr>
+            </w:pPr>
+            <w:r>
+              <w:rPr>
+                <w:sz w:val="24"/>
+                <w:szCs w:val="24"/>
+              </w:rPr>
+              <w:t>Financial Goal</w:t>
+            </w:r>
+          </w:p>
+        </w:tc>
+        <w:tc>
+          <w:tcPr>
+            <w:tcW w:w="4675" w:type="dxa"/>
+          </w:tcPr>
+          <w:p>
+            <w:pPr>
+              <w:rPr>
+                <w:sz w:val="24"/>
+                <w:szCs w:val="24"/>
+              </w:rPr>
+            </w:pPr>
+            <w:r>
+              <w:t>A target for saving money (e.g., buying a car, going on vacation, repaying loans)</w:t>
+            </w:r>
+          </w:p>
+        </w:tc>
+      </w:tr>
+      <w:tr>
+        <w:tc>
+          <w:tcPr>
+            <w:tcW w:w="4675" w:type="dxa"/>
+          </w:tcPr>
+          <w:p>
+            <w:pPr>
+              <w:rPr>
+                <w:sz w:val="24"/>
+                <w:szCs w:val="24"/>
+              </w:rPr>
+            </w:pPr>
+            <w:r>
+              <w:rPr>
+                <w:sz w:val="24"/>
+                <w:szCs w:val="24"/>
+              </w:rPr>
+              <w:t>Expense Category</w:t>
+            </w:r>
+          </w:p>
+        </w:tc>
+        <w:tc>
+          <w:tcPr>
+            <w:tcW w:w="4675" w:type="dxa"/>
+          </w:tcPr>
+          <w:p>
+            <w:r>
+              <w:t>A classification for expenses, such as groceries, transportation, education, or entertainment</w:t>
+            </w:r>
+          </w:p>
+        </w:tc>
+      </w:tr>
+      <w:tr>
+        <w:tc>
+          <w:tcPr>
+            <w:tcW w:w="4675" w:type="dxa"/>
+          </w:tcPr>
+          <w:p>
+            <w:pPr>
+              <w:rPr>
+                <w:sz w:val="24"/>
+                <w:szCs w:val="24"/>
+              </w:rPr>
+            </w:pPr>
+            <w:r>
+              <w:rPr>
+                <w:sz w:val="24"/>
+                <w:szCs w:val="24"/>
+              </w:rPr>
+              <w:t xml:space="preserve">Savings </w:t>
+            </w:r>
+          </w:p>
+        </w:tc>
+        <w:tc>
+          <w:tcPr>
+            <w:tcW w:w="4675" w:type="dxa"/>
+          </w:tcPr>
+          <w:p>
+            <w:r>
+              <w:t>Money set aside for future use, such as emergency funds or investments</w:t>
+            </w:r>
+          </w:p>
+        </w:tc>
+      </w:tr>
+      <w:tr>
+        <w:tc>
+          <w:tcPr>
+            <w:tcW w:w="4675" w:type="dxa"/>
+          </w:tcPr>
+          <w:p>
+            <w:pPr>
+              <w:rPr>
+                <w:sz w:val="24"/>
+                <w:szCs w:val="24"/>
+              </w:rPr>
+            </w:pPr>
+            <w:r>
+              <w:rPr>
+                <w:sz w:val="24"/>
+                <w:szCs w:val="24"/>
+              </w:rPr>
+              <w:t>Investment</w:t>
+            </w:r>
+          </w:p>
+        </w:tc>
+        <w:tc>
+          <w:tcPr>
+            <w:tcW w:w="4675" w:type="dxa"/>
+          </w:tcPr>
+          <w:p>
+            <w:r>
+              <w:t>Assets purchased with the goal of generating future income, like stocks or property</w:t>
+            </w:r>
+          </w:p>
+        </w:tc>
+      </w:tr>
+      <w:tr>
+        <w:tc>
+          <w:tcPr>
+            <w:tcW w:w="4675" w:type="dxa"/>
+          </w:tcPr>
+          <w:p>
+            <w:pPr>
+              <w:rPr>
+                <w:sz w:val="24"/>
+                <w:szCs w:val="24"/>
+              </w:rPr>
+            </w:pPr>
+            <w:r>
+              <w:rPr>
+                <w:sz w:val="24"/>
+                <w:szCs w:val="24"/>
+              </w:rPr>
+              <w:t>Bank Integration</w:t>
+            </w:r>
+          </w:p>
+        </w:tc>
+        <w:tc>
+          <w:tcPr>
+            <w:tcW w:w="4675" w:type="dxa"/>
+          </w:tcPr>
+          <w:p>
+            <w:r>
+              <w:t>The ability to sync financial transactions automatically with bank accounts or e-wallets</w:t>
+            </w:r>
+          </w:p>
+        </w:tc>
+      </w:tr>
+      <w:tr>
+        <w:tc>
+          <w:tcPr>
+            <w:tcW w:w="4675" w:type="dxa"/>
+          </w:tcPr>
+          <w:p>
+            <w:pPr>
+              <w:rPr>
+                <w:sz w:val="24"/>
+                <w:szCs w:val="24"/>
+              </w:rPr>
+            </w:pPr>
+            <w:r>
+              <w:rPr>
+                <w:sz w:val="24"/>
+                <w:szCs w:val="24"/>
+              </w:rPr>
+              <w:t>Zero-Based Budgeting</w:t>
+            </w:r>
+          </w:p>
+        </w:tc>
+        <w:tc>
+          <w:tcPr>
+            <w:tcW w:w="4675" w:type="dxa"/>
+          </w:tcPr>
+          <w:p>
+            <w:r>
+              <w:t>A method where every dollar is assigned to a specific expense or savings category, leaving no unallocated funds</w:t>
+            </w:r>
+          </w:p>
+        </w:tc>
+      </w:tr>
+      <w:tr>
+        <w:tc>
+          <w:tcPr>
+            <w:tcW w:w="4675" w:type="dxa"/>
+          </w:tcPr>
+          <w:p>
+            <w:pPr>
+              <w:rPr>
+                <w:sz w:val="24"/>
+                <w:szCs w:val="24"/>
+              </w:rPr>
+            </w:pPr>
+            <w:r>
+              <w:rPr>
+                <w:sz w:val="24"/>
+                <w:szCs w:val="24"/>
+              </w:rPr>
+              <w:t>Cash Flow</w:t>
+            </w:r>
+          </w:p>
+        </w:tc>
+        <w:tc>
+          <w:tcPr>
+            <w:tcW w:w="4675" w:type="dxa"/>
+          </w:tcPr>
+          <w:p>
+            <w:r>
+              <w:t>The movement of money in and out of a person’s finances, tracking income vs. expenses</w:t>
+            </w:r>
+          </w:p>
+        </w:tc>
+      </w:tr>
+      <w:tr>
+        <w:tc>
+          <w:tcPr>
+            <w:tcW w:w="4675" w:type="dxa"/>
+          </w:tcPr>
+          <w:p>
+            <w:pPr>
+              <w:rPr>
+                <w:sz w:val="24"/>
+                <w:szCs w:val="24"/>
+              </w:rPr>
+            </w:pPr>
+            <w:r>
+              <w:rPr>
+                <w:sz w:val="24"/>
+                <w:szCs w:val="24"/>
+              </w:rPr>
+              <w:t>Net Worth</w:t>
+            </w:r>
+          </w:p>
+        </w:tc>
+        <w:tc>
+          <w:tcPr>
+            <w:tcW w:w="4675" w:type="dxa"/>
+          </w:tcPr>
+          <w:p>
+            <w:r>
+              <w:t>The total value of a person's assets minus liabilities (debts)</w:t>
+            </w:r>
+          </w:p>
+        </w:tc>
+      </w:tr>
+      <w:tr>
+        <w:tc>
+          <w:tcPr>
+            <w:tcW w:w="4675" w:type="dxa"/>
+          </w:tcPr>
+          <w:p>
+            <w:pPr>
+              <w:rPr>
+                <w:sz w:val="24"/>
+                <w:szCs w:val="24"/>
+              </w:rPr>
+            </w:pPr>
+          </w:p>
+        </w:tc>
+        <w:tc>
+          <w:tcPr>
+            <w:tcW w:w="4675" w:type="dxa"/>
+          </w:tcPr>
+          <w:p/>
+        </w:tc>
+      </w:tr>
+      <w:tr>
+        <w:trPr>
+          <w:trHeight w:val="42"/>
+        </w:trPr>
+        <w:tc>
+          <w:tcPr>
+            <w:tcW w:w="4675" w:type="dxa"/>
+          </w:tcPr>
+          <w:p>
+            <w:pPr>
+              <w:rPr>
+                <w:sz w:val="24"/>
+                <w:szCs w:val="24"/>
+              </w:rPr>
+            </w:pPr>
+          </w:p>
+        </w:tc>
+        <w:tc>
+          <w:tcPr>
+            <w:tcW w:w="4675" w:type="dxa"/>
+          </w:tcPr>
+          <w:p/>
+        </w:tc>
+      </w:tr>
+    </w:tbl>
+    <w:p>
+      <w:pPr>
+        <w:rPr>
+          <w:sz w:val="24"/>
+          <w:szCs w:val="24"/>
+        </w:rPr>
+      </w:pPr>
+    </w:p>
+    <w:p>
+      <w:pPr>
+        <w:rPr>
+          <w:b/>
+          <w:bCs/>
+          <w:sz w:val="24"/>
+          <w:szCs w:val="24"/>
+        </w:rPr>
+      </w:pPr>
+      <w:r>
+        <w:rPr>
+          <w:b/>
+          <w:bCs/>
+          <w:sz w:val="28"/>
+          <w:szCs w:val="28"/>
+        </w:rPr>
+        <w:lastRenderedPageBreak/>
+        <w:t xml:space="preserve">General </w:t>
+      </w:r>
+      <w:r>
+        <w:rPr>
+          <w:b/>
+          <w:bCs/>
+          <w:sz w:val="28"/>
+          <w:szCs w:val="28"/>
+        </w:rPr>
+        <w:t>Knowledge:</w:t>
+      </w:r>
+      <w:r>
+        <w:rPr>
+          <w:b/>
+          <w:bCs/>
+          <w:sz w:val="28"/>
+          <w:szCs w:val="28"/>
+        </w:rPr>
+        <w:t xml:space="preserve"> </w:t>
+      </w:r>
+    </w:p>
+    <w:p>
+      <w:pPr>
+        <w:pStyle w:val="ListParagraph"/>
+        <w:numPr>
+          <w:ilvl w:val="0"/>
+          <w:numId w:val="14"/>
+        </w:numPr>
+      </w:pPr>
+      <w:r>
+        <w:t xml:space="preserve">Budgets are of different types (see glossary). A budget includes income sources and </w:t>
+      </w:r>
+      <w:r>
+        <w:t>expenses and</w:t>
+      </w:r>
+      <w:r>
+        <w:t xml:space="preserve"> may have saving goals for better financial planning.</w:t>
+      </w:r>
+    </w:p>
+    <w:p>
+      <w:pPr>
+        <w:pStyle w:val="ListParagraph"/>
+        <w:numPr>
+          <w:ilvl w:val="0"/>
+          <w:numId w:val="14"/>
+        </w:numPr>
+      </w:pPr>
+      <w:r>
+        <w:t>Budgets have an owner, usually an individual user, who tracks spending and savings. Each budget also has a title, description, and financial details.</w:t>
+      </w:r>
+    </w:p>
+    <w:p>
+      <w:pPr>
+        <w:pStyle w:val="ListParagraph"/>
+        <w:numPr>
+          <w:ilvl w:val="0"/>
+          <w:numId w:val="14"/>
+        </w:numPr>
+      </w:pPr>
+      <w:r>
+        <w:t>It is possible to add categories to expenses so that spending groups can be created. This way, users can organize their finances more effectively.</w:t>
+      </w:r>
+    </w:p>
+    <w:p>
+      <w:pPr>
+        <w:pStyle w:val="ListParagraph"/>
+        <w:numPr>
+          <w:ilvl w:val="0"/>
+          <w:numId w:val="14"/>
+        </w:numPr>
+      </w:pPr>
+      <w:r>
+        <w:t>Outdated budgets or transactions that are no longer relevant can be archived or removed.</w:t>
+      </w:r>
+    </w:p>
+    <w:p>
+      <w:pPr>
+        <w:pStyle w:val="ListParagraph"/>
+        <w:numPr>
+          <w:ilvl w:val="0"/>
+          <w:numId w:val="14"/>
+        </w:numPr>
+      </w:pPr>
+      <w:r>
+        <w:t>Budgets and financial insights may be viewed by only the user, but there may be options for sharing certain reports with financial advisors or family members.</w:t>
+      </w:r>
+    </w:p>
+    <w:p>
+      <w:pPr>
+        <w:rPr>
+          <w:sz w:val="24"/>
+          <w:szCs w:val="24"/>
+        </w:rPr>
+      </w:pPr>
+    </w:p>
+    <w:p>
+      <w:pPr>
+        <w:rPr>
+          <w:b/>
+          <w:bCs/>
+          <w:sz w:val="28"/>
+          <w:szCs w:val="28"/>
+        </w:rPr>
+      </w:pPr>
+    </w:p>
+    <w:p>
+      <w:pPr>
+        <w:rPr>
+          <w:b/>
+          <w:bCs/>
+          <w:sz w:val="28"/>
+          <w:szCs w:val="28"/>
+        </w:rPr>
+      </w:pPr>
+    </w:p>
+    <w:p>
+      <w:pPr>
+        <w:rPr>
+          <w:b/>
+          <w:bCs/>
+          <w:sz w:val="28"/>
+          <w:szCs w:val="28"/>
+        </w:rPr>
+      </w:pPr>
+      <w:r>
+        <w:rPr>
+          <w:b/>
+          <w:bCs/>
+          <w:sz w:val="28"/>
+          <w:szCs w:val="28"/>
+        </w:rPr>
+        <w:t xml:space="preserve">Customers and </w:t>
+      </w:r>
+      <w:r>
+        <w:rPr>
+          <w:b/>
+          <w:bCs/>
+          <w:sz w:val="28"/>
+          <w:szCs w:val="28"/>
+        </w:rPr>
+        <w:t>Users</w:t>
+      </w:r>
+      <w:r>
+        <w:rPr>
+          <w:b/>
+          <w:bCs/>
+          <w:sz w:val="28"/>
+          <w:szCs w:val="28"/>
+        </w:rPr>
+        <w:t>:</w:t>
+      </w:r>
+      <w:r>
+        <w:rPr>
+          <w:b/>
+          <w:bCs/>
+          <w:sz w:val="28"/>
+          <w:szCs w:val="28"/>
+        </w:rPr>
+        <w:t xml:space="preserve"> </w:t>
+      </w:r>
+    </w:p>
+    <w:p>
+      <w:pPr>
+        <w:pStyle w:val="ListParagraph"/>
+        <w:numPr>
+          <w:ilvl w:val="0"/>
+          <w:numId w:val="15"/>
+        </w:numPr>
+        <w:rPr>
+          <w:sz w:val="24"/>
+          <w:szCs w:val="24"/>
+        </w:rPr>
+      </w:pPr>
+      <w:r>
+        <w:rPr>
+          <w:b/>
+          <w:bCs/>
+          <w:sz w:val="24"/>
+          <w:szCs w:val="24"/>
+        </w:rPr>
+        <w:t>Potential Clients</w:t>
+      </w:r>
+      <w:r>
+        <w:rPr>
+          <w:sz w:val="24"/>
+          <w:szCs w:val="24"/>
+        </w:rPr>
+        <w:t>:</w:t>
+      </w:r>
+      <w:r>
+        <w:rPr>
+          <w:sz w:val="24"/>
+          <w:szCs w:val="24"/>
+        </w:rPr>
+        <w:t xml:space="preserve"> </w:t>
+      </w:r>
+      <w:r>
+        <w:t>Organizations</w:t>
+      </w:r>
+      <w:r>
+        <w:t xml:space="preserve"> </w:t>
+      </w:r>
+      <w:r>
+        <w:t>or businesses that may adopt the software for their customers, such as:</w:t>
+      </w:r>
+      <w:r>
+        <w:t xml:space="preserve"> </w:t>
+      </w:r>
+      <w:r>
+        <w:t>Banks offering budgeting tools as a value-added service.</w:t>
+      </w:r>
+      <w:r>
+        <w:t xml:space="preserve"> </w:t>
+      </w:r>
+      <w:r>
+        <w:t xml:space="preserve">Employers providing financial wellness programs for </w:t>
+      </w:r>
+      <w:r>
+        <w:t>employees. Financial</w:t>
+      </w:r>
+      <w:r>
+        <w:t xml:space="preserve"> advisory firms </w:t>
+      </w:r>
+      <w:r>
+        <w:t>help</w:t>
+      </w:r>
+      <w:r>
+        <w:t xml:space="preserve"> clients with personal finance management.</w:t>
+      </w:r>
+    </w:p>
+    <w:p>
+      <w:pPr>
+        <w:pStyle w:val="ListParagraph"/>
+        <w:rPr>
+          <w:sz w:val="24"/>
+          <w:szCs w:val="24"/>
+        </w:rPr>
+      </w:pPr>
+    </w:p>
+    <w:p>
+      <w:pPr>
+        <w:pStyle w:val="ListParagraph"/>
+        <w:numPr>
+          <w:ilvl w:val="0"/>
+          <w:numId w:val="15"/>
+        </w:numPr>
+      </w:pPr>
+      <w:r>
+        <w:rPr>
+          <w:b/>
+          <w:bCs/>
+        </w:rPr>
+        <w:t>Potential Users</w:t>
+      </w:r>
+      <w:r>
+        <w:rPr>
+          <w:b/>
+          <w:bCs/>
+        </w:rPr>
+        <w:t>:</w:t>
+      </w:r>
+      <w:r>
+        <w:t xml:space="preserve"> Individual</w:t>
+      </w:r>
+      <w:r>
+        <w:t xml:space="preserve"> users </w:t>
+      </w:r>
+      <w:r>
+        <w:t>are interested</w:t>
+      </w:r>
+      <w:r>
+        <w:t xml:space="preserve"> in tracking their expenses and managing their monthly budget. These users may </w:t>
+      </w:r>
+      <w:r>
+        <w:t>include</w:t>
+      </w:r>
+      <w:r>
+        <w:t xml:space="preserve"> </w:t>
+      </w:r>
+      <w:r>
+        <w:t>Employees looking to save money from their salary by setting financial goals.</w:t>
+      </w:r>
+      <w:r>
+        <w:t xml:space="preserve"> </w:t>
+      </w:r>
+      <w:r>
+        <w:t>Students or young adults managing limited income and expenses.</w:t>
+      </w:r>
+      <w:r>
+        <w:t xml:space="preserve">  </w:t>
+      </w:r>
+      <w:r>
+        <w:t xml:space="preserve">Families planning household budgets and </w:t>
+      </w:r>
+      <w:r>
+        <w:t>expenses. Freelancers</w:t>
+      </w:r>
+      <w:r>
+        <w:t xml:space="preserve"> or self-employed individuals tracking irregular income and spending</w:t>
+      </w:r>
+      <w:r>
+        <w:rPr>
+          <w:sz w:val="24"/>
+          <w:szCs w:val="24"/>
+        </w:rPr>
+        <w:t>.</w:t>
+      </w:r>
+    </w:p>
+    <w:p>
+      <w:pPr>
+        <w:rPr>
+          <w:b/>
+          <w:bCs/>
+          <w:sz w:val="28"/>
+          <w:szCs w:val="28"/>
+        </w:rPr>
+      </w:pPr>
+    </w:p>
+    <w:p>
+      <w:pPr>
+        <w:rPr>
+          <w:b/>
+          <w:bCs/>
+          <w:sz w:val="28"/>
+          <w:szCs w:val="28"/>
+        </w:rPr>
+      </w:pPr>
+    </w:p>
+    <w:p>
+      <w:pPr>
+        <w:rPr>
+          <w:b/>
+          <w:bCs/>
+          <w:sz w:val="28"/>
+          <w:szCs w:val="28"/>
+        </w:rPr>
+      </w:pPr>
+    </w:p>
+    <w:p>
+      <w:pPr>
+        <w:rPr>
+          <w:b/>
+          <w:bCs/>
+          <w:sz w:val="28"/>
+          <w:szCs w:val="28"/>
+        </w:rPr>
+      </w:pPr>
+      <w:r>
+        <w:rPr>
+          <w:b/>
+          <w:bCs/>
+          <w:sz w:val="28"/>
+          <w:szCs w:val="28"/>
+        </w:rPr>
+        <w:t xml:space="preserve">The </w:t>
+      </w:r>
+      <w:r>
+        <w:rPr>
+          <w:b/>
+          <w:bCs/>
+          <w:sz w:val="28"/>
+          <w:szCs w:val="28"/>
+        </w:rPr>
+        <w:t>Environment:</w:t>
+      </w:r>
+      <w:r>
+        <w:rPr>
+          <w:b/>
+          <w:bCs/>
+          <w:sz w:val="28"/>
+          <w:szCs w:val="28"/>
+        </w:rPr>
+        <w:t xml:space="preserve"> </w:t>
+      </w:r>
+    </w:p>
+    <w:p>
+      <w:r>
+        <w:t xml:space="preserve">All users access the budgeting app on their mobile phones, which may run on Android or </w:t>
+      </w:r>
+      <w:r>
+        <w:t>iOS. Each</w:t>
+      </w:r>
+      <w:r>
+        <w:t xml:space="preserve"> user has a unique software configuration, with different apps and settings installed on their device. The budgeting app should be compatible with various device configurations and ensure smooth performance across different phone models and operating systems.</w:t>
+      </w:r>
+    </w:p>
+    <w:p>
+      <w:pPr>
+        <w:rPr>
+          <w:b/>
+          <w:bCs/>
+          <w:sz w:val="28"/>
+          <w:szCs w:val="28"/>
+        </w:rPr>
+      </w:pPr>
+    </w:p>
+    <w:p>
+      <w:pPr>
+        <w:rPr>
+          <w:b/>
+          <w:bCs/>
+          <w:sz w:val="28"/>
+          <w:szCs w:val="28"/>
+        </w:rPr>
+      </w:pPr>
+    </w:p>
+    <w:p>
+      <w:pPr>
+        <w:rPr>
+          <w:b/>
+          <w:bCs/>
+          <w:sz w:val="28"/>
+          <w:szCs w:val="28"/>
+        </w:rPr>
+      </w:pPr>
+      <w:r>
+        <w:rPr>
+          <w:b/>
+          <w:bCs/>
+          <w:sz w:val="28"/>
+          <w:szCs w:val="28"/>
+        </w:rPr>
+        <w:lastRenderedPageBreak/>
+        <w:t xml:space="preserve">Tasks and procedures currently </w:t>
+      </w:r>
+      <w:r>
+        <w:rPr>
+          <w:b/>
+          <w:bCs/>
+          <w:sz w:val="28"/>
+          <w:szCs w:val="28"/>
+        </w:rPr>
+        <w:t>perform</w:t>
+      </w:r>
+      <w:r>
+        <w:rPr>
+          <w:b/>
+          <w:bCs/>
+          <w:sz w:val="28"/>
+          <w:szCs w:val="28"/>
+        </w:rPr>
+        <w:t>:</w:t>
+      </w:r>
+      <w:r>
+        <w:rPr>
+          <w:b/>
+          <w:bCs/>
+          <w:sz w:val="28"/>
+          <w:szCs w:val="28"/>
+        </w:rPr>
+        <w:t xml:space="preserve"> </w:t>
+      </w:r>
+    </w:p>
+    <w:p>
+      <w:pPr>
+        <w:rPr>
+          <w:b/>
+          <w:bCs/>
+          <w:sz w:val="28"/>
+          <w:szCs w:val="28"/>
+        </w:rPr>
+      </w:pPr>
+    </w:p>
+    <w:p>
+      <w:pPr>
+        <w:rPr>
+          <w:rFonts w:hint="cs"/>
+          <w:sz w:val="24"/>
+          <w:szCs w:val="24"/>
+          <w:rtl/>
+          <w:lang w:val="en-GB" w:bidi="ar-EG"/>
+        </w:rPr>
+      </w:pPr>
+      <w:r>
+        <w:rPr>
+          <w:b/>
+          <w:bCs/>
+          <w:sz w:val="24"/>
+          <w:szCs w:val="24"/>
+        </w:rPr>
+        <w:t>Input Expenses</w:t>
+      </w:r>
+      <w:r>
+        <w:rPr>
+          <w:sz w:val="24"/>
+          <w:szCs w:val="24"/>
+        </w:rPr>
+        <w:t>:</w:t>
+      </w:r>
+    </w:p>
+    <w:p>
+      <w:pPr>
+        <w:rPr>
+          <w:sz w:val="24"/>
+          <w:szCs w:val="24"/>
+        </w:rPr>
+      </w:pPr>
+      <w:r>
+        <w:rPr>
+          <w:sz w:val="24"/>
+          <w:szCs w:val="24"/>
+        </w:rPr>
+        <w:t>Users manually enter their daily, weekly, or monthly expenses into the system. Expenses can be categorized (e.g., rent, groceries, entertainment) to track spending patterns more effectively.</w:t>
+      </w:r>
+    </w:p>
+    <w:p>
+      <w:pPr>
+        <w:rPr>
+          <w:sz w:val="24"/>
+          <w:szCs w:val="24"/>
+        </w:rPr>
+      </w:pPr>
+      <w:r>
+        <w:rPr>
+          <w:b/>
+          <w:bCs/>
+          <w:sz w:val="24"/>
+          <w:szCs w:val="24"/>
+        </w:rPr>
+        <w:t>Setting Financial Goals</w:t>
+      </w:r>
+      <w:r>
+        <w:rPr>
+          <w:sz w:val="24"/>
+          <w:szCs w:val="24"/>
+        </w:rPr>
+        <w:t>:</w:t>
+      </w:r>
+    </w:p>
+    <w:p>
+      <w:pPr>
+        <w:rPr>
+          <w:sz w:val="24"/>
+          <w:szCs w:val="24"/>
+        </w:rPr>
+      </w:pPr>
+      <w:r>
+        <w:rPr>
+          <w:sz w:val="24"/>
+          <w:szCs w:val="24"/>
+        </w:rPr>
+        <w:t>Users define short-term and long-term financial goals, such as saving for a vacation, purchasing a car, or paying off debt. The software helps track progress and provides insights into how much needs to be saved each month to meet the goal.</w:t>
+      </w:r>
+    </w:p>
+    <w:p>
+      <w:pPr>
+        <w:rPr>
+          <w:sz w:val="24"/>
+          <w:szCs w:val="24"/>
+        </w:rPr>
+      </w:pPr>
+      <w:r>
+        <w:rPr>
+          <w:b/>
+          <w:bCs/>
+          <w:sz w:val="24"/>
+          <w:szCs w:val="24"/>
+        </w:rPr>
+        <w:t>Reporting and Insights</w:t>
+      </w:r>
+      <w:r>
+        <w:rPr>
+          <w:sz w:val="24"/>
+          <w:szCs w:val="24"/>
+        </w:rPr>
+        <w:t>:</w:t>
+      </w:r>
+    </w:p>
+    <w:p>
+      <w:pPr>
+        <w:rPr>
+          <w:sz w:val="24"/>
+          <w:szCs w:val="24"/>
+        </w:rPr>
+      </w:pPr>
+      <w:r>
+        <w:rPr>
+          <w:sz w:val="24"/>
+          <w:szCs w:val="24"/>
+        </w:rPr>
+        <w:t>The app generates financial reports, including spending trends, budget summaries, and savings progress. Visual representations like charts and graphs help users analyze their financial habits and make informed decisions.</w:t>
+      </w:r>
+    </w:p>
+    <w:p>
+      <w:pPr>
+        <w:rPr>
+          <w:sz w:val="24"/>
+          <w:szCs w:val="24"/>
+        </w:rPr>
+      </w:pPr>
+      <w:r>
+        <w:rPr>
+          <w:b/>
+          <w:bCs/>
+          <w:sz w:val="24"/>
+          <w:szCs w:val="24"/>
+        </w:rPr>
+        <w:t>Sync</w:t>
+      </w:r>
+      <w:r>
+        <w:rPr>
+          <w:b/>
+          <w:bCs/>
+          <w:sz w:val="24"/>
+          <w:szCs w:val="24"/>
+        </w:rPr>
+        <w:t xml:space="preserve"> with Bank Account</w:t>
+      </w:r>
+      <w:r>
+        <w:rPr>
+          <w:sz w:val="24"/>
+          <w:szCs w:val="24"/>
+        </w:rPr>
+        <w:t>:</w:t>
+      </w:r>
+    </w:p>
+    <w:p>
+      <w:pPr>
+        <w:rPr>
+          <w:sz w:val="24"/>
+          <w:szCs w:val="24"/>
+        </w:rPr>
+      </w:pPr>
+      <w:r>
+        <w:rPr>
+          <w:sz w:val="24"/>
+          <w:szCs w:val="24"/>
+        </w:rPr>
+        <w:t xml:space="preserve"> Making the </w:t>
+      </w:r>
+      <w:r>
+        <w:rPr>
+          <w:sz w:val="24"/>
+          <w:szCs w:val="24"/>
+        </w:rPr>
+        <w:t>app sync</w:t>
+      </w:r>
+      <w:r>
+        <w:rPr>
+          <w:sz w:val="24"/>
+          <w:szCs w:val="24"/>
+        </w:rPr>
+        <w:t xml:space="preserve"> with bank accounts, e-wallets, or credit cards to automatically import transactions. This reduces manual data entry and ensures real-time tracking of expenses and income</w:t>
+      </w:r>
+    </w:p>
+    <w:p>
+      <w:pPr>
+        <w:rPr>
+          <w:b/>
+          <w:bCs/>
+          <w:sz w:val="34"/>
+          <w:u w:val="single"/>
+        </w:rPr>
+      </w:pPr>
+      <w:r>
+        <w:rPr>
+          <w:b/>
+          <w:bCs/>
+          <w:sz w:val="34"/>
+          <w:u w:val="single"/>
+        </w:rPr>
+        <w:t>4</w:t>
+      </w:r>
+      <w:r>
+        <w:rPr>
+          <w:b/>
+          <w:bCs/>
+          <w:sz w:val="34"/>
+          <w:u w:val="single"/>
+        </w:rPr>
+        <w:t>. Proposed</w:t>
+      </w:r>
+      <w:r>
+        <w:rPr>
+          <w:b/>
+          <w:bCs/>
+          <w:sz w:val="34"/>
+          <w:u w:val="single"/>
+        </w:rPr>
+        <w:t xml:space="preserve"> Solution</w:t>
       </w:r>
     </w:p>
     <w:p>
@@ -10111,6 +11445,232 @@
     </w:lvl>
   </w:abstractNum>
   <w:abstractNum w:abstractNumId="1" w15:restartNumberingAfterBreak="0">
+    <w:nsid w:val="163C2E54"/>
+    <w:multiLevelType w:val="hybridMultilevel"/>
+    <w:tmpl w:val="09E615CC"/>
+    <w:lvl w:ilvl="0" w:tplc="0C000001">
+      <w:start w:val="1"/>
+      <w:numFmt w:val="bullet"/>
+      <w:lvlText w:val=""/>
+      <w:lvlJc w:val="left"/>
+      <w:pPr>
+        <w:ind w:left="720" w:hanging="360"/>
+      </w:pPr>
+      <w:rPr>
+        <w:rFonts w:ascii="Symbol" w:hAnsi="Symbol" w:hint="default"/>
+      </w:rPr>
+    </w:lvl>
+    <w:lvl w:ilvl="1" w:tplc="0C000003" w:tentative="1">
+      <w:start w:val="1"/>
+      <w:numFmt w:val="bullet"/>
+      <w:lvlText w:val="o"/>
+      <w:lvlJc w:val="left"/>
+      <w:pPr>
+        <w:ind w:left="1440" w:hanging="360"/>
+      </w:pPr>
+      <w:rPr>
+        <w:rFonts w:ascii="Courier New" w:hAnsi="Courier New" w:cs="Courier New" w:hint="default"/>
+      </w:rPr>
+    </w:lvl>
+    <w:lvl w:ilvl="2" w:tplc="0C000005" w:tentative="1">
+      <w:start w:val="1"/>
+      <w:numFmt w:val="bullet"/>
+      <w:lvlText w:val=""/>
+      <w:lvlJc w:val="left"/>
+      <w:pPr>
+        <w:ind w:left="2160" w:hanging="360"/>
+      </w:pPr>
+      <w:rPr>
+        <w:rFonts w:ascii="Wingdings" w:hAnsi="Wingdings" w:hint="default"/>
+      </w:rPr>
+    </w:lvl>
+    <w:lvl w:ilvl="3" w:tplc="0C000001" w:tentative="1">
+      <w:start w:val="1"/>
+      <w:numFmt w:val="bullet"/>
+      <w:lvlText w:val=""/>
+      <w:lvlJc w:val="left"/>
+      <w:pPr>
+        <w:ind w:left="2880" w:hanging="360"/>
+      </w:pPr>
+      <w:rPr>
+        <w:rFonts w:ascii="Symbol" w:hAnsi="Symbol" w:hint="default"/>
+      </w:rPr>
+    </w:lvl>
+    <w:lvl w:ilvl="4" w:tplc="0C000003" w:tentative="1">
+      <w:start w:val="1"/>
+      <w:numFmt w:val="bullet"/>
+      <w:lvlText w:val="o"/>
+      <w:lvlJc w:val="left"/>
+      <w:pPr>
+        <w:ind w:left="3600" w:hanging="360"/>
+      </w:pPr>
+      <w:rPr>
+        <w:rFonts w:ascii="Courier New" w:hAnsi="Courier New" w:cs="Courier New" w:hint="default"/>
+      </w:rPr>
+    </w:lvl>
+    <w:lvl w:ilvl="5" w:tplc="0C000005" w:tentative="1">
+      <w:start w:val="1"/>
+      <w:numFmt w:val="bullet"/>
+      <w:lvlText w:val=""/>
+      <w:lvlJc w:val="left"/>
+      <w:pPr>
+        <w:ind w:left="4320" w:hanging="360"/>
+      </w:pPr>
+      <w:rPr>
+        <w:rFonts w:ascii="Wingdings" w:hAnsi="Wingdings" w:hint="default"/>
+      </w:rPr>
+    </w:lvl>
+    <w:lvl w:ilvl="6" w:tplc="0C000001" w:tentative="1">
+      <w:start w:val="1"/>
+      <w:numFmt w:val="bullet"/>
+      <w:lvlText w:val=""/>
+      <w:lvlJc w:val="left"/>
+      <w:pPr>
+        <w:ind w:left="5040" w:hanging="360"/>
+      </w:pPr>
+      <w:rPr>
+        <w:rFonts w:ascii="Symbol" w:hAnsi="Symbol" w:hint="default"/>
+      </w:rPr>
+    </w:lvl>
+    <w:lvl w:ilvl="7" w:tplc="0C000003" w:tentative="1">
+      <w:start w:val="1"/>
+      <w:numFmt w:val="bullet"/>
+      <w:lvlText w:val="o"/>
+      <w:lvlJc w:val="left"/>
+      <w:pPr>
+        <w:ind w:left="5760" w:hanging="360"/>
+      </w:pPr>
+      <w:rPr>
+        <w:rFonts w:ascii="Courier New" w:hAnsi="Courier New" w:cs="Courier New" w:hint="default"/>
+      </w:rPr>
+    </w:lvl>
+    <w:lvl w:ilvl="8" w:tplc="0C000005" w:tentative="1">
+      <w:start w:val="1"/>
+      <w:numFmt w:val="bullet"/>
+      <w:lvlText w:val=""/>
+      <w:lvlJc w:val="left"/>
+      <w:pPr>
+        <w:ind w:left="6480" w:hanging="360"/>
+      </w:pPr>
+      <w:rPr>
+        <w:rFonts w:ascii="Wingdings" w:hAnsi="Wingdings" w:hint="default"/>
+      </w:rPr>
+    </w:lvl>
+  </w:abstractNum>
+  <w:abstractNum w:abstractNumId="2" w15:restartNumberingAfterBreak="0">
+    <w:nsid w:val="1A4D3764"/>
+    <w:multiLevelType w:val="hybridMultilevel"/>
+    <w:tmpl w:val="10BC71A4"/>
+    <w:lvl w:ilvl="0" w:tplc="0C000001">
+      <w:start w:val="1"/>
+      <w:numFmt w:val="bullet"/>
+      <w:lvlText w:val=""/>
+      <w:lvlJc w:val="left"/>
+      <w:pPr>
+        <w:ind w:left="720" w:hanging="360"/>
+      </w:pPr>
+      <w:rPr>
+        <w:rFonts w:ascii="Symbol" w:hAnsi="Symbol" w:hint="default"/>
+      </w:rPr>
+    </w:lvl>
+    <w:lvl w:ilvl="1" w:tplc="0C000003" w:tentative="1">
+      <w:start w:val="1"/>
+      <w:numFmt w:val="bullet"/>
+      <w:lvlText w:val="o"/>
+      <w:lvlJc w:val="left"/>
+      <w:pPr>
+        <w:ind w:left="1440" w:hanging="360"/>
+      </w:pPr>
+      <w:rPr>
+        <w:rFonts w:ascii="Courier New" w:hAnsi="Courier New" w:cs="Courier New" w:hint="default"/>
+      </w:rPr>
+    </w:lvl>
+    <w:lvl w:ilvl="2" w:tplc="0C000005" w:tentative="1">
+      <w:start w:val="1"/>
+      <w:numFmt w:val="bullet"/>
+      <w:lvlText w:val=""/>
+      <w:lvlJc w:val="left"/>
+      <w:pPr>
+        <w:ind w:left="2160" w:hanging="360"/>
+      </w:pPr>
+      <w:rPr>
+        <w:rFonts w:ascii="Wingdings" w:hAnsi="Wingdings" w:hint="default"/>
+      </w:rPr>
+    </w:lvl>
+    <w:lvl w:ilvl="3" w:tplc="0C000001" w:tentative="1">
+      <w:start w:val="1"/>
+      <w:numFmt w:val="bullet"/>
+      <w:lvlText w:val=""/>
+      <w:lvlJc w:val="left"/>
+      <w:pPr>
+        <w:ind w:left="2880" w:hanging="360"/>
+      </w:pPr>
+      <w:rPr>
+        <w:rFonts w:ascii="Symbol" w:hAnsi="Symbol" w:hint="default"/>
+      </w:rPr>
+    </w:lvl>
+    <w:lvl w:ilvl="4" w:tplc="0C000003" w:tentative="1">
+      <w:start w:val="1"/>
+      <w:numFmt w:val="bullet"/>
+      <w:lvlText w:val="o"/>
+      <w:lvlJc w:val="left"/>
+      <w:pPr>
+        <w:ind w:left="3600" w:hanging="360"/>
+      </w:pPr>
+      <w:rPr>
+        <w:rFonts w:ascii="Courier New" w:hAnsi="Courier New" w:cs="Courier New" w:hint="default"/>
+      </w:rPr>
+    </w:lvl>
+    <w:lvl w:ilvl="5" w:tplc="0C000005" w:tentative="1">
+      <w:start w:val="1"/>
+      <w:numFmt w:val="bullet"/>
+      <w:lvlText w:val=""/>
+      <w:lvlJc w:val="left"/>
+      <w:pPr>
+        <w:ind w:left="4320" w:hanging="360"/>
+      </w:pPr>
+      <w:rPr>
+        <w:rFonts w:ascii="Wingdings" w:hAnsi="Wingdings" w:hint="default"/>
+      </w:rPr>
+    </w:lvl>
+    <w:lvl w:ilvl="6" w:tplc="0C000001" w:tentative="1">
+      <w:start w:val="1"/>
+      <w:numFmt w:val="bullet"/>
+      <w:lvlText w:val=""/>
+      <w:lvlJc w:val="left"/>
+      <w:pPr>
+        <w:ind w:left="5040" w:hanging="360"/>
+      </w:pPr>
+      <w:rPr>
+        <w:rFonts w:ascii="Symbol" w:hAnsi="Symbol" w:hint="default"/>
+      </w:rPr>
+    </w:lvl>
+    <w:lvl w:ilvl="7" w:tplc="0C000003" w:tentative="1">
+      <w:start w:val="1"/>
+      <w:numFmt w:val="bullet"/>
+      <w:lvlText w:val="o"/>
+      <w:lvlJc w:val="left"/>
+      <w:pPr>
+        <w:ind w:left="5760" w:hanging="360"/>
+      </w:pPr>
+      <w:rPr>
+        <w:rFonts w:ascii="Courier New" w:hAnsi="Courier New" w:cs="Courier New" w:hint="default"/>
+      </w:rPr>
+    </w:lvl>
+    <w:lvl w:ilvl="8" w:tplc="0C000005" w:tentative="1">
+      <w:start w:val="1"/>
+      <w:numFmt w:val="bullet"/>
+      <w:lvlText w:val=""/>
+      <w:lvlJc w:val="left"/>
+      <w:pPr>
+        <w:ind w:left="6480" w:hanging="360"/>
+      </w:pPr>
+      <w:rPr>
+        <w:rFonts w:ascii="Wingdings" w:hAnsi="Wingdings" w:hint="default"/>
+      </w:rPr>
+    </w:lvl>
+  </w:abstractNum>
+  <w:abstractNum w:abstractNumId="3" w15:restartNumberingAfterBreak="0">
     <w:nsid w:val="2D705C5A"/>
     <w:multiLevelType w:val="multilevel"/>
     <w:tmpl w:val="6DD88070"/>
@@ -10259,7 +11819,93 @@
       </w:rPr>
     </w:lvl>
   </w:abstractNum>
-  <w:abstractNum w:abstractNumId="2" w15:restartNumberingAfterBreak="0">
+  <w:abstractNum w:abstractNumId="4" w15:restartNumberingAfterBreak="0">
+    <w:nsid w:val="359F4718"/>
+    <w:multiLevelType w:val="hybridMultilevel"/>
+    <w:tmpl w:val="699CF546"/>
+    <w:lvl w:ilvl="0" w:tplc="0C00000F">
+      <w:start w:val="1"/>
+      <w:numFmt w:val="decimal"/>
+      <w:lvlText w:val="%1."/>
+      <w:lvlJc w:val="left"/>
+      <w:pPr>
+        <w:ind w:left="786" w:hanging="360"/>
+      </w:pPr>
+    </w:lvl>
+    <w:lvl w:ilvl="1" w:tplc="0C000019" w:tentative="1">
+      <w:start w:val="1"/>
+      <w:numFmt w:val="lowerLetter"/>
+      <w:lvlText w:val="%2."/>
+      <w:lvlJc w:val="left"/>
+      <w:pPr>
+        <w:ind w:left="1440" w:hanging="360"/>
+      </w:pPr>
+    </w:lvl>
+    <w:lvl w:ilvl="2" w:tplc="0C00001B" w:tentative="1">
+      <w:start w:val="1"/>
+      <w:numFmt w:val="lowerRoman"/>
+      <w:lvlText w:val="%3."/>
+      <w:lvlJc w:val="right"/>
+      <w:pPr>
+        <w:ind w:left="2160" w:hanging="180"/>
+      </w:pPr>
+    </w:lvl>
+    <w:lvl w:ilvl="3" w:tplc="0C00000F" w:tentative="1">
+      <w:start w:val="1"/>
+      <w:numFmt w:val="decimal"/>
+      <w:lvlText w:val="%4."/>
+      <w:lvlJc w:val="left"/>
+      <w:pPr>
+        <w:ind w:left="2880" w:hanging="360"/>
+      </w:pPr>
+    </w:lvl>
+    <w:lvl w:ilvl="4" w:tplc="0C000019" w:tentative="1">
+      <w:start w:val="1"/>
+      <w:numFmt w:val="lowerLetter"/>
+      <w:lvlText w:val="%5."/>
+      <w:lvlJc w:val="left"/>
+      <w:pPr>
+        <w:ind w:left="3600" w:hanging="360"/>
+      </w:pPr>
+    </w:lvl>
+    <w:lvl w:ilvl="5" w:tplc="0C00001B" w:tentative="1">
+      <w:start w:val="1"/>
+      <w:numFmt w:val="lowerRoman"/>
+      <w:lvlText w:val="%6."/>
+      <w:lvlJc w:val="right"/>
+      <w:pPr>
+        <w:ind w:left="4320" w:hanging="180"/>
+      </w:pPr>
+    </w:lvl>
+    <w:lvl w:ilvl="6" w:tplc="0C00000F" w:tentative="1">
+      <w:start w:val="1"/>
+      <w:numFmt w:val="decimal"/>
+      <w:lvlText w:val="%7."/>
+      <w:lvlJc w:val="left"/>
+      <w:pPr>
+        <w:ind w:left="5040" w:hanging="360"/>
+      </w:pPr>
+    </w:lvl>
+    <w:lvl w:ilvl="7" w:tplc="0C000019" w:tentative="1">
+      <w:start w:val="1"/>
+      <w:numFmt w:val="lowerLetter"/>
+      <w:lvlText w:val="%8."/>
+      <w:lvlJc w:val="left"/>
+      <w:pPr>
+        <w:ind w:left="5760" w:hanging="360"/>
+      </w:pPr>
+    </w:lvl>
+    <w:lvl w:ilvl="8" w:tplc="0C00001B" w:tentative="1">
+      <w:start w:val="1"/>
+      <w:numFmt w:val="lowerRoman"/>
+      <w:lvlText w:val="%9."/>
+      <w:lvlJc w:val="right"/>
+      <w:pPr>
+        <w:ind w:left="6480" w:hanging="180"/>
+      </w:pPr>
+    </w:lvl>
+  </w:abstractNum>
+  <w:abstractNum w:abstractNumId="5" w15:restartNumberingAfterBreak="0">
     <w:nsid w:val="42EE684C"/>
     <w:multiLevelType w:val="multilevel"/>
     <w:tmpl w:val="F32A1B30"/>
@@ -10408,7 +12054,93 @@
       </w:rPr>
     </w:lvl>
   </w:abstractNum>
-  <w:abstractNum w:abstractNumId="3" w15:restartNumberingAfterBreak="0">
+  <w:abstractNum w:abstractNumId="6" w15:restartNumberingAfterBreak="0">
+    <w:nsid w:val="4C5F1F41"/>
+    <w:multiLevelType w:val="hybridMultilevel"/>
+    <w:tmpl w:val="4E22E50E"/>
+    <w:lvl w:ilvl="0" w:tplc="0C00000F">
+      <w:start w:val="1"/>
+      <w:numFmt w:val="decimal"/>
+      <w:lvlText w:val="%1."/>
+      <w:lvlJc w:val="left"/>
+      <w:pPr>
+        <w:ind w:left="720" w:hanging="360"/>
+      </w:pPr>
+    </w:lvl>
+    <w:lvl w:ilvl="1" w:tplc="0C000019" w:tentative="1">
+      <w:start w:val="1"/>
+      <w:numFmt w:val="lowerLetter"/>
+      <w:lvlText w:val="%2."/>
+      <w:lvlJc w:val="left"/>
+      <w:pPr>
+        <w:ind w:left="1440" w:hanging="360"/>
+      </w:pPr>
+    </w:lvl>
+    <w:lvl w:ilvl="2" w:tplc="0C00001B" w:tentative="1">
+      <w:start w:val="1"/>
+      <w:numFmt w:val="lowerRoman"/>
+      <w:lvlText w:val="%3."/>
+      <w:lvlJc w:val="right"/>
+      <w:pPr>
+        <w:ind w:left="2160" w:hanging="180"/>
+      </w:pPr>
+    </w:lvl>
+    <w:lvl w:ilvl="3" w:tplc="0C00000F" w:tentative="1">
+      <w:start w:val="1"/>
+      <w:numFmt w:val="decimal"/>
+      <w:lvlText w:val="%4."/>
+      <w:lvlJc w:val="left"/>
+      <w:pPr>
+        <w:ind w:left="2880" w:hanging="360"/>
+      </w:pPr>
+    </w:lvl>
+    <w:lvl w:ilvl="4" w:tplc="0C000019" w:tentative="1">
+      <w:start w:val="1"/>
+      <w:numFmt w:val="lowerLetter"/>
+      <w:lvlText w:val="%5."/>
+      <w:lvlJc w:val="left"/>
+      <w:pPr>
+        <w:ind w:left="3600" w:hanging="360"/>
+      </w:pPr>
+    </w:lvl>
+    <w:lvl w:ilvl="5" w:tplc="0C00001B" w:tentative="1">
+      <w:start w:val="1"/>
+      <w:numFmt w:val="lowerRoman"/>
+      <w:lvlText w:val="%6."/>
+      <w:lvlJc w:val="right"/>
+      <w:pPr>
+        <w:ind w:left="4320" w:hanging="180"/>
+      </w:pPr>
+    </w:lvl>
+    <w:lvl w:ilvl="6" w:tplc="0C00000F" w:tentative="1">
+      <w:start w:val="1"/>
+      <w:numFmt w:val="decimal"/>
+      <w:lvlText w:val="%7."/>
+      <w:lvlJc w:val="left"/>
+      <w:pPr>
+        <w:ind w:left="5040" w:hanging="360"/>
+      </w:pPr>
+    </w:lvl>
+    <w:lvl w:ilvl="7" w:tplc="0C000019" w:tentative="1">
+      <w:start w:val="1"/>
+      <w:numFmt w:val="lowerLetter"/>
+      <w:lvlText w:val="%8."/>
+      <w:lvlJc w:val="left"/>
+      <w:pPr>
+        <w:ind w:left="5760" w:hanging="360"/>
+      </w:pPr>
+    </w:lvl>
+    <w:lvl w:ilvl="8" w:tplc="0C00001B" w:tentative="1">
+      <w:start w:val="1"/>
+      <w:numFmt w:val="lowerRoman"/>
+      <w:lvlText w:val="%9."/>
+      <w:lvlJc w:val="right"/>
+      <w:pPr>
+        <w:ind w:left="6480" w:hanging="180"/>
+      </w:pPr>
+    </w:lvl>
+  </w:abstractNum>
+  <w:abstractNum w:abstractNumId="7" w15:restartNumberingAfterBreak="0">
     <w:nsid w:val="56136964"/>
     <w:multiLevelType w:val="multilevel"/>
     <w:tmpl w:val="EA5EC97E"/>
@@ -10557,7 +12289,7 @@
       </w:rPr>
     </w:lvl>
   </w:abstractNum>
-  <w:abstractNum w:abstractNumId="4" w15:restartNumberingAfterBreak="0">
+  <w:abstractNum w:abstractNumId="8" w15:restartNumberingAfterBreak="0">
     <w:nsid w:val="594A4751"/>
     <w:multiLevelType w:val="multilevel"/>
     <w:tmpl w:val="6DC21874"/>
@@ -10706,7 +12438,7 @@
       </w:rPr>
     </w:lvl>
   </w:abstractNum>
-  <w:abstractNum w:abstractNumId="5" w15:restartNumberingAfterBreak="0">
+  <w:abstractNum w:abstractNumId="9" w15:restartNumberingAfterBreak="0">
     <w:nsid w:val="598F161B"/>
     <w:multiLevelType w:val="multilevel"/>
     <w:tmpl w:val="8EF24678"/>
@@ -10855,7 +12587,7 @@
       </w:rPr>
     </w:lvl>
   </w:abstractNum>
-  <w:abstractNum w:abstractNumId="6" w15:restartNumberingAfterBreak="0">
+  <w:abstractNum w:abstractNumId="10" w15:restartNumberingAfterBreak="0">
     <w:nsid w:val="59D459A5"/>
     <w:multiLevelType w:val="multilevel"/>
     <w:tmpl w:val="A1E2C252"/>
@@ -10972,7 +12704,120 @@
       </w:pPr>
     </w:lvl>
   </w:abstractNum>
-  <w:abstractNum w:abstractNumId="7" w15:restartNumberingAfterBreak="0">
+  <w:abstractNum w:abstractNumId="11" w15:restartNumberingAfterBreak="0">
+    <w:nsid w:val="67D81968"/>
+    <w:multiLevelType w:val="hybridMultilevel"/>
+    <w:tmpl w:val="BF06F8A0"/>
+    <w:lvl w:ilvl="0" w:tplc="0C000001">
+      <w:start w:val="1"/>
+      <w:numFmt w:val="bullet"/>
+      <w:lvlText w:val=""/>
+      <w:lvlJc w:val="left"/>
+      <w:pPr>
+        <w:ind w:left="720" w:hanging="360"/>
+      </w:pPr>
+      <w:rPr>
+        <w:rFonts w:ascii="Symbol" w:hAnsi="Symbol" w:hint="default"/>
+      </w:rPr>
+    </w:lvl>
+    <w:lvl w:ilvl="1" w:tplc="0C000003" w:tentative="1">
+      <w:start w:val="1"/>
+      <w:numFmt w:val="bullet"/>
+      <w:lvlText w:val="o"/>
+      <w:lvlJc w:val="left"/>
+      <w:pPr>
+        <w:ind w:left="1440" w:hanging="360"/>
+      </w:pPr>
+      <w:rPr>
+        <w:rFonts w:ascii="Courier New" w:hAnsi="Courier New" w:cs="Courier New" w:hint="default"/>
+      </w:rPr>
+    </w:lvl>
+    <w:lvl w:ilvl="2" w:tplc="0C000005" w:tentative="1">
+      <w:start w:val="1"/>
+      <w:numFmt w:val="bullet"/>
+      <w:lvlText w:val=""/>
+      <w:lvlJc w:val="left"/>
+      <w:pPr>
+        <w:ind w:left="2160" w:hanging="360"/>
+      </w:pPr>
+      <w:rPr>
+        <w:rFonts w:ascii="Wingdings" w:hAnsi="Wingdings" w:hint="default"/>
+      </w:rPr>
+    </w:lvl>
+    <w:lvl w:ilvl="3" w:tplc="0C000001" w:tentative="1">
+      <w:start w:val="1"/>
+      <w:numFmt w:val="bullet"/>
+      <w:lvlText w:val=""/>
+      <w:lvlJc w:val="left"/>
+      <w:pPr>
+        <w:ind w:left="2880" w:hanging="360"/>
+      </w:pPr>
+      <w:rPr>
+        <w:rFonts w:ascii="Symbol" w:hAnsi="Symbol" w:hint="default"/>
+      </w:rPr>
+    </w:lvl>
+    <w:lvl w:ilvl="4" w:tplc="0C000003" w:tentative="1">
+      <w:start w:val="1"/>
+      <w:numFmt w:val="bullet"/>
+      <w:lvlText w:val="o"/>
+      <w:lvlJc w:val="left"/>
+      <w:pPr>
+        <w:ind w:left="3600" w:hanging="360"/>
+      </w:pPr>
+      <w:rPr>
+        <w:rFonts w:ascii="Courier New" w:hAnsi="Courier New" w:cs="Courier New" w:hint="default"/>
+      </w:rPr>
+    </w:lvl>
+    <w:lvl w:ilvl="5" w:tplc="0C000005" w:tentative="1">
+      <w:start w:val="1"/>
+      <w:numFmt w:val="bullet"/>
+      <w:lvlText w:val=""/>
+      <w:lvlJc w:val="left"/>
+      <w:pPr>
+        <w:ind w:left="4320" w:hanging="360"/>
+      </w:pPr>
+      <w:rPr>
+        <w:rFonts w:ascii="Wingdings" w:hAnsi="Wingdings" w:hint="default"/>
+      </w:rPr>
+    </w:lvl>
+    <w:lvl w:ilvl="6" w:tplc="0C000001" w:tentative="1">
+      <w:start w:val="1"/>
+      <w:numFmt w:val="bullet"/>
+      <w:lvlText w:val=""/>
+      <w:lvlJc w:val="left"/>
+      <w:pPr>
+        <w:ind w:left="5040" w:hanging="360"/>
+      </w:pPr>
+      <w:rPr>
+        <w:rFonts w:ascii="Symbol" w:hAnsi="Symbol" w:hint="default"/>
+      </w:rPr>
+    </w:lvl>
+    <w:lvl w:ilvl="7" w:tplc="0C000003" w:tentative="1">
+      <w:start w:val="1"/>
+      <w:numFmt w:val="bullet"/>
+      <w:lvlText w:val="o"/>
+      <w:lvlJc w:val="left"/>
+      <w:pPr>
+        <w:ind w:left="5760" w:hanging="360"/>
+      </w:pPr>
+      <w:rPr>
+        <w:rFonts w:ascii="Courier New" w:hAnsi="Courier New" w:cs="Courier New" w:hint="default"/>
+      </w:rPr>
+    </w:lvl>
+    <w:lvl w:ilvl="8" w:tplc="0C000005" w:tentative="1">
+      <w:start w:val="1"/>
+      <w:numFmt w:val="bullet"/>
+      <w:lvlText w:val=""/>
+      <w:lvlJc w:val="left"/>
+      <w:pPr>
+        <w:ind w:left="6480" w:hanging="360"/>
+      </w:pPr>
+      <w:rPr>
+        <w:rFonts w:ascii="Wingdings" w:hAnsi="Wingdings" w:hint="default"/>
+      </w:rPr>
+    </w:lvl>
+  </w:abstractNum>
+  <w:abstractNum w:abstractNumId="12" w15:restartNumberingAfterBreak="0">
     <w:nsid w:val="70611166"/>
     <w:multiLevelType w:val="multilevel"/>
     <w:tmpl w:val="3C0C1FDE"/>
@@ -11121,7 +12966,7 @@
       </w:rPr>
     </w:lvl>
   </w:abstractNum>
-  <w:abstractNum w:abstractNumId="8" w15:restartNumberingAfterBreak="0">
+  <w:abstractNum w:abstractNumId="13" w15:restartNumberingAfterBreak="0">
     <w:nsid w:val="72F56129"/>
     <w:multiLevelType w:val="multilevel"/>
     <w:tmpl w:val="7DD61D6E"/>
@@ -11270,7 +13115,7 @@
       </w:rPr>
     </w:lvl>
   </w:abstractNum>
-  <w:abstractNum w:abstractNumId="9" w15:restartNumberingAfterBreak="0">
+  <w:abstractNum w:abstractNumId="14" w15:restartNumberingAfterBreak="0">
     <w:nsid w:val="74622112"/>
     <w:multiLevelType w:val="multilevel"/>
     <w:tmpl w:val="E9F27EE0"/>
@@ -11420,34 +13265,49 @@
     </w:lvl>
   </w:abstractNum>
   <w:num w:numId="1" w16cid:durableId="2116901595">
-    <w:abstractNumId w:val="6"/>
+    <w:abstractNumId w:val="10"/>
   </w:num>
   <w:num w:numId="2" w16cid:durableId="529299059">
-    <w:abstractNumId w:val="1"/>
+    <w:abstractNumId w:val="3"/>
   </w:num>
   <w:num w:numId="3" w16cid:durableId="46152807">
-    <w:abstractNumId w:val="2"/>
+    <w:abstractNumId w:val="5"/>
   </w:num>
   <w:num w:numId="4" w16cid:durableId="634219719">
-    <w:abstractNumId w:val="3"/>
+    <w:abstractNumId w:val="7"/>
   </w:num>
   <w:num w:numId="5" w16cid:durableId="844169716">
-    <w:abstractNumId w:val="9"/>
+    <w:abstractNumId w:val="14"/>
   </w:num>
   <w:num w:numId="6" w16cid:durableId="354384494">
     <w:abstractNumId w:val="0"/>
   </w:num>
   <w:num w:numId="7" w16cid:durableId="1331984191">
-    <w:abstractNumId w:val="5"/>
+    <w:abstractNumId w:val="9"/>
   </w:num>
   <w:num w:numId="8" w16cid:durableId="1162114582">
+    <w:abstractNumId w:val="8"/>
+  </w:num>
+  <w:num w:numId="9" w16cid:durableId="711224957">
+    <w:abstractNumId w:val="13"/>
+  </w:num>
+  <w:num w:numId="10" w16cid:durableId="33121975">
+    <w:abstractNumId w:val="12"/>
+  </w:num>
+  <w:num w:numId="11" w16cid:durableId="591546367">
+    <w:abstractNumId w:val="6"/>
+  </w:num>
+  <w:num w:numId="12" w16cid:durableId="1834488808">
+    <w:abstractNumId w:val="11"/>
+  </w:num>
+  <w:num w:numId="13" w16cid:durableId="268897221">
     <w:abstractNumId w:val="4"/>
   </w:num>
-  <w:num w:numId="9" w16cid:durableId="711224957">
-    <w:abstractNumId w:val="8"/>
+  <w:num w:numId="14" w16cid:durableId="418791318">
+    <w:abstractNumId w:val="1"/>
   </w:num>
-  <w:num w:numId="10" w16cid:durableId="33121975">
-    <w:abstractNumId w:val="7"/>
+  <w:num w:numId="15" w16cid:durableId="1775050357">
+    <w:abstractNumId w:val="2"/>
   </w:num>
 </w:numbering>
 </file>
@@ -12754,12 +14614,15 @@
     <w:rsid w:val="002F5898"/>
     <w:rsid w:val="0032722F"/>
     <w:rsid w:val="003951D6"/>
+    <w:rsid w:val="004405A0"/>
     <w:rsid w:val="004652AA"/>
     <w:rsid w:val="00532A9D"/>
     <w:rsid w:val="00593E7C"/>
     <w:rsid w:val="005C574B"/>
     <w:rsid w:val="005E209C"/>
     <w:rsid w:val="00637F9A"/>
+    <w:rsid w:val="006D3A90"/>
+    <w:rsid w:val="00794D68"/>
     <w:rsid w:val="007E14FE"/>
     <w:rsid w:val="008C5346"/>
     <w:rsid w:val="008D5AD5"/>
@@ -12771,6 +14634,7 @@
     <w:rsid w:val="00A643EA"/>
     <w:rsid w:val="00B83257"/>
     <w:rsid w:val="00B9262C"/>
+    <w:rsid w:val="00DC68D5"/>
     <w:rsid w:val="00E511FB"/>
     <w:rsid w:val="00E913DF"/>
     <w:rsid w:val="00ED3A3D"/>
@@ -12778,6 +14642,7 @@
     <w:rsid w:val="00EF2176"/>
     <w:rsid w:val="00F14864"/>
     <w:rsid w:val="00F14A3F"/>
+    <w:rsid w:val="00F54A81"/>
     <w:rsid w:val="00F60D2D"/>
     <w:rsid w:val="00F63B58"/>
   </w:rsids>

</xml_diff>

<commit_message>
Modifying The Domain analysis
</commit_message>
<xml_diff>
--- a/CS251-A1-Part1-Part2_S18_20230553_20230121_20230231.docx
+++ b/CS251-A1-Part1-Part2_S18_20230553_20230121_20230231.docx
@@ -114,7 +114,7 @@
               <w:color w:val="F1A983" w:themeColor="accent2" w:themeTint="99"/>
             </w:rPr>
             <w:drawing>
-              <wp:anchor distT="0" distB="0" distL="114300" distR="114300" simplePos="0" relativeHeight="251660288" behindDoc="0" locked="0" layoutInCell="1" allowOverlap="1" wp14:anchorId="04D37250" wp14:editId="16A69EEF">
+              <wp:anchor distT="0" distB="0" distL="114300" distR="114300" simplePos="0" relativeHeight="251660288" behindDoc="0" locked="0" layoutInCell="1" allowOverlap="1" wp14:anchorId="04D37250" wp14:editId="53C18C60">
                 <wp:simplePos x="0" y="0"/>
                 <wp:positionH relativeFrom="column">
                   <wp:posOffset>2286000</wp:posOffset>
@@ -10303,8 +10303,16 @@
             <w:tcW w:w="4675" w:type="dxa"/>
           </w:tcPr>
           <w:p>
+            <w:pPr>
+              <w:rPr>
+                <w:lang w:val="en-150"/>
+              </w:rPr>
+            </w:pPr>
             <w:r>
-              <w:t>A classification for expenses, such as groceries, transportation, education, or entertainment</w:t>
+              <w:rPr>
+                <w:lang w:val="en-150"/>
+              </w:rPr>
+              <w:t>A category for costs like groceries, transportation, schooling, or entertainment</w:t>
             </w:r>
           </w:p>
         </w:tc>
@@ -10602,13 +10610,7 @@
         </w:numPr>
       </w:pPr>
       <w:r>
-        <w:t xml:space="preserve">Budgets are of different types (see glossary). A budget includes income sources and </w:t>
-      </w:r>
-      <w:r>
-        <w:t>expenses and</w:t>
-      </w:r>
-      <w:r>
-        <w:t xml:space="preserve"> may have saving goals for better financial planning.</w:t>
+        <w:t>A budget is a financial plan that outlines income sources, expenses, and potential savings goals to support better financial management.</w:t>
       </w:r>
     </w:p>
     <w:p>
@@ -10620,7 +10622,7 @@
         </w:numPr>
       </w:pPr>
       <w:r>
-        <w:t>Budgets have an owner, usually an individual user, who tracks spending and savings. Each budget also has a title, description, and financial details.</w:t>
+        <w:t>The budget owner, typically an individual, monitors expenditure and savings. Each budget includes a title, description, and relevant financial details.</w:t>
       </w:r>
     </w:p>
     <w:p>
@@ -10632,7 +10634,7 @@
         </w:numPr>
       </w:pPr>
       <w:r>
-        <w:t>It is possible to add categories to expenses so that spending groups can be created. This way, users can organize their finances more effectively.</w:t>
+        <w:t>Expenses can be categorized into different groups, allowing for better organization and tracking of spending habits.</w:t>
       </w:r>
     </w:p>
     <w:p>
@@ -10644,19 +10646,10 @@
         </w:numPr>
       </w:pPr>
       <w:r>
-        <w:t>Outdated budgets or transactions that are no longer relevant can be archived or removed.</w:t>
-      </w:r>
-    </w:p>
-    <w:p>
-      <w:pPr>
-        <w:pStyle w:val="ListParagraph"/>
-        <w:numPr>
-          <w:ilvl w:val="0"/>
-          <w:numId w:val="14"/>
-        </w:numPr>
-      </w:pPr>
-      <w:r>
-        <w:t>Budgets and financial insights may be viewed by only the user, but there may be options for sharing certain reports with financial advisors or family members.</w:t>
+        <w:t>Budgets and financial insights are usually private to the user, but some systems offer options to share reports with financial advisors or family members</w:t>
+      </w:r>
+      <w:r>
+        <w:t>.</w:t>
       </w:r>
     </w:p>
     <w:p>
@@ -10769,37 +10762,13 @@
         <w:t xml:space="preserve"> </w:t>
       </w:r>
       <w:r>
-        <w:t>Organizations</w:t>
-      </w:r>
-      <w:r>
-        <w:t xml:space="preserve"> </w:t>
-      </w:r>
-      <w:r>
-        <w:t>or businesses that may adopt the software for their customers, such as:</w:t>
-      </w:r>
-      <w:r>
-        <w:t xml:space="preserve"> </w:t>
-      </w:r>
-      <w:r>
-        <w:t>Banks offering budgeting tools as a value-added service.</w:t>
-      </w:r>
-      <w:r>
-        <w:t xml:space="preserve"> </w:t>
-      </w:r>
-      <w:r>
-        <w:t xml:space="preserve">Employers providing financial wellness programs for </w:t>
-      </w:r>
-      <w:r>
-        <w:t>employees. Financial</w:t>
-      </w:r>
-      <w:r>
-        <w:t xml:space="preserve"> advisory firms </w:t>
-      </w:r>
-      <w:r>
-        <w:t>help</w:t>
-      </w:r>
-      <w:r>
-        <w:t xml:space="preserve"> clients with personal finance management.</w:t>
+        <w:t xml:space="preserve">Businesses or organizations that might use the program for their clients, including Budgeting tools </w:t>
+      </w:r>
+      <w:r>
+        <w:t>as</w:t>
+      </w:r>
+      <w:r>
+        <w:t xml:space="preserve"> a value-added service provided by banks. Employers provide their staff with financial wellness initiatives. Clients can manage their personal finances with the assistance of financial advising firms.</w:t>
       </w:r>
     </w:p>
     <w:p>
@@ -10834,43 +10803,19 @@
         <w:t>:</w:t>
       </w:r>
       <w:r>
-        <w:t xml:space="preserve"> Individual</w:t>
-      </w:r>
-      <w:r>
-        <w:t xml:space="preserve"> users </w:t>
-      </w:r>
-      <w:r>
-        <w:t>are interested</w:t>
-      </w:r>
-      <w:r>
-        <w:t xml:space="preserve"> in tracking their expenses and managing their monthly budget. These users may </w:t>
-      </w:r>
-      <w:r>
-        <w:t>include</w:t>
-      </w:r>
-      <w:r>
         <w:t xml:space="preserve"> </w:t>
       </w:r>
-      <w:r>
-        <w:t>Employees looking to save money from their salary by setting financial goals.</w:t>
-      </w:r>
-      <w:r>
-        <w:t xml:space="preserve"> </w:t>
-      </w:r>
-      <w:r>
-        <w:t>Students or young adults managing limited income and expenses.</w:t>
-      </w:r>
-      <w:r>
-        <w:t xml:space="preserve">  </w:t>
-      </w:r>
-      <w:r>
-        <w:t xml:space="preserve">Families planning household budgets and </w:t>
-      </w:r>
-      <w:r>
-        <w:t>expenses. Freelancers</w:t>
-      </w:r>
-      <w:r>
-        <w:t xml:space="preserve"> or self-employed individuals tracking irregular income and spending</w:t>
+      <w:bookmarkStart w:id="0" w:name="_Hlk192180575"/>
+      <w:r>
+        <w:t xml:space="preserve">Individual consumers want to manage their monthly budget and keep tabs on their spending. Employees that want to create financial goals </w:t>
+      </w:r>
+      <w:proofErr w:type="gramStart"/>
+      <w:r>
+        <w:t>in order to</w:t>
+      </w:r>
+      <w:proofErr w:type="gramEnd"/>
+      <w:r>
+        <w:t xml:space="preserve"> reduce their pay. Young adults or students who are handling their limited resources.  Budgets and expenses are planned by families. Self-employed people or freelancers keeping tabs on erratic income and expenses</w:t>
       </w:r>
       <w:r>
         <w:rPr>
@@ -10880,6 +10825,7 @@
         <w:t>.</w:t>
       </w:r>
     </w:p>
+    <w:bookmarkEnd w:id="0"/>
     <w:p>
       <w:pPr>
         <w:rPr>
@@ -10949,13 +10895,7 @@
     </w:p>
     <w:p>
       <w:r>
-        <w:t xml:space="preserve">All users access the budgeting app on their mobile phones, which may run on Android or </w:t>
-      </w:r>
-      <w:r>
-        <w:t>iOS. Each</w:t>
-      </w:r>
-      <w:r>
-        <w:t xml:space="preserve"> user has a unique software configuration, with different apps and settings installed on their device. The budgeting app should be compatible with various device configurations and ensure smooth performance across different phone models and operating systems.</w:t>
+        <w:t>Every user uses their smartphone, which may be running iOS or Android, to access the budgeting software. Every user has a distinct software setup, with various settings and applications loaded on their device. The budgeting software should work smoothly on a range of phone models and operating systems and be compatible with diverse device setups.</w:t>
       </w:r>
     </w:p>
     <w:p>
@@ -11038,7 +10978,6 @@
     <w:p>
       <w:pPr>
         <w:rPr>
-          <w:rFonts w:hint="cs"/>
           <w:sz w:val="24"/>
           <w:szCs w:val="24"/>
           <w:rtl/>
@@ -11074,7 +11013,73 @@
           <w:sz w:val="24"/>
           <w:szCs w:val="24"/>
         </w:rPr>
-        <w:t>Users manually enter their daily, weekly, or monthly expenses into the system. Expenses can be categorized (e.g., rent, groceries, entertainment) to track spending patterns more effectively.</w:t>
+        <w:t>The system allows users to manually enter their daily, weekly, or monthly expenses. Rent, groceries, entertainment, and other expenses can be grouped together to better monitor spending trends.</w:t>
+      </w:r>
+    </w:p>
+    <w:p>
+      <w:pPr>
+        <w:rPr>
+          <w:sz w:val="24"/>
+          <w:szCs w:val="24"/>
+        </w:rPr>
+      </w:pPr>
+      <w:r>
+        <w:rPr>
+          <w:b/>
+          <w:bCs/>
+          <w:sz w:val="24"/>
+          <w:szCs w:val="24"/>
+        </w:rPr>
+        <w:t>Creat</w:t>
+      </w:r>
+      <w:r>
+        <w:rPr>
+          <w:b/>
+          <w:bCs/>
+          <w:sz w:val="24"/>
+          <w:szCs w:val="24"/>
+        </w:rPr>
+        <w:t>ing</w:t>
+      </w:r>
+      <w:r>
+        <w:rPr>
+          <w:b/>
+          <w:bCs/>
+          <w:sz w:val="24"/>
+          <w:szCs w:val="24"/>
+        </w:rPr>
+        <w:t xml:space="preserve"> </w:t>
+      </w:r>
+      <w:r>
+        <w:rPr>
+          <w:b/>
+          <w:bCs/>
+          <w:sz w:val="24"/>
+          <w:szCs w:val="24"/>
+        </w:rPr>
+        <w:t>a budget plan:</w:t>
+      </w:r>
+      <w:r>
+        <w:rPr>
+          <w:sz w:val="24"/>
+          <w:szCs w:val="24"/>
+        </w:rPr>
+        <w:t xml:space="preserve"> </w:t>
+      </w:r>
+    </w:p>
+    <w:p>
+      <w:pPr>
+        <w:rPr>
+          <w:sz w:val="24"/>
+          <w:szCs w:val="24"/>
+        </w:rPr>
+      </w:pPr>
+      <w:r>
+        <w:rPr>
+          <w:sz w:val="24"/>
+          <w:szCs w:val="24"/>
+        </w:rPr>
+        <w:t>Establish a budget by defining income sources, setting expense categories, and allocating funds for savings or financial goals.</w:t>
       </w:r>
     </w:p>
     <w:p>
@@ -11113,11 +11118,56 @@
           <w:sz w:val="24"/>
           <w:szCs w:val="24"/>
         </w:rPr>
-        <w:t>Users define short-term and long-term financial goals, such as saving for a vacation, purchasing a car, or paying off debt. The software helps track progress and provides insights into how much needs to be saved each month to meet the goal.</w:t>
-      </w:r>
-    </w:p>
-    <w:p>
-      <w:pPr>
+        <w:t xml:space="preserve">Users choose both </w:t>
+      </w:r>
+      <w:r>
+        <w:rPr>
+          <w:sz w:val="24"/>
+          <w:szCs w:val="24"/>
+        </w:rPr>
+        <w:t xml:space="preserve">short-term </w:t>
+      </w:r>
+      <w:r>
+        <w:rPr>
+          <w:sz w:val="24"/>
+          <w:szCs w:val="24"/>
+        </w:rPr>
+        <w:t xml:space="preserve">and long-term financial </w:t>
+      </w:r>
+      <w:r>
+        <w:rPr>
+          <w:sz w:val="24"/>
+          <w:szCs w:val="24"/>
+        </w:rPr>
+        <w:t>goals</w:t>
+      </w:r>
+      <w:r>
+        <w:rPr>
+          <w:sz w:val="24"/>
+          <w:szCs w:val="24"/>
+        </w:rPr>
+        <w:t>, like debt repayment, purchasing a ca</w:t>
+      </w:r>
+      <w:r>
+        <w:rPr>
+          <w:sz w:val="24"/>
+          <w:szCs w:val="24"/>
+        </w:rPr>
+        <w:t>r</w:t>
+      </w:r>
+      <w:r>
+        <w:rPr>
+          <w:sz w:val="24"/>
+          <w:szCs w:val="24"/>
+        </w:rPr>
+        <w:t>, and vacation savings. The program facilitates progress monitoring and offers information on the monthly savings required to reach the target.</w:t>
+      </w:r>
+    </w:p>
+    <w:p>
+      <w:pPr>
+        <w:tabs>
+          <w:tab w:val="left" w:pos="3299"/>
+        </w:tabs>
         <w:rPr>
           <w:sz w:val="24"/>
           <w:szCs w:val="24"/>
@@ -11139,20 +11189,27 @@
         </w:rPr>
         <w:t>:</w:t>
       </w:r>
-    </w:p>
-    <w:p>
-      <w:pPr>
-        <w:rPr>
-          <w:sz w:val="24"/>
-          <w:szCs w:val="24"/>
-        </w:rPr>
-      </w:pPr>
-      <w:r>
-        <w:rPr>
-          <w:sz w:val="24"/>
-          <w:szCs w:val="24"/>
-        </w:rPr>
-        <w:t>The app generates financial reports, including spending trends, budget summaries, and savings progress. Visual representations like charts and graphs help users analyze their financial habits and make informed decisions.</w:t>
+      <w:r>
+        <w:rPr>
+          <w:sz w:val="24"/>
+          <w:szCs w:val="24"/>
+        </w:rPr>
+        <w:tab/>
+      </w:r>
+    </w:p>
+    <w:p>
+      <w:pPr>
+        <w:rPr>
+          <w:sz w:val="24"/>
+          <w:szCs w:val="24"/>
+        </w:rPr>
+      </w:pPr>
+      <w:r>
+        <w:rPr>
+          <w:sz w:val="24"/>
+          <w:szCs w:val="24"/>
+        </w:rPr>
+        <w:t>Financial data, such as spending patterns, budget summaries, and savings progress, are produced by the app. Charts and graphs are examples of visual representations that assist users in analyzing their financial patterns and coming to well-informed conclusions.</w:t>
       </w:r>
     </w:p>
     <w:p>
@@ -11200,21 +11257,14 @@
           <w:sz w:val="24"/>
           <w:szCs w:val="24"/>
         </w:rPr>
-        <w:t xml:space="preserve"> Making the </w:t>
-      </w:r>
-      <w:r>
-        <w:rPr>
-          <w:sz w:val="24"/>
-          <w:szCs w:val="24"/>
-        </w:rPr>
-        <w:t>app sync</w:t>
-      </w:r>
-      <w:r>
-        <w:rPr>
-          <w:sz w:val="24"/>
-          <w:szCs w:val="24"/>
-        </w:rPr>
-        <w:t xml:space="preserve"> with bank accounts, e-wallets, or credit cards to automatically import transactions. This reduces manual data entry and ensures real-time tracking of expenses and income</w:t>
+        <w:t xml:space="preserve"> </w:t>
+      </w:r>
+      <w:r>
+        <w:rPr>
+          <w:sz w:val="24"/>
+          <w:szCs w:val="24"/>
+        </w:rPr>
+        <w:t>allowing the program to automatically import transactions by syncing with credit cards, e-wallets, or bank accounts. This guarantees real-time tracking of income and expenses and minimizes human data entering.</w:t>
       </w:r>
     </w:p>
     <w:p>
@@ -11252,6 +11302,238 @@
           <w:u w:val="single"/>
         </w:rPr>
         <w:t xml:space="preserve"> Solution</w:t>
+      </w:r>
+      <w:r>
+        <w:rPr>
+          <w:b/>
+          <w:bCs/>
+          <w:sz w:val="34"/>
+          <w:u w:val="single"/>
+        </w:rPr>
+        <w:t xml:space="preserve">  </w:t>
+      </w:r>
+    </w:p>
+    <w:p>
+      <w:pPr>
+        <w:rPr>
+          <w:b/>
+          <w:bCs/>
+          <w:sz w:val="24"/>
+          <w:szCs w:val="24"/>
+        </w:rPr>
+      </w:pPr>
+      <w:r>
+        <w:rPr>
+          <w:b/>
+          <w:bCs/>
+          <w:sz w:val="24"/>
+          <w:szCs w:val="24"/>
+        </w:rPr>
+        <w:t>Purpose and Goals</w:t>
+      </w:r>
+      <w:r>
+        <w:rPr>
+          <w:b/>
+          <w:bCs/>
+          <w:sz w:val="24"/>
+          <w:szCs w:val="24"/>
+        </w:rPr>
+        <w:t xml:space="preserve">: </w:t>
+      </w:r>
+    </w:p>
+    <w:p>
+      <w:pPr>
+        <w:rPr>
+          <w:sz w:val="24"/>
+          <w:szCs w:val="24"/>
+        </w:rPr>
+      </w:pPr>
+      <w:r>
+        <w:rPr>
+          <w:sz w:val="24"/>
+          <w:szCs w:val="24"/>
+        </w:rPr>
+        <w:t>The software is designed to help users track their spending, manage savings, and plan for future financial goals. It enables users to set clear strategies for paying off debt, purchasing a car or house, or saving for their children's education.</w:t>
+      </w:r>
+    </w:p>
+    <w:p>
+      <w:pPr>
+        <w:rPr>
+          <w:sz w:val="24"/>
+          <w:szCs w:val="24"/>
+        </w:rPr>
+      </w:pPr>
+    </w:p>
+    <w:p>
+      <w:pPr>
+        <w:rPr>
+          <w:b/>
+          <w:bCs/>
+          <w:sz w:val="24"/>
+          <w:szCs w:val="24"/>
+          <w:lang w:val="en-GB" w:bidi="ar-EG"/>
+        </w:rPr>
+      </w:pPr>
+      <w:r>
+        <w:rPr>
+          <w:b/>
+          <w:bCs/>
+          <w:sz w:val="24"/>
+          <w:szCs w:val="24"/>
+        </w:rPr>
+        <w:t>Key Features and Functionality</w:t>
+      </w:r>
+      <w:r>
+        <w:rPr>
+          <w:b/>
+          <w:bCs/>
+          <w:sz w:val="24"/>
+          <w:szCs w:val="24"/>
+        </w:rPr>
+        <w:t>:</w:t>
+      </w:r>
+    </w:p>
+    <w:p>
+      <w:pPr>
+        <w:rPr>
+          <w:b/>
+          <w:bCs/>
+          <w:sz w:val="24"/>
+          <w:szCs w:val="24"/>
+        </w:rPr>
+      </w:pPr>
+    </w:p>
+    <w:p>
+      <w:pPr>
+        <w:rPr>
+          <w:b/>
+          <w:bCs/>
+          <w:sz w:val="24"/>
+          <w:szCs w:val="24"/>
+        </w:rPr>
+      </w:pPr>
+    </w:p>
+    <w:p>
+      <w:pPr>
+        <w:rPr>
+          <w:b/>
+          <w:bCs/>
+          <w:sz w:val="24"/>
+          <w:szCs w:val="24"/>
+          <w:lang w:val="en-CA"/>
+        </w:rPr>
+      </w:pPr>
+      <w:r>
+        <w:rPr>
+          <w:b/>
+          <w:bCs/>
+          <w:sz w:val="24"/>
+          <w:szCs w:val="24"/>
+          <w:lang w:val="en-CA"/>
+        </w:rPr>
+        <w:lastRenderedPageBreak/>
+        <w:t>Target user</w:t>
+      </w:r>
+      <w:r>
+        <w:rPr>
+          <w:b/>
+          <w:bCs/>
+          <w:sz w:val="24"/>
+          <w:szCs w:val="24"/>
+          <w:lang w:val="en-CA"/>
+        </w:rPr>
+        <w:t xml:space="preserve">s: </w:t>
+      </w:r>
+      <w:r>
+        <w:rPr>
+          <w:b/>
+          <w:bCs/>
+          <w:sz w:val="24"/>
+          <w:szCs w:val="24"/>
+          <w:lang w:val="en-CA"/>
+        </w:rPr>
+        <w:t xml:space="preserve"> </w:t>
+      </w:r>
+    </w:p>
+    <w:p>
+      <w:pPr>
+        <w:rPr>
+          <w:sz w:val="24"/>
+          <w:szCs w:val="24"/>
+          <w:lang w:val="en-CA"/>
+        </w:rPr>
+      </w:pPr>
+      <w:r>
+        <w:rPr>
+          <w:sz w:val="24"/>
+          <w:szCs w:val="24"/>
+          <w:lang w:val="en-CA"/>
+        </w:rPr>
+        <w:t xml:space="preserve">Individual customers wish to monitor their spending and manage their monthly budget. Workers who wish to set financial targets </w:t>
+      </w:r>
+      <w:r>
+        <w:rPr>
+          <w:sz w:val="24"/>
+          <w:szCs w:val="24"/>
+          <w:lang w:val="en-CA"/>
+        </w:rPr>
+        <w:t>to</w:t>
+      </w:r>
+      <w:r>
+        <w:rPr>
+          <w:sz w:val="24"/>
+          <w:szCs w:val="24"/>
+          <w:lang w:val="en-CA"/>
+        </w:rPr>
+        <w:t xml:space="preserve"> lower their compensation. Students and young adults managing their limited assets.  Families arrange their spending and budgets. freelancers or self-employed individuals monitoring unpredictable revenue and costs.</w:t>
+      </w:r>
+    </w:p>
+    <w:p>
+      <w:pPr>
+        <w:rPr>
+          <w:sz w:val="24"/>
+          <w:szCs w:val="24"/>
+          <w:lang w:val="en-CA"/>
+        </w:rPr>
+      </w:pPr>
+    </w:p>
+    <w:p>
+      <w:pPr>
+        <w:rPr>
+          <w:sz w:val="24"/>
+          <w:szCs w:val="24"/>
+          <w:lang w:val="en-CA"/>
+        </w:rPr>
+      </w:pPr>
+    </w:p>
+    <w:p>
+      <w:pPr>
+        <w:rPr>
+          <w:b/>
+          <w:bCs/>
+          <w:sz w:val="24"/>
+          <w:szCs w:val="24"/>
+        </w:rPr>
+      </w:pPr>
+      <w:r>
+        <w:rPr>
+          <w:b/>
+          <w:bCs/>
+          <w:sz w:val="24"/>
+          <w:szCs w:val="24"/>
+          <w:lang w:val="en-CA"/>
+        </w:rPr>
+        <w:t>Technologies</w:t>
+      </w:r>
+      <w:r>
+        <w:rPr>
+          <w:b/>
+          <w:bCs/>
+          <w:sz w:val="24"/>
+          <w:szCs w:val="24"/>
+          <w:lang w:val="en-CA"/>
+        </w:rPr>
+        <w:t>:</w:t>
       </w:r>
     </w:p>
     <w:p>
@@ -14613,17 +14895,21 @@
     <w:rsid w:val="0027685F"/>
     <w:rsid w:val="002F5898"/>
     <w:rsid w:val="0032722F"/>
+    <w:rsid w:val="00382293"/>
     <w:rsid w:val="003951D6"/>
     <w:rsid w:val="004405A0"/>
     <w:rsid w:val="004652AA"/>
+    <w:rsid w:val="00474D08"/>
     <w:rsid w:val="00532A9D"/>
     <w:rsid w:val="00593E7C"/>
     <w:rsid w:val="005C574B"/>
     <w:rsid w:val="005E209C"/>
     <w:rsid w:val="00637F9A"/>
+    <w:rsid w:val="006C5A41"/>
     <w:rsid w:val="006D3A90"/>
     <w:rsid w:val="00794D68"/>
     <w:rsid w:val="007E14FE"/>
+    <w:rsid w:val="008226B3"/>
     <w:rsid w:val="008C5346"/>
     <w:rsid w:val="008D5AD5"/>
     <w:rsid w:val="008D7128"/>
@@ -14634,8 +14920,10 @@
     <w:rsid w:val="00A643EA"/>
     <w:rsid w:val="00B83257"/>
     <w:rsid w:val="00B9262C"/>
+    <w:rsid w:val="00C66610"/>
     <w:rsid w:val="00DC68D5"/>
     <w:rsid w:val="00E511FB"/>
+    <w:rsid w:val="00E863B1"/>
     <w:rsid w:val="00E913DF"/>
     <w:rsid w:val="00ED3A3D"/>
     <w:rsid w:val="00EE1E32"/>

</xml_diff>

<commit_message>
adding 1 and 3 in the forth point
</commit_message>
<xml_diff>
--- a/CS251-A1-Part1-Part2_S18_20230553_20230121_20230231.docx
+++ b/CS251-A1-Part1-Part2_S18_20230553_20230121_20230231.docx
@@ -44,7 +44,7 @@
                     <pic:cNvPicPr/>
                   </pic:nvPicPr>
                   <pic:blipFill>
-                    <a:blip r:embed="rId5" cstate="print">
+                    <a:blip r:embed="rId6" cstate="print">
                       <a:extLst>
                         <a:ext uri="{28A0092B-C50C-407E-A947-70E740481C1C}">
                           <a14:useLocalDpi xmlns:a14="http://schemas.microsoft.com/office/drawing/2010/main" val="0"/>
@@ -114,7 +114,7 @@
               <w:color w:val="F1A983" w:themeColor="accent2" w:themeTint="99"/>
             </w:rPr>
             <w:drawing>
-              <wp:anchor distT="0" distB="0" distL="114300" distR="114300" simplePos="0" relativeHeight="251660288" behindDoc="0" locked="0" layoutInCell="1" allowOverlap="1" wp14:anchorId="04D37250" wp14:editId="53C18C60">
+              <wp:anchor distT="0" distB="0" distL="114300" distR="114300" simplePos="0" relativeHeight="251660288" behindDoc="0" locked="0" layoutInCell="1" allowOverlap="1" wp14:anchorId="04D37250" wp14:editId="5739EF66">
                 <wp:simplePos x="0" y="0"/>
                 <wp:positionH relativeFrom="column">
                   <wp:posOffset>2286000</wp:posOffset>
@@ -137,7 +137,7 @@
                         <pic:cNvPicPr/>
                       </pic:nvPicPr>
                       <pic:blipFill>
-                        <a:blip r:embed="rId6" cstate="print">
+                        <a:blip r:embed="rId7" cstate="print">
                           <a:duotone>
                             <a:schemeClr val="accent2">
                               <a:shade val="45000"/>
@@ -527,7 +527,7 @@
                         <pic:cNvPicPr/>
                       </pic:nvPicPr>
                       <pic:blipFill>
-                        <a:blip r:embed="rId7" cstate="print">
+                        <a:blip r:embed="rId8" cstate="print">
                           <a:duotone>
                             <a:schemeClr val="accent2">
                               <a:shade val="45000"/>
@@ -1195,10 +1195,10 @@
                     <pic:cNvPicPr/>
                   </pic:nvPicPr>
                   <pic:blipFill>
-                    <a:blip r:embed="rId8">
+                    <a:blip r:embed="rId9">
                       <a:extLst>
                         <a:ext uri="{96DAC541-7B7A-43D3-8B79-37D633B846F1}">
-                          <asvg:svgBlip xmlns:asvg="http://schemas.microsoft.com/office/drawing/2016/SVG/main" r:embed="rId9"/>
+                          <asvg:svgBlip xmlns:asvg="http://schemas.microsoft.com/office/drawing/2016/SVG/main" r:embed="rId10"/>
                         </a:ext>
                       </a:extLst>
                     </a:blip>
@@ -1271,10 +1271,10 @@
                     <pic:cNvPicPr/>
                   </pic:nvPicPr>
                   <pic:blipFill>
-                    <a:blip r:embed="rId8">
+                    <a:blip r:embed="rId9">
                       <a:extLst>
                         <a:ext uri="{96DAC541-7B7A-43D3-8B79-37D633B846F1}">
-                          <asvg:svgBlip xmlns:asvg="http://schemas.microsoft.com/office/drawing/2016/SVG/main" r:embed="rId9"/>
+                          <asvg:svgBlip xmlns:asvg="http://schemas.microsoft.com/office/drawing/2016/SVG/main" r:embed="rId10"/>
                         </a:ext>
                       </a:extLst>
                     </a:blip>
@@ -1365,10 +1365,10 @@
                     <pic:cNvPicPr/>
                   </pic:nvPicPr>
                   <pic:blipFill>
-                    <a:blip r:embed="rId8">
+                    <a:blip r:embed="rId9">
                       <a:extLst>
                         <a:ext uri="{96DAC541-7B7A-43D3-8B79-37D633B846F1}">
-                          <asvg:svgBlip xmlns:asvg="http://schemas.microsoft.com/office/drawing/2016/SVG/main" r:embed="rId9"/>
+                          <asvg:svgBlip xmlns:asvg="http://schemas.microsoft.com/office/drawing/2016/SVG/main" r:embed="rId10"/>
                         </a:ext>
                       </a:extLst>
                     </a:blip>
@@ -1606,7 +1606,7 @@
                 <w:sz w:val="14"/>
               </w:rPr>
             </w:pPr>
-            <w:hyperlink r:id="rId10" w:history="1">
+            <w:hyperlink r:id="rId11" w:history="1">
               <w:r>
                 <w:rPr>
                   <w:rStyle w:val="Hyperlink"/>
@@ -1623,7 +1623,7 @@
                 <w:sz w:val="14"/>
               </w:rPr>
             </w:pPr>
-            <w:hyperlink r:id="rId11" w:history="1">
+            <w:hyperlink r:id="rId12" w:history="1">
               <w:r>
                 <w:rPr>
                   <w:rStyle w:val="Hyperlink"/>
@@ -1706,7 +1706,7 @@
                 <w:szCs w:val="14"/>
               </w:rPr>
             </w:pPr>
-            <w:hyperlink r:id="rId12" w:history="1">
+            <w:hyperlink r:id="rId13" w:history="1">
               <w:r>
                 <w:rPr>
                   <w:rStyle w:val="Hyperlink"/>
@@ -1725,7 +1725,7 @@
                 <w:szCs w:val="14"/>
               </w:rPr>
             </w:pPr>
-            <w:hyperlink r:id="rId13" w:history="1">
+            <w:hyperlink r:id="rId14" w:history="1">
               <w:r>
                 <w:rPr>
                   <w:rStyle w:val="Hyperlink"/>
@@ -1796,7 +1796,7 @@
                 <w:u w:val="single"/>
               </w:rPr>
             </w:pPr>
-            <w:hyperlink r:id="rId14" w:history="1">
+            <w:hyperlink r:id="rId15" w:history="1">
               <w:r>
                 <w:rPr>
                   <w:rStyle w:val="Hyperlink"/>
@@ -2791,7 +2791,7 @@
                     <pic:cNvPicPr/>
                   </pic:nvPicPr>
                   <pic:blipFill rotWithShape="1">
-                    <a:blip r:embed="rId15">
+                    <a:blip r:embed="rId16">
                       <a:extLst>
                         <a:ext uri="{28A0092B-C50C-407E-A947-70E740481C1C}">
                           <a14:useLocalDpi xmlns:a14="http://schemas.microsoft.com/office/drawing/2010/main" val="0"/>
@@ -2859,7 +2859,7 @@
                     <pic:cNvPicPr/>
                   </pic:nvPicPr>
                   <pic:blipFill rotWithShape="1">
-                    <a:blip r:embed="rId16">
+                    <a:blip r:embed="rId17">
                       <a:extLst>
                         <a:ext uri="{28A0092B-C50C-407E-A947-70E740481C1C}">
                           <a14:useLocalDpi xmlns:a14="http://schemas.microsoft.com/office/drawing/2010/main" val="0"/>
@@ -2938,7 +2938,7 @@
                     <pic:cNvPicPr/>
                   </pic:nvPicPr>
                   <pic:blipFill rotWithShape="1">
-                    <a:blip r:embed="rId17">
+                    <a:blip r:embed="rId18">
                       <a:extLst>
                         <a:ext uri="{28A0092B-C50C-407E-A947-70E740481C1C}">
                           <a14:useLocalDpi xmlns:a14="http://schemas.microsoft.com/office/drawing/2010/main" val="0"/>
@@ -3010,7 +3010,7 @@
                     <pic:cNvPicPr/>
                   </pic:nvPicPr>
                   <pic:blipFill rotWithShape="1">
-                    <a:blip r:embed="rId18">
+                    <a:blip r:embed="rId19">
                       <a:extLst>
                         <a:ext uri="{28A0092B-C50C-407E-A947-70E740481C1C}">
                           <a14:useLocalDpi xmlns:a14="http://schemas.microsoft.com/office/drawing/2010/main" val="0"/>
@@ -3092,7 +3092,7 @@
                     <pic:cNvPicPr/>
                   </pic:nvPicPr>
                   <pic:blipFill rotWithShape="1">
-                    <a:blip r:embed="rId19">
+                    <a:blip r:embed="rId20">
                       <a:extLst>
                         <a:ext uri="{28A0092B-C50C-407E-A947-70E740481C1C}">
                           <a14:useLocalDpi xmlns:a14="http://schemas.microsoft.com/office/drawing/2010/main" val="0"/>
@@ -3171,7 +3171,7 @@
                     <pic:cNvPicPr/>
                   </pic:nvPicPr>
                   <pic:blipFill>
-                    <a:blip r:embed="rId20">
+                    <a:blip r:embed="rId21">
                       <a:extLst>
                         <a:ext uri="{28A0092B-C50C-407E-A947-70E740481C1C}">
                           <a14:useLocalDpi xmlns:a14="http://schemas.microsoft.com/office/drawing/2010/main" val="0"/>
@@ -3240,7 +3240,7 @@
                     <pic:cNvPicPr/>
                   </pic:nvPicPr>
                   <pic:blipFill rotWithShape="1">
-                    <a:blip r:embed="rId21">
+                    <a:blip r:embed="rId22">
                       <a:extLst>
                         <a:ext uri="{28A0092B-C50C-407E-A947-70E740481C1C}">
                           <a14:useLocalDpi xmlns:a14="http://schemas.microsoft.com/office/drawing/2010/main" val="0"/>
@@ -3368,7 +3368,7 @@
                     <pic:cNvPicPr/>
                   </pic:nvPicPr>
                   <pic:blipFill>
-                    <a:blip r:embed="rId22">
+                    <a:blip r:embed="rId23">
                       <a:extLst>
                         <a:ext uri="{28A0092B-C50C-407E-A947-70E740481C1C}">
                           <a14:useLocalDpi xmlns:a14="http://schemas.microsoft.com/office/drawing/2010/main" val="0"/>
@@ -3486,7 +3486,7 @@
       </w:r>
     </w:p>
     <w:p>
-      <w:hyperlink r:id="rId23" w:history="1">
+      <w:hyperlink r:id="rId24" w:history="1">
         <w:r>
           <w:rPr>
             <w:rStyle w:val="Hyperlink"/>
@@ -4485,55 +4485,6 @@
             <wp:extent cx="5943600" cy="3057525"/>
             <wp:effectExtent l="0" t="0" r="0" b="0"/>
             <wp:docPr id="439551699" name="Picture 439551699"/>
-            <wp:cNvGraphicFramePr>
-              <a:graphicFrameLocks xmlns:a="http://schemas.openxmlformats.org/drawingml/2006/main" noChangeAspect="1"/>
-            </wp:cNvGraphicFramePr>
-            <a:graphic xmlns:a="http://schemas.openxmlformats.org/drawingml/2006/main">
-              <a:graphicData uri="http://schemas.openxmlformats.org/drawingml/2006/picture">
-                <pic:pic xmlns:pic="http://schemas.openxmlformats.org/drawingml/2006/picture">
-                  <pic:nvPicPr>
-                    <pic:cNvPr id="0" name=""/>
-                    <pic:cNvPicPr/>
-                  </pic:nvPicPr>
-                  <pic:blipFill>
-                    <a:blip r:embed="rId24">
-                      <a:extLst>
-                        <a:ext uri="{28A0092B-C50C-407E-A947-70E740481C1C}">
-                          <a14:useLocalDpi xmlns:a14="http://schemas.microsoft.com/office/drawing/2010/main" val="0"/>
-                        </a:ext>
-                      </a:extLst>
-                    </a:blip>
-                    <a:stretch>
-                      <a:fillRect/>
-                    </a:stretch>
-                  </pic:blipFill>
-                  <pic:spPr>
-                    <a:xfrm>
-                      <a:off x="0" y="0"/>
-                      <a:ext cx="5943600" cy="3057525"/>
-                    </a:xfrm>
-                    <a:prstGeom prst="rect">
-                      <a:avLst/>
-                    </a:prstGeom>
-                  </pic:spPr>
-                </pic:pic>
-              </a:graphicData>
-            </a:graphic>
-          </wp:inline>
-        </w:drawing>
-      </w:r>
-    </w:p>
-    <w:p>
-      <w:r>
-        <w:rPr>
-          <w:noProof/>
-        </w:rPr>
-        <w:lastRenderedPageBreak/>
-        <w:drawing>
-          <wp:inline distT="0" distB="0" distL="0" distR="0" wp14:anchorId="74642CE1" wp14:editId="77A33F93">
-            <wp:extent cx="5943600" cy="4600575"/>
-            <wp:effectExtent l="0" t="0" r="0" b="0"/>
-            <wp:docPr id="2034298013" name="Picture 2034298013"/>
             <wp:cNvGraphicFramePr>
               <a:graphicFrameLocks xmlns:a="http://schemas.openxmlformats.org/drawingml/2006/main" noChangeAspect="1"/>
             </wp:cNvGraphicFramePr>
@@ -4559,7 +4510,7 @@
                   <pic:spPr>
                     <a:xfrm>
                       <a:off x="0" y="0"/>
-                      <a:ext cx="5943600" cy="4600575"/>
+                      <a:ext cx="5943600" cy="3057525"/>
                     </a:xfrm>
                     <a:prstGeom prst="rect">
                       <a:avLst/>
@@ -4572,17 +4523,17 @@
         </w:drawing>
       </w:r>
     </w:p>
-    <w:p/>
     <w:p>
       <w:r>
         <w:rPr>
           <w:noProof/>
         </w:rPr>
+        <w:lastRenderedPageBreak/>
         <w:drawing>
-          <wp:inline distT="0" distB="0" distL="0" distR="0" wp14:anchorId="33531A45" wp14:editId="45049853">
-            <wp:extent cx="5943600" cy="2771775"/>
+          <wp:inline distT="0" distB="0" distL="0" distR="0" wp14:anchorId="74642CE1" wp14:editId="77A33F93">
+            <wp:extent cx="5943600" cy="4600575"/>
             <wp:effectExtent l="0" t="0" r="0" b="0"/>
-            <wp:docPr id="982308217" name="Picture 982308217"/>
+            <wp:docPr id="2034298013" name="Picture 2034298013"/>
             <wp:cNvGraphicFramePr>
               <a:graphicFrameLocks xmlns:a="http://schemas.openxmlformats.org/drawingml/2006/main" noChangeAspect="1"/>
             </wp:cNvGraphicFramePr>
@@ -4608,7 +4559,7 @@
                   <pic:spPr>
                     <a:xfrm>
                       <a:off x="0" y="0"/>
-                      <a:ext cx="5943600" cy="2771775"/>
+                      <a:ext cx="5943600" cy="4600575"/>
                     </a:xfrm>
                     <a:prstGeom prst="rect">
                       <a:avLst/>
@@ -4621,17 +4572,17 @@
         </w:drawing>
       </w:r>
     </w:p>
+    <w:p/>
     <w:p>
       <w:r>
         <w:rPr>
           <w:noProof/>
         </w:rPr>
-        <w:lastRenderedPageBreak/>
         <w:drawing>
-          <wp:inline distT="0" distB="0" distL="0" distR="0" wp14:anchorId="4C777D1A" wp14:editId="2612080B">
-            <wp:extent cx="5943600" cy="3448050"/>
+          <wp:inline distT="0" distB="0" distL="0" distR="0" wp14:anchorId="33531A45" wp14:editId="45049853">
+            <wp:extent cx="5943600" cy="2771775"/>
             <wp:effectExtent l="0" t="0" r="0" b="0"/>
-            <wp:docPr id="228160541" name="Picture 228160541"/>
+            <wp:docPr id="982308217" name="Picture 982308217"/>
             <wp:cNvGraphicFramePr>
               <a:graphicFrameLocks xmlns:a="http://schemas.openxmlformats.org/drawingml/2006/main" noChangeAspect="1"/>
             </wp:cNvGraphicFramePr>
@@ -4657,7 +4608,7 @@
                   <pic:spPr>
                     <a:xfrm>
                       <a:off x="0" y="0"/>
-                      <a:ext cx="5943600" cy="3448050"/>
+                      <a:ext cx="5943600" cy="2771775"/>
                     </a:xfrm>
                     <a:prstGeom prst="rect">
                       <a:avLst/>
@@ -4670,17 +4621,17 @@
         </w:drawing>
       </w:r>
     </w:p>
-    <w:p/>
     <w:p>
       <w:r>
         <w:rPr>
           <w:noProof/>
         </w:rPr>
+        <w:lastRenderedPageBreak/>
         <w:drawing>
-          <wp:inline distT="0" distB="0" distL="0" distR="0" wp14:anchorId="3FB8E24F" wp14:editId="08B3FDB6">
-            <wp:extent cx="5943600" cy="3009900"/>
+          <wp:inline distT="0" distB="0" distL="0" distR="0" wp14:anchorId="4C777D1A" wp14:editId="2612080B">
+            <wp:extent cx="5943600" cy="3448050"/>
             <wp:effectExtent l="0" t="0" r="0" b="0"/>
-            <wp:docPr id="8283909" name="Picture 8283909"/>
+            <wp:docPr id="228160541" name="Picture 228160541"/>
             <wp:cNvGraphicFramePr>
               <a:graphicFrameLocks xmlns:a="http://schemas.openxmlformats.org/drawingml/2006/main" noChangeAspect="1"/>
             </wp:cNvGraphicFramePr>
@@ -4706,7 +4657,7 @@
                   <pic:spPr>
                     <a:xfrm>
                       <a:off x="0" y="0"/>
-                      <a:ext cx="5943600" cy="3009900"/>
+                      <a:ext cx="5943600" cy="3448050"/>
                     </a:xfrm>
                     <a:prstGeom prst="rect">
                       <a:avLst/>
@@ -4719,17 +4670,17 @@
         </w:drawing>
       </w:r>
     </w:p>
+    <w:p/>
     <w:p>
       <w:r>
         <w:rPr>
           <w:noProof/>
         </w:rPr>
-        <w:lastRenderedPageBreak/>
         <w:drawing>
-          <wp:inline distT="0" distB="0" distL="0" distR="0" wp14:anchorId="37CA09A1" wp14:editId="4F903AAC">
-            <wp:extent cx="5943600" cy="2476500"/>
+          <wp:inline distT="0" distB="0" distL="0" distR="0" wp14:anchorId="3FB8E24F" wp14:editId="08B3FDB6">
+            <wp:extent cx="5943600" cy="3009900"/>
             <wp:effectExtent l="0" t="0" r="0" b="0"/>
-            <wp:docPr id="1853687519" name="Picture 1853687519"/>
+            <wp:docPr id="8283909" name="Picture 8283909"/>
             <wp:cNvGraphicFramePr>
               <a:graphicFrameLocks xmlns:a="http://schemas.openxmlformats.org/drawingml/2006/main" noChangeAspect="1"/>
             </wp:cNvGraphicFramePr>
@@ -4755,6 +4706,55 @@
                   <pic:spPr>
                     <a:xfrm>
                       <a:off x="0" y="0"/>
+                      <a:ext cx="5943600" cy="3009900"/>
+                    </a:xfrm>
+                    <a:prstGeom prst="rect">
+                      <a:avLst/>
+                    </a:prstGeom>
+                  </pic:spPr>
+                </pic:pic>
+              </a:graphicData>
+            </a:graphic>
+          </wp:inline>
+        </w:drawing>
+      </w:r>
+    </w:p>
+    <w:p>
+      <w:r>
+        <w:rPr>
+          <w:noProof/>
+        </w:rPr>
+        <w:lastRenderedPageBreak/>
+        <w:drawing>
+          <wp:inline distT="0" distB="0" distL="0" distR="0" wp14:anchorId="37CA09A1" wp14:editId="4F903AAC">
+            <wp:extent cx="5943600" cy="2476500"/>
+            <wp:effectExtent l="0" t="0" r="0" b="0"/>
+            <wp:docPr id="1853687519" name="Picture 1853687519"/>
+            <wp:cNvGraphicFramePr>
+              <a:graphicFrameLocks xmlns:a="http://schemas.openxmlformats.org/drawingml/2006/main" noChangeAspect="1"/>
+            </wp:cNvGraphicFramePr>
+            <a:graphic xmlns:a="http://schemas.openxmlformats.org/drawingml/2006/main">
+              <a:graphicData uri="http://schemas.openxmlformats.org/drawingml/2006/picture">
+                <pic:pic xmlns:pic="http://schemas.openxmlformats.org/drawingml/2006/picture">
+                  <pic:nvPicPr>
+                    <pic:cNvPr id="0" name=""/>
+                    <pic:cNvPicPr/>
+                  </pic:nvPicPr>
+                  <pic:blipFill>
+                    <a:blip r:embed="rId30">
+                      <a:extLst>
+                        <a:ext uri="{28A0092B-C50C-407E-A947-70E740481C1C}">
+                          <a14:useLocalDpi xmlns:a14="http://schemas.microsoft.com/office/drawing/2010/main" val="0"/>
+                        </a:ext>
+                      </a:extLst>
+                    </a:blip>
+                    <a:stretch>
+                      <a:fillRect/>
+                    </a:stretch>
+                  </pic:blipFill>
+                  <pic:spPr>
+                    <a:xfrm>
+                      <a:off x="0" y="0"/>
                       <a:ext cx="5943600" cy="2476500"/>
                     </a:xfrm>
                     <a:prstGeom prst="rect">
@@ -4796,7 +4796,7 @@
       </w:r>
     </w:p>
     <w:p>
-      <w:hyperlink r:id="rId30" w:history="1">
+      <w:hyperlink r:id="rId31" w:history="1">
         <w:r>
           <w:rPr>
             <w:rStyle w:val="Hyperlink"/>
@@ -6328,54 +6328,6 @@
             <wp:extent cx="5943600" cy="3519805"/>
             <wp:effectExtent l="0" t="0" r="0" b="4445"/>
             <wp:docPr id="1" name="Picture 1"/>
-            <wp:cNvGraphicFramePr>
-              <a:graphicFrameLocks xmlns:a="http://schemas.openxmlformats.org/drawingml/2006/main" noChangeAspect="1"/>
-            </wp:cNvGraphicFramePr>
-            <a:graphic xmlns:a="http://schemas.openxmlformats.org/drawingml/2006/main">
-              <a:graphicData uri="http://schemas.openxmlformats.org/drawingml/2006/picture">
-                <pic:pic xmlns:pic="http://schemas.openxmlformats.org/drawingml/2006/picture">
-                  <pic:nvPicPr>
-                    <pic:cNvPr id="1" name=""/>
-                    <pic:cNvPicPr/>
-                  </pic:nvPicPr>
-                  <pic:blipFill>
-                    <a:blip r:embed="rId31"/>
-                    <a:stretch>
-                      <a:fillRect/>
-                    </a:stretch>
-                  </pic:blipFill>
-                  <pic:spPr>
-                    <a:xfrm>
-                      <a:off x="0" y="0"/>
-                      <a:ext cx="5943600" cy="3519805"/>
-                    </a:xfrm>
-                    <a:prstGeom prst="rect">
-                      <a:avLst/>
-                    </a:prstGeom>
-                  </pic:spPr>
-                </pic:pic>
-              </a:graphicData>
-            </a:graphic>
-          </wp:inline>
-        </w:drawing>
-      </w:r>
-    </w:p>
-    <w:p>
-      <w:pPr>
-        <w:rPr>
-          <w:sz w:val="30"/>
-        </w:rPr>
-      </w:pPr>
-      <w:r>
-        <w:rPr>
-          <w:noProof/>
-          <w:sz w:val="30"/>
-        </w:rPr>
-        <w:drawing>
-          <wp:inline distT="0" distB="0" distL="0" distR="0" wp14:anchorId="16551EE9" wp14:editId="33244918">
-            <wp:extent cx="5943600" cy="1038225"/>
-            <wp:effectExtent l="0" t="0" r="0" b="9525"/>
-            <wp:docPr id="4" name="Picture 4"/>
             <wp:cNvGraphicFramePr>
               <a:graphicFrameLocks xmlns:a="http://schemas.openxmlformats.org/drawingml/2006/main" noChangeAspect="1"/>
             </wp:cNvGraphicFramePr>
@@ -6395,7 +6347,7 @@
                   <pic:spPr>
                     <a:xfrm>
                       <a:off x="0" y="0"/>
-                      <a:ext cx="5943600" cy="1038225"/>
+                      <a:ext cx="5943600" cy="3519805"/>
                     </a:xfrm>
                     <a:prstGeom prst="rect">
                       <a:avLst/>
@@ -6420,10 +6372,10 @@
           <w:sz w:val="30"/>
         </w:rPr>
         <w:drawing>
-          <wp:inline distT="0" distB="0" distL="0" distR="0" wp14:anchorId="612CDF4A" wp14:editId="677FA5D3">
-            <wp:extent cx="5943600" cy="2786380"/>
-            <wp:effectExtent l="0" t="0" r="0" b="0"/>
-            <wp:docPr id="3" name="Picture 3"/>
+          <wp:inline distT="0" distB="0" distL="0" distR="0" wp14:anchorId="16551EE9" wp14:editId="33244918">
+            <wp:extent cx="5943600" cy="1038225"/>
+            <wp:effectExtent l="0" t="0" r="0" b="9525"/>
+            <wp:docPr id="4" name="Picture 4"/>
             <wp:cNvGraphicFramePr>
               <a:graphicFrameLocks xmlns:a="http://schemas.openxmlformats.org/drawingml/2006/main" noChangeAspect="1"/>
             </wp:cNvGraphicFramePr>
@@ -6443,7 +6395,7 @@
                   <pic:spPr>
                     <a:xfrm>
                       <a:off x="0" y="0"/>
-                      <a:ext cx="5943600" cy="2786380"/>
+                      <a:ext cx="5943600" cy="1038225"/>
                     </a:xfrm>
                     <a:prstGeom prst="rect">
                       <a:avLst/>
@@ -6467,12 +6419,11 @@
           <w:noProof/>
           <w:sz w:val="30"/>
         </w:rPr>
-        <w:lastRenderedPageBreak/>
         <w:drawing>
-          <wp:inline distT="0" distB="0" distL="0" distR="0" wp14:anchorId="660A66FF" wp14:editId="13A4280F">
-            <wp:extent cx="5943600" cy="4129405"/>
-            <wp:effectExtent l="0" t="0" r="0" b="4445"/>
-            <wp:docPr id="2" name="Picture 2"/>
+          <wp:inline distT="0" distB="0" distL="0" distR="0" wp14:anchorId="612CDF4A" wp14:editId="677FA5D3">
+            <wp:extent cx="5943600" cy="2786380"/>
+            <wp:effectExtent l="0" t="0" r="0" b="0"/>
+            <wp:docPr id="3" name="Picture 3"/>
             <wp:cNvGraphicFramePr>
               <a:graphicFrameLocks xmlns:a="http://schemas.openxmlformats.org/drawingml/2006/main" noChangeAspect="1"/>
             </wp:cNvGraphicFramePr>
@@ -6492,7 +6443,7 @@
                   <pic:spPr>
                     <a:xfrm>
                       <a:off x="0" y="0"/>
-                      <a:ext cx="5943600" cy="4129405"/>
+                      <a:ext cx="5943600" cy="2786380"/>
                     </a:xfrm>
                     <a:prstGeom prst="rect">
                       <a:avLst/>
@@ -6511,30 +6462,17 @@
           <w:sz w:val="30"/>
         </w:rPr>
       </w:pPr>
-    </w:p>
-    <w:p>
-      <w:pPr>
-        <w:rPr>
-          <w:sz w:val="30"/>
-        </w:rPr>
-      </w:pPr>
-    </w:p>
-    <w:p>
-      <w:pPr>
-        <w:rPr>
-          <w:sz w:val="30"/>
-        </w:rPr>
-      </w:pPr>
       <w:r>
         <w:rPr>
           <w:noProof/>
           <w:sz w:val="30"/>
         </w:rPr>
+        <w:lastRenderedPageBreak/>
         <w:drawing>
-          <wp:inline distT="0" distB="0" distL="0" distR="0" wp14:anchorId="295289CC" wp14:editId="5E7D1E84">
-            <wp:extent cx="5372850" cy="2095792"/>
-            <wp:effectExtent l="0" t="0" r="0" b="0"/>
-            <wp:docPr id="5" name="Picture 5"/>
+          <wp:inline distT="0" distB="0" distL="0" distR="0" wp14:anchorId="660A66FF" wp14:editId="13A4280F">
+            <wp:extent cx="5943600" cy="4129405"/>
+            <wp:effectExtent l="0" t="0" r="0" b="4445"/>
+            <wp:docPr id="2" name="Picture 2"/>
             <wp:cNvGraphicFramePr>
               <a:graphicFrameLocks xmlns:a="http://schemas.openxmlformats.org/drawingml/2006/main" noChangeAspect="1"/>
             </wp:cNvGraphicFramePr>
@@ -6554,6 +6492,68 @@
                   <pic:spPr>
                     <a:xfrm>
                       <a:off x="0" y="0"/>
+                      <a:ext cx="5943600" cy="4129405"/>
+                    </a:xfrm>
+                    <a:prstGeom prst="rect">
+                      <a:avLst/>
+                    </a:prstGeom>
+                  </pic:spPr>
+                </pic:pic>
+              </a:graphicData>
+            </a:graphic>
+          </wp:inline>
+        </w:drawing>
+      </w:r>
+    </w:p>
+    <w:p>
+      <w:pPr>
+        <w:rPr>
+          <w:sz w:val="30"/>
+        </w:rPr>
+      </w:pPr>
+    </w:p>
+    <w:p>
+      <w:pPr>
+        <w:rPr>
+          <w:sz w:val="30"/>
+        </w:rPr>
+      </w:pPr>
+    </w:p>
+    <w:p>
+      <w:pPr>
+        <w:rPr>
+          <w:sz w:val="30"/>
+        </w:rPr>
+      </w:pPr>
+      <w:r>
+        <w:rPr>
+          <w:noProof/>
+          <w:sz w:val="30"/>
+        </w:rPr>
+        <w:drawing>
+          <wp:inline distT="0" distB="0" distL="0" distR="0" wp14:anchorId="295289CC" wp14:editId="5E7D1E84">
+            <wp:extent cx="5372850" cy="2095792"/>
+            <wp:effectExtent l="0" t="0" r="0" b="0"/>
+            <wp:docPr id="5" name="Picture 5"/>
+            <wp:cNvGraphicFramePr>
+              <a:graphicFrameLocks xmlns:a="http://schemas.openxmlformats.org/drawingml/2006/main" noChangeAspect="1"/>
+            </wp:cNvGraphicFramePr>
+            <a:graphic xmlns:a="http://schemas.openxmlformats.org/drawingml/2006/main">
+              <a:graphicData uri="http://schemas.openxmlformats.org/drawingml/2006/picture">
+                <pic:pic xmlns:pic="http://schemas.openxmlformats.org/drawingml/2006/picture">
+                  <pic:nvPicPr>
+                    <pic:cNvPr id="1" name=""/>
+                    <pic:cNvPicPr/>
+                  </pic:nvPicPr>
+                  <pic:blipFill>
+                    <a:blip r:embed="rId36"/>
+                    <a:stretch>
+                      <a:fillRect/>
+                    </a:stretch>
+                  </pic:blipFill>
+                  <pic:spPr>
+                    <a:xfrm>
+                      <a:off x="0" y="0"/>
                       <a:ext cx="5372850" cy="2095792"/>
                     </a:xfrm>
                     <a:prstGeom prst="rect">
@@ -6602,7 +6602,7 @@
                     <pic:cNvPicPr/>
                   </pic:nvPicPr>
                   <pic:blipFill>
-                    <a:blip r:embed="rId36"/>
+                    <a:blip r:embed="rId37"/>
                     <a:stretch>
                       <a:fillRect/>
                     </a:stretch>
@@ -8541,7 +8541,7 @@
           <w:sz w:val="24"/>
         </w:rPr>
       </w:pPr>
-      <w:hyperlink r:id="rId37" w:history="1">
+      <w:hyperlink r:id="rId38" w:history="1">
         <w:r>
           <w:rPr>
             <w:rStyle w:val="Hyperlink"/>
@@ -8570,7 +8570,7 @@
           <w:sz w:val="24"/>
         </w:rPr>
       </w:pPr>
-      <w:hyperlink r:id="rId38" w:history="1">
+      <w:hyperlink r:id="rId39" w:history="1">
         <w:r>
           <w:rPr>
             <w:rStyle w:val="Hyperlink"/>
@@ -10865,15 +10865,16 @@
           <w:szCs w:val="28"/>
         </w:rPr>
       </w:pPr>
-      <w:r>
+    </w:p>
+    <w:p>
+      <w:pPr>
         <w:rPr>
           <w:b/>
           <w:bCs/>
           <w:sz w:val="28"/>
           <w:szCs w:val="28"/>
         </w:rPr>
-        <w:t xml:space="preserve">The </w:t>
-      </w:r>
+      </w:pPr>
       <w:r>
         <w:rPr>
           <w:b/>
@@ -10881,8 +10882,9 @@
           <w:sz w:val="28"/>
           <w:szCs w:val="28"/>
         </w:rPr>
-        <w:t>Environment:</w:t>
-      </w:r>
+        <w:t xml:space="preserve">// We may remove </w:t>
+      </w:r>
+      <w:proofErr w:type="gramStart"/>
       <w:r>
         <w:rPr>
           <w:b/>
@@ -10890,33 +10892,40 @@
           <w:sz w:val="28"/>
           <w:szCs w:val="28"/>
         </w:rPr>
-        <w:t xml:space="preserve"> </w:t>
-      </w:r>
-    </w:p>
-    <w:p>
-      <w:r>
-        <w:t>Every user uses their smartphone, which may be running iOS or Android, to access the budgeting software. Every user has a distinct software setup, with various settings and applications loaded on their device. The budgeting software should work smoothly on a range of phone models and operating systems and be compatible with diverse device setups.</w:t>
-      </w:r>
-    </w:p>
-    <w:p>
-      <w:pPr>
+        <w:t>it :</w:t>
+      </w:r>
+      <w:proofErr w:type="gramEnd"/>
+      <w:r>
         <w:rPr>
           <w:b/>
           <w:bCs/>
           <w:sz w:val="28"/>
           <w:szCs w:val="28"/>
         </w:rPr>
-      </w:pPr>
-    </w:p>
-    <w:p>
-      <w:pPr>
-        <w:rPr>
+        <w:t xml:space="preserve"> </w:t>
+      </w:r>
+      <w:r>
+        <w:rPr>
+          <mc:AlternateContent>
+            <mc:Choice Requires="w16se"/>
+            <mc:Fallback>
+              <w:rFonts w:ascii="Segoe UI Emoji" w:eastAsia="Segoe UI Emoji" w:hAnsi="Segoe UI Emoji" w:cs="Segoe UI Emoji"/>
+            </mc:Fallback>
+          </mc:AlternateContent>
           <w:b/>
           <w:bCs/>
           <w:sz w:val="28"/>
           <w:szCs w:val="28"/>
         </w:rPr>
-      </w:pPr>
+        <mc:AlternateContent>
+          <mc:Choice Requires="w16se">
+            <w16se:symEx w16se:font="Segoe UI Emoji" w16se:char="1F622"/>
+          </mc:Choice>
+          <mc:Fallback>
+            <w:t>😢</w:t>
+          </mc:Fallback>
+        </mc:AlternateContent>
+      </w:r>
     </w:p>
     <w:p>
       <w:pPr>
@@ -10934,8 +10943,7 @@
           <w:sz w:val="28"/>
           <w:szCs w:val="28"/>
         </w:rPr>
-        <w:lastRenderedPageBreak/>
-        <w:t xml:space="preserve">Tasks and procedures currently </w:t>
+        <w:t xml:space="preserve">The </w:t>
       </w:r>
       <w:r>
         <w:rPr>
@@ -10944,7 +10952,7 @@
           <w:sz w:val="28"/>
           <w:szCs w:val="28"/>
         </w:rPr>
-        <w:t>perform</w:t>
+        <w:t>Environment:</w:t>
       </w:r>
       <w:r>
         <w:rPr>
@@ -10953,16 +10961,30 @@
           <w:sz w:val="28"/>
           <w:szCs w:val="28"/>
         </w:rPr>
-        <w:t>:</w:t>
-      </w:r>
-      <w:r>
+        <w:t xml:space="preserve"> </w:t>
+      </w:r>
+    </w:p>
+    <w:p>
+      <w:pPr>
         <w:rPr>
           <w:b/>
           <w:bCs/>
           <w:sz w:val="28"/>
           <w:szCs w:val="28"/>
         </w:rPr>
-        <w:t xml:space="preserve"> </w:t>
+      </w:pPr>
+      <w:r>
+        <w:t xml:space="preserve">The primary users are individuals managing their personal finances, with secondary users like financial advisors who may access shared reports. The software can be deployed on desktops (Windows, macOS), mobile devices (Android, iOS), or as a web application, requiring internet connectivity for syncing transactions while offering offline mode for manual entries. Integration with banking APIs, e-wallets, and financial data sources enables automated tracking, while notifications </w:t>
+      </w:r>
+      <w:r>
+        <w:lastRenderedPageBreak/>
+        <w:t xml:space="preserve">via email, SMS, or push alerts keep users informed. Security measures such as data encryption, two-factor authentication (2FA), and compliance with regulations like GDPR and PCI DSS ensure data protection. Competing apps like Mint, YNAB, and </w:t>
+      </w:r>
+      <w:r>
+        <w:t>Pocket Guard</w:t>
+      </w:r>
+      <w:r>
+        <w:t xml:space="preserve"> provide varying levels of automation and control, reflecting a market trend toward AI-driven financial insights and secure, cloud-based budgeting solutions.</w:t>
       </w:r>
     </w:p>
     <w:p>
@@ -10978,6 +11000,52 @@
     <w:p>
       <w:pPr>
         <w:rPr>
+          <w:b/>
+          <w:bCs/>
+          <w:sz w:val="28"/>
+          <w:szCs w:val="28"/>
+        </w:rPr>
+      </w:pPr>
+      <w:r>
+        <w:rPr>
+          <w:b/>
+          <w:bCs/>
+          <w:sz w:val="28"/>
+          <w:szCs w:val="28"/>
+        </w:rPr>
+        <w:t xml:space="preserve">Tasks and procedures currently </w:t>
+      </w:r>
+      <w:r>
+        <w:rPr>
+          <w:b/>
+          <w:bCs/>
+          <w:sz w:val="28"/>
+          <w:szCs w:val="28"/>
+        </w:rPr>
+        <w:t>perform</w:t>
+      </w:r>
+      <w:r>
+        <w:rPr>
+          <w:b/>
+          <w:bCs/>
+          <w:sz w:val="28"/>
+          <w:szCs w:val="28"/>
+        </w:rPr>
+        <w:t>:</w:t>
+      </w:r>
+      <w:r>
+        <w:rPr>
+          <w:b/>
+          <w:bCs/>
+          <w:sz w:val="28"/>
+          <w:szCs w:val="28"/>
+        </w:rPr>
+        <w:t xml:space="preserve"> </w:t>
+      </w:r>
+    </w:p>
+    <w:p>
+      <w:pPr>
+        <w:rPr>
           <w:sz w:val="24"/>
           <w:szCs w:val="24"/>
           <w:rtl/>
@@ -11079,7 +11147,21 @@
           <w:sz w:val="24"/>
           <w:szCs w:val="24"/>
         </w:rPr>
-        <w:t>Establish a budget by defining income sources, setting expense categories, and allocating funds for savings or financial goals.</w:t>
+        <w:t xml:space="preserve">helping the customer create a customized budget plan according to their financial objectives. This </w:t>
+      </w:r>
+      <w:r>
+        <w:rPr>
+          <w:sz w:val="24"/>
+          <w:szCs w:val="24"/>
+        </w:rPr>
+        <w:t>includes</w:t>
+      </w:r>
+      <w:r>
+        <w:rPr>
+          <w:sz w:val="24"/>
+          <w:szCs w:val="24"/>
+        </w:rPr>
+        <w:t xml:space="preserve"> determining sources of income, classifying spending, establishing savings goals, and making plans for debt payback or future investments. </w:t>
       </w:r>
     </w:p>
     <w:p>
@@ -11276,15 +11358,16 @@
           <w:u w:val="single"/>
         </w:rPr>
       </w:pPr>
-      <w:r>
+    </w:p>
+    <w:p>
+      <w:pPr>
         <w:rPr>
           <w:b/>
           <w:bCs/>
           <w:sz w:val="34"/>
           <w:u w:val="single"/>
         </w:rPr>
-        <w:t>4</w:t>
-      </w:r>
+      </w:pPr>
       <w:r>
         <w:rPr>
           <w:b/>
@@ -11292,7 +11375,7 @@
           <w:sz w:val="34"/>
           <w:u w:val="single"/>
         </w:rPr>
-        <w:t>. Proposed</w:t>
+        <w:t>4</w:t>
       </w:r>
       <w:r>
         <w:rPr>
@@ -11301,7 +11384,7 @@
           <w:sz w:val="34"/>
           <w:u w:val="single"/>
         </w:rPr>
-        <w:t xml:space="preserve"> Solution</w:t>
+        <w:t>. Proposed</w:t>
       </w:r>
       <w:r>
         <w:rPr>
@@ -11310,6 +11393,15 @@
           <w:sz w:val="34"/>
           <w:u w:val="single"/>
         </w:rPr>
+        <w:t xml:space="preserve"> Solution</w:t>
+      </w:r>
+      <w:r>
+        <w:rPr>
+          <w:b/>
+          <w:bCs/>
+          <w:sz w:val="34"/>
+          <w:u w:val="single"/>
+        </w:rPr>
         <w:t xml:space="preserve">  </w:t>
       </w:r>
     </w:p>
@@ -11322,13 +11414,34 @@
           <w:szCs w:val="24"/>
         </w:rPr>
       </w:pPr>
-      <w:r>
-        <w:rPr>
-          <w:b/>
-          <w:bCs/>
-          <w:sz w:val="24"/>
-          <w:szCs w:val="24"/>
-        </w:rPr>
+    </w:p>
+    <w:p>
+      <w:pPr>
+        <w:rPr>
+          <w:b/>
+          <w:bCs/>
+          <w:sz w:val="24"/>
+          <w:szCs w:val="24"/>
+        </w:rPr>
+      </w:pPr>
+    </w:p>
+    <w:p>
+      <w:pPr>
+        <w:rPr>
+          <w:b/>
+          <w:bCs/>
+          <w:sz w:val="24"/>
+          <w:szCs w:val="24"/>
+        </w:rPr>
+      </w:pPr>
+      <w:r>
+        <w:rPr>
+          <w:b/>
+          <w:bCs/>
+          <w:sz w:val="24"/>
+          <w:szCs w:val="24"/>
+        </w:rPr>
+        <w:lastRenderedPageBreak/>
         <w:t>Purpose and Goals</w:t>
       </w:r>
       <w:r>
@@ -11348,21 +11461,36 @@
           <w:szCs w:val="24"/>
         </w:rPr>
       </w:pPr>
-      <w:r>
-        <w:rPr>
-          <w:sz w:val="24"/>
-          <w:szCs w:val="24"/>
-        </w:rPr>
-        <w:t>The software is designed to help users track their spending, manage savings, and plan for future financial goals. It enables users to set clear strategies for paying off debt, purchasing a car or house, or saving for their children's education.</w:t>
-      </w:r>
-    </w:p>
-    <w:p>
-      <w:pPr>
-        <w:rPr>
-          <w:sz w:val="24"/>
-          <w:szCs w:val="24"/>
-        </w:rPr>
-      </w:pPr>
+      <w:proofErr w:type="gramStart"/>
+      <w:r>
+        <w:rPr>
+          <w:sz w:val="24"/>
+          <w:szCs w:val="24"/>
+        </w:rPr>
+        <w:t>In order to</w:t>
+      </w:r>
+      <w:proofErr w:type="gramEnd"/>
+      <w:r>
+        <w:rPr>
+          <w:sz w:val="24"/>
+          <w:szCs w:val="24"/>
+        </w:rPr>
+        <w:t xml:space="preserve"> assist users effectively manage their personal money, the software tracks their income, expenses, and savings. It offers resources for financial </w:t>
+      </w:r>
+      <w:r>
+        <w:rPr>
+          <w:sz w:val="24"/>
+          <w:szCs w:val="24"/>
+        </w:rPr>
+        <w:t>goal setting</w:t>
+      </w:r>
+      <w:r>
+        <w:rPr>
+          <w:sz w:val="24"/>
+          <w:szCs w:val="24"/>
+        </w:rPr>
+        <w:t>, budgeting, and spending analysis to enhance financial decision-making. Real-time analytics, transaction tracking automation, and safe data management are among the high-level goals.</w:t>
+      </w:r>
     </w:p>
     <w:p>
       <w:pPr>
@@ -11431,7 +11559,6 @@
           <w:szCs w:val="24"/>
           <w:lang w:val="en-CA"/>
         </w:rPr>
-        <w:lastRenderedPageBreak/>
         <w:t>Target user</w:t>
       </w:r>
       <w:r>
@@ -11469,23 +11596,7 @@
           <w:szCs w:val="24"/>
           <w:lang w:val="en-CA"/>
         </w:rPr>
-        <w:t xml:space="preserve">Individual customers wish to monitor their spending and manage their monthly budget. Workers who wish to set financial targets </w:t>
-      </w:r>
-      <w:r>
-        <w:rPr>
-          <w:sz w:val="24"/>
-          <w:szCs w:val="24"/>
-          <w:lang w:val="en-CA"/>
-        </w:rPr>
-        <w:t>to</w:t>
-      </w:r>
-      <w:r>
-        <w:rPr>
-          <w:sz w:val="24"/>
-          <w:szCs w:val="24"/>
-          <w:lang w:val="en-CA"/>
-        </w:rPr>
-        <w:t xml:space="preserve"> lower their compensation. Students and young adults managing their limited assets.  Families arrange their spending and budgets. freelancers or self-employed individuals monitoring unpredictable revenue and costs.</w:t>
+        <w:t>Individual customers wish to monitor their spending and manage their monthly budget. Workers who wish to set financial targets to lower their compensation. Students and young adults managing their limited assets.  Families arrange their spending and budgets. freelancers or self-employed individuals monitoring unpredictable revenue and costs.</w:t>
       </w:r>
     </w:p>
     <w:p>
@@ -14869,6 +14980,13 @@
     <w:pitch w:val="fixed"/>
     <w:sig w:usb0="E00006FF" w:usb1="0000FCFF" w:usb2="00000001" w:usb3="00000000" w:csb0="0000019F" w:csb1="00000000"/>
   </w:font>
+  <w:font w:name="Segoe UI Emoji">
+    <w:panose1 w:val="020B0502040204020203"/>
+    <w:charset w:val="00"/>
+    <w:family w:val="swiss"/>
+    <w:pitch w:val="variable"/>
+    <w:sig w:usb0="00000003" w:usb1="02000000" w:usb2="08000000" w:usb3="00000000" w:csb0="00000001" w:csb1="00000000"/>
+  </w:font>
 </w:fonts>
 </file>
 
@@ -14905,6 +15023,7 @@
     <w:rsid w:val="005C574B"/>
     <w:rsid w:val="005E209C"/>
     <w:rsid w:val="00637F9A"/>
+    <w:rsid w:val="00680780"/>
     <w:rsid w:val="006C5A41"/>
     <w:rsid w:val="006D3A90"/>
     <w:rsid w:val="00794D68"/>
@@ -14918,6 +15037,7 @@
     <w:rsid w:val="009F297A"/>
     <w:rsid w:val="00A142ED"/>
     <w:rsid w:val="00A643EA"/>
+    <w:rsid w:val="00B527B7"/>
     <w:rsid w:val="00B83257"/>
     <w:rsid w:val="00B9262C"/>
     <w:rsid w:val="00C66610"/>
@@ -15694,4 +15814,16 @@
     </a:ext>
   </a:extLst>
 </a:theme>
+</file>
+
+<file path=customXml/item1.xml><?xml version="1.0" encoding="utf-8"?>
+<b:Sources xmlns:b="http://schemas.openxmlformats.org/officeDocument/2006/bibliography" xmlns="http://schemas.openxmlformats.org/officeDocument/2006/bibliography" SelectedStyle="\APASixthEditionOfficeOnline.xsl" StyleName="APA" Version="6"/>
+</file>
+
+<file path=customXml/itemProps1.xml><?xml version="1.0" encoding="utf-8"?>
+<ds:datastoreItem xmlns:ds="http://schemas.openxmlformats.org/officeDocument/2006/customXml" ds:itemID="{52F41028-03D7-4E92-AF5C-F6C0E85ACCAF}">
+  <ds:schemaRefs>
+    <ds:schemaRef ds:uri="http://schemas.openxmlformats.org/officeDocument/2006/bibliography"/>
+  </ds:schemaRefs>
+</ds:datastoreItem>
 </file>
</xml_diff>